<commit_message>
add some unknown questions
</commit_message>
<xml_diff>
--- a/MPPT/design/Solar Car 1 MPPT Design.docx
+++ b/MPPT/design/Solar Car 1 MPPT Design.docx
@@ -229,7 +229,13 @@
         <w:t xml:space="preserve">ideally </w:t>
       </w:r>
       <w:r>
-        <w:t>use one controller as both, two things must be true:</w:t>
+        <w:t xml:space="preserve">use one controller as both, </w:t>
+      </w:r>
+      <w:r>
+        <w:t>three</w:t>
+      </w:r>
+      <w:r>
+        <w:t xml:space="preserve"> things must be true:</w:t>
       </w:r>
     </w:p>
     <w:p>
@@ -445,15 +451,23 @@
           <w:iCs/>
         </w:rPr>
         <w:softHyphen/>
-        <w:t>_______</w:t>
-      </w:r>
-      <w:r>
-        <w:t xml:space="preserve"> on buck converter, </w:t>
       </w:r>
       <w:r>
         <w:rPr>
           <w:i/>
           <w:iCs/>
+          <w:highlight w:val="yellow"/>
+        </w:rPr>
+        <w:t>_______</w:t>
+      </w:r>
+      <w:r>
+        <w:t xml:space="preserve"> on buck converter, </w:t>
+      </w:r>
+      <w:r>
+        <w:rPr>
+          <w:i/>
+          <w:iCs/>
+          <w:highlight w:val="yellow"/>
         </w:rPr>
         <w:t>______</w:t>
       </w:r>
@@ -488,172 +502,124 @@
     <w:p>
       <w:pPr>
         <w:pStyle w:val="ListParagraph"/>
-        <w:numPr>
-          <w:ilvl w:val="1"/>
-          <w:numId w:val="3"/>
-        </w:numPr>
-      </w:pPr>
-      <w:r>
-        <w:rPr>
-          <w:b/>
-          <w:bCs/>
-        </w:rPr>
-        <w:t xml:space="preserve">Hardware </w:t>
-      </w:r>
-      <w:r>
-        <w:t>failsafe</w:t>
-      </w:r>
-      <w:r>
-        <w:t xml:space="preserve"> shutoff of converter if battery voltage is above certain threshold</w:t>
-      </w:r>
-    </w:p>
-    <w:p>
-      <w:pPr>
-        <w:pStyle w:val="ListParagraph"/>
-        <w:numPr>
-          <w:ilvl w:val="2"/>
-          <w:numId w:val="3"/>
-        </w:numPr>
-      </w:pPr>
-    </w:p>
-    <w:p/>
-    <w:p>
-      <w:r>
-        <w:rPr>
+        <w:ind w:left="1080"/>
+        <w:rPr>
+          <w:i/>
+          <w:iCs/>
+        </w:rPr>
+      </w:pPr>
+      <w:r>
+        <w:rPr>
+          <w:i/>
+          <w:iCs/>
           <w:noProof/>
         </w:rPr>
-        <w:drawing>
-          <wp:anchor distT="0" distB="0" distL="114300" distR="114300" simplePos="0" relativeHeight="251658240" behindDoc="1" locked="0" layoutInCell="1" allowOverlap="1" wp14:anchorId="5E7687AA" wp14:editId="79E97DC7">
-            <wp:simplePos x="0" y="0"/>
-            <wp:positionH relativeFrom="margin">
-              <wp:align>center</wp:align>
-            </wp:positionH>
-            <wp:positionV relativeFrom="paragraph">
-              <wp:posOffset>0</wp:posOffset>
-            </wp:positionV>
-            <wp:extent cx="3956598" cy="2089052"/>
-            <wp:effectExtent l="0" t="0" r="6350" b="6985"/>
-            <wp:wrapTight wrapText="bothSides">
-              <wp:wrapPolygon edited="0">
-                <wp:start x="0" y="0"/>
-                <wp:lineTo x="0" y="21475"/>
-                <wp:lineTo x="21531" y="21475"/>
-                <wp:lineTo x="21531" y="0"/>
-                <wp:lineTo x="0" y="0"/>
-              </wp:wrapPolygon>
-            </wp:wrapTight>
-            <wp:docPr id="1" name="Picture 1" descr="I-V curve of a solar panel. The three characteristic points (short... |  Download Scientific Diagram"/>
-            <wp:cNvGraphicFramePr>
-              <a:graphicFrameLocks xmlns:a="http://schemas.openxmlformats.org/drawingml/2006/main" noChangeAspect="1"/>
-            </wp:cNvGraphicFramePr>
-            <a:graphic xmlns:a="http://schemas.openxmlformats.org/drawingml/2006/main">
-              <a:graphicData uri="http://schemas.openxmlformats.org/drawingml/2006/picture">
-                <pic:pic xmlns:pic="http://schemas.openxmlformats.org/drawingml/2006/picture">
-                  <pic:nvPicPr>
-                    <pic:cNvPr id="0" name="Picture 1" descr="I-V curve of a solar panel. The three characteristic points (short... |  Download Scientific Diagram"/>
-                    <pic:cNvPicPr>
-                      <a:picLocks noChangeAspect="1" noChangeArrowheads="1"/>
-                    </pic:cNvPicPr>
-                  </pic:nvPicPr>
-                  <pic:blipFill>
-                    <a:blip r:embed="rId9">
-                      <a:extLst>
-                        <a:ext uri="{28A0092B-C50C-407E-A947-70E740481C1C}">
-                          <a14:useLocalDpi xmlns:a14="http://schemas.microsoft.com/office/drawing/2010/main" val="0"/>
-                        </a:ext>
-                      </a:extLst>
-                    </a:blip>
-                    <a:srcRect/>
-                    <a:stretch>
-                      <a:fillRect/>
-                    </a:stretch>
-                  </pic:blipFill>
-                  <pic:spPr bwMode="auto">
-                    <a:xfrm>
-                      <a:off x="0" y="0"/>
-                      <a:ext cx="3956598" cy="2089052"/>
-                    </a:xfrm>
-                    <a:prstGeom prst="rect">
-                      <a:avLst/>
-                    </a:prstGeom>
-                    <a:noFill/>
-                    <a:ln>
-                      <a:noFill/>
-                    </a:ln>
-                  </pic:spPr>
-                </pic:pic>
-              </a:graphicData>
-            </a:graphic>
-          </wp:anchor>
-        </w:drawing>
-      </w:r>
-    </w:p>
-    <w:p/>
-    <w:p>
-      <w:r>
-        <w:rPr>
-          <w:noProof/>
-        </w:rPr>
         <mc:AlternateContent>
-          <mc:Choice Requires="wps">
+          <mc:Choice Requires="wpg">
             <w:drawing>
-              <wp:anchor distT="0" distB="0" distL="114300" distR="114300" simplePos="0" relativeHeight="251659264" behindDoc="0" locked="0" layoutInCell="1" allowOverlap="1" wp14:anchorId="76226975" wp14:editId="7AFC8C89">
+              <wp:anchor distT="0" distB="0" distL="114300" distR="114300" simplePos="0" relativeHeight="251659264" behindDoc="0" locked="0" layoutInCell="1" allowOverlap="1" wp14:anchorId="0B334D73" wp14:editId="169FC0B7">
                 <wp:simplePos x="0" y="0"/>
                 <wp:positionH relativeFrom="column">
-                  <wp:posOffset>3995225</wp:posOffset>
+                  <wp:posOffset>991772</wp:posOffset>
                 </wp:positionH>
                 <wp:positionV relativeFrom="paragraph">
-                  <wp:posOffset>110783</wp:posOffset>
+                  <wp:posOffset>67798</wp:posOffset>
                 </wp:positionV>
-                <wp:extent cx="379827" cy="1294228"/>
-                <wp:effectExtent l="0" t="0" r="20320" b="20320"/>
+                <wp:extent cx="3956050" cy="2088515"/>
+                <wp:effectExtent l="0" t="0" r="6350" b="6985"/>
                 <wp:wrapNone/>
-                <wp:docPr id="2" name="Oval 2"/>
+                <wp:docPr id="3" name="Group 3"/>
                 <wp:cNvGraphicFramePr/>
                 <a:graphic xmlns:a="http://schemas.openxmlformats.org/drawingml/2006/main">
-                  <a:graphicData uri="http://schemas.microsoft.com/office/word/2010/wordprocessingShape">
-                    <wps:wsp>
-                      <wps:cNvSpPr/>
-                      <wps:spPr>
+                  <a:graphicData uri="http://schemas.microsoft.com/office/word/2010/wordprocessingGroup">
+                    <wpg:wgp>
+                      <wpg:cNvGrpSpPr/>
+                      <wpg:grpSpPr>
                         <a:xfrm>
                           <a:off x="0" y="0"/>
-                          <a:ext cx="379827" cy="1294228"/>
+                          <a:ext cx="3956050" cy="2088515"/>
+                          <a:chOff x="0" y="0"/>
+                          <a:chExt cx="3956050" cy="2088515"/>
                         </a:xfrm>
-                        <a:prstGeom prst="ellipse">
-                          <a:avLst/>
-                        </a:prstGeom>
-                        <a:noFill/>
-                        <a:ln>
-                          <a:solidFill>
-                            <a:schemeClr val="accent2">
-                              <a:lumMod val="75000"/>
+                      </wpg:grpSpPr>
+                      <pic:pic xmlns:pic="http://schemas.openxmlformats.org/drawingml/2006/picture">
+                        <pic:nvPicPr>
+                          <pic:cNvPr id="1" name="Picture 1" descr="I-V curve of a solar panel. The three characteristic points (short... |  Download Scientific Diagram"/>
+                          <pic:cNvPicPr>
+                            <a:picLocks noChangeAspect="1"/>
+                          </pic:cNvPicPr>
+                        </pic:nvPicPr>
+                        <pic:blipFill>
+                          <a:blip r:embed="rId9">
+                            <a:extLst>
+                              <a:ext uri="{28A0092B-C50C-407E-A947-70E740481C1C}">
+                                <a14:useLocalDpi xmlns:a14="http://schemas.microsoft.com/office/drawing/2010/main" val="0"/>
+                              </a:ext>
+                            </a:extLst>
+                          </a:blip>
+                          <a:srcRect/>
+                          <a:stretch>
+                            <a:fillRect/>
+                          </a:stretch>
+                        </pic:blipFill>
+                        <pic:spPr bwMode="auto">
+                          <a:xfrm>
+                            <a:off x="0" y="0"/>
+                            <a:ext cx="3956050" cy="2088515"/>
+                          </a:xfrm>
+                          <a:prstGeom prst="rect">
+                            <a:avLst/>
+                          </a:prstGeom>
+                          <a:noFill/>
+                          <a:ln>
+                            <a:noFill/>
+                          </a:ln>
+                        </pic:spPr>
+                      </pic:pic>
+                      <wps:wsp>
+                        <wps:cNvPr id="2" name="Oval 2"/>
+                        <wps:cNvSpPr/>
+                        <wps:spPr>
+                          <a:xfrm>
+                            <a:off x="2989385" y="541607"/>
+                            <a:ext cx="379827" cy="1294228"/>
+                          </a:xfrm>
+                          <a:prstGeom prst="ellipse">
+                            <a:avLst/>
+                          </a:prstGeom>
+                          <a:noFill/>
+                          <a:ln>
+                            <a:solidFill>
+                              <a:schemeClr val="accent2">
+                                <a:lumMod val="75000"/>
+                              </a:schemeClr>
+                            </a:solidFill>
+                          </a:ln>
+                        </wps:spPr>
+                        <wps:style>
+                          <a:lnRef idx="2">
+                            <a:schemeClr val="accent1">
+                              <a:shade val="50000"/>
                             </a:schemeClr>
-                          </a:solidFill>
-                        </a:ln>
-                      </wps:spPr>
-                      <wps:style>
-                        <a:lnRef idx="2">
-                          <a:schemeClr val="accent1">
-                            <a:shade val="50000"/>
-                          </a:schemeClr>
-                        </a:lnRef>
-                        <a:fillRef idx="1">
-                          <a:schemeClr val="accent1"/>
-                        </a:fillRef>
-                        <a:effectRef idx="0">
-                          <a:schemeClr val="accent1"/>
-                        </a:effectRef>
-                        <a:fontRef idx="minor">
-                          <a:schemeClr val="lt1"/>
-                        </a:fontRef>
-                      </wps:style>
-                      <wps:bodyPr rot="0" spcFirstLastPara="0" vertOverflow="overflow" horzOverflow="overflow" vert="horz" wrap="square" lIns="91440" tIns="45720" rIns="91440" bIns="45720" numCol="1" spcCol="0" rtlCol="0" fromWordArt="0" anchor="ctr" anchorCtr="0" forceAA="0" compatLnSpc="1">
-                        <a:prstTxWarp prst="textNoShape">
-                          <a:avLst/>
-                        </a:prstTxWarp>
-                        <a:noAutofit/>
-                      </wps:bodyPr>
-                    </wps:wsp>
+                          </a:lnRef>
+                          <a:fillRef idx="1">
+                            <a:schemeClr val="accent1"/>
+                          </a:fillRef>
+                          <a:effectRef idx="0">
+                            <a:schemeClr val="accent1"/>
+                          </a:effectRef>
+                          <a:fontRef idx="minor">
+                            <a:schemeClr val="lt1"/>
+                          </a:fontRef>
+                        </wps:style>
+                        <wps:bodyPr rot="0" spcFirstLastPara="0" vertOverflow="overflow" horzOverflow="overflow" vert="horz" wrap="square" lIns="91440" tIns="45720" rIns="91440" bIns="45720" numCol="1" spcCol="0" rtlCol="0" fromWordArt="0" anchor="ctr" anchorCtr="0" forceAA="0" compatLnSpc="1">
+                          <a:prstTxWarp prst="textNoShape">
+                            <a:avLst/>
+                          </a:prstTxWarp>
+                          <a:noAutofit/>
+                        </wps:bodyPr>
+                      </wps:wsp>
+                    </wpg:wgp>
                   </a:graphicData>
                 </a:graphic>
               </wp:anchor>
@@ -661,18 +627,373 @@
           </mc:Choice>
           <mc:Fallback>
             <w:pict>
-              <v:oval w14:anchorId="648B0757" id="Oval 2" o:spid="_x0000_s1026" style="position:absolute;margin-left:314.6pt;margin-top:8.7pt;width:29.9pt;height:101.9pt;z-index:251659264;visibility:visible;mso-wrap-style:square;mso-wrap-distance-left:9pt;mso-wrap-distance-top:0;mso-wrap-distance-right:9pt;mso-wrap-distance-bottom:0;mso-position-horizontal:absolute;mso-position-horizontal-relative:text;mso-position-vertical:absolute;mso-position-vertical-relative:text;v-text-anchor:middle" o:gfxdata="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" filled="f" strokecolor="#c45911 [2405]" strokeweight="1pt">
-                <v:stroke joinstyle="miter"/>
-              </v:oval>
+              <v:group w14:anchorId="7C7D76A9" id="Group 3" o:spid="_x0000_s1026" style="position:absolute;margin-left:78.1pt;margin-top:5.35pt;width:311.5pt;height:164.45pt;z-index:251659264" coordsize="39560,20885" o:gfxdata="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">
+                <v:shapetype id="_x0000_t75" coordsize="21600,21600" o:spt="75" o:preferrelative="t" path="m@4@5l@4@11@9@11@9@5xe" filled="f" stroked="f">
+                  <v:stroke joinstyle="miter"/>
+                  <v:formulas>
+                    <v:f eqn="if lineDrawn pixelLineWidth 0"/>
+                    <v:f eqn="sum @0 1 0"/>
+                    <v:f eqn="sum 0 0 @1"/>
+                    <v:f eqn="prod @2 1 2"/>
+                    <v:f eqn="prod @3 21600 pixelWidth"/>
+                    <v:f eqn="prod @3 21600 pixelHeight"/>
+                    <v:f eqn="sum @0 0 1"/>
+                    <v:f eqn="prod @6 1 2"/>
+                    <v:f eqn="prod @7 21600 pixelWidth"/>
+                    <v:f eqn="sum @8 21600 0"/>
+                    <v:f eqn="prod @7 21600 pixelHeight"/>
+                    <v:f eqn="sum @10 21600 0"/>
+                  </v:formulas>
+                  <v:path o:extrusionok="f" gradientshapeok="t" o:connecttype="rect"/>
+                  <o:lock v:ext="edit" aspectratio="t"/>
+                </v:shapetype>
+                <v:shape id="Picture 1" o:spid="_x0000_s1027" type="#_x0000_t75" alt="I-V curve of a solar panel. The three characteristic points (short... |  Download Scientific Diagram" style="position:absolute;width:39560;height:20885;visibility:visible;mso-wrap-style:square" o:gfxdata="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">
+                  <v:imagedata r:id="rId10" o:title="I-V curve of a solar panel. The three characteristic points (short.."/>
+                </v:shape>
+                <v:oval id="Oval 2" o:spid="_x0000_s1028" style="position:absolute;left:29893;top:5416;width:3799;height:12942;visibility:visible;mso-wrap-style:square;v-text-anchor:middle" o:gfxdata="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" filled="f" strokecolor="#c45911 [2405]" strokeweight="1pt">
+                  <v:stroke joinstyle="miter"/>
+                </v:oval>
+              </v:group>
             </w:pict>
           </mc:Fallback>
         </mc:AlternateContent>
       </w:r>
+    </w:p>
+    <w:p>
+      <w:pPr>
+        <w:pStyle w:val="ListParagraph"/>
+        <w:ind w:left="1080"/>
+        <w:rPr>
+          <w:i/>
+          <w:iCs/>
+        </w:rPr>
+      </w:pPr>
+    </w:p>
+    <w:p>
+      <w:pPr>
+        <w:pStyle w:val="ListParagraph"/>
+        <w:ind w:left="1080"/>
+        <w:rPr>
+          <w:i/>
+          <w:iCs/>
+        </w:rPr>
+      </w:pPr>
+    </w:p>
+    <w:p>
+      <w:pPr>
+        <w:pStyle w:val="ListParagraph"/>
+        <w:ind w:left="1080"/>
+        <w:rPr>
+          <w:i/>
+          <w:iCs/>
+        </w:rPr>
+      </w:pPr>
+    </w:p>
+    <w:p>
+      <w:pPr>
+        <w:pStyle w:val="ListParagraph"/>
+        <w:ind w:left="1080"/>
+        <w:rPr>
+          <w:i/>
+          <w:iCs/>
+        </w:rPr>
+      </w:pPr>
+    </w:p>
+    <w:p>
+      <w:pPr>
+        <w:pStyle w:val="ListParagraph"/>
+        <w:ind w:left="1080"/>
+        <w:rPr>
+          <w:i/>
+          <w:iCs/>
+        </w:rPr>
+      </w:pPr>
+    </w:p>
+    <w:p>
+      <w:pPr>
+        <w:pStyle w:val="ListParagraph"/>
+        <w:ind w:left="1080"/>
+        <w:rPr>
+          <w:i/>
+          <w:iCs/>
+        </w:rPr>
+      </w:pPr>
+    </w:p>
+    <w:p>
+      <w:pPr>
+        <w:pStyle w:val="ListParagraph"/>
+        <w:ind w:left="1080"/>
+        <w:rPr>
+          <w:i/>
+          <w:iCs/>
+        </w:rPr>
+      </w:pPr>
+    </w:p>
+    <w:p>
+      <w:pPr>
+        <w:pStyle w:val="ListParagraph"/>
+        <w:ind w:left="1080"/>
+        <w:rPr>
+          <w:i/>
+          <w:iCs/>
+        </w:rPr>
+      </w:pPr>
+    </w:p>
+    <w:p>
+      <w:pPr>
+        <w:pStyle w:val="ListParagraph"/>
+        <w:ind w:left="1080"/>
+        <w:rPr>
+          <w:i/>
+          <w:iCs/>
+        </w:rPr>
+      </w:pPr>
+    </w:p>
+    <w:p>
+      <w:pPr>
+        <w:pStyle w:val="ListParagraph"/>
+        <w:ind w:left="1080"/>
+        <w:rPr>
+          <w:i/>
+          <w:iCs/>
+        </w:rPr>
+      </w:pPr>
+    </w:p>
+    <w:p>
+      <w:pPr>
+        <w:pStyle w:val="ListParagraph"/>
+        <w:ind w:left="1080"/>
+        <w:rPr>
+          <w:i/>
+          <w:iCs/>
+        </w:rPr>
+      </w:pPr>
+    </w:p>
+    <w:p>
+      <w:pPr>
+        <w:pStyle w:val="ListParagraph"/>
+        <w:ind w:left="1080"/>
+      </w:pPr>
+      <w:r>
+        <w:rPr>
+          <w:i/>
+          <w:iCs/>
+        </w:rPr>
+        <w:t xml:space="preserve">Pictured: Increasing </w:t>
+      </w:r>
+      <w:r>
+        <w:rPr>
+          <w:i/>
+          <w:iCs/>
+        </w:rPr>
+        <w:t>array</w:t>
+      </w:r>
+      <w:r>
+        <w:rPr>
+          <w:i/>
+          <w:iCs/>
+        </w:rPr>
+        <w:t xml:space="preserve"> voltage will decrease input current in a charging scenario</w:t>
+      </w:r>
+      <w:r>
+        <w:t xml:space="preserve">.    </w:t>
+      </w:r>
+    </w:p>
+    <w:p>
+      <w:pPr>
+        <w:pStyle w:val="ListParagraph"/>
+        <w:ind w:left="1080"/>
+      </w:pPr>
+    </w:p>
+    <w:p>
+      <w:pPr>
+        <w:pStyle w:val="ListParagraph"/>
+        <w:ind w:left="1080"/>
+      </w:pPr>
+      <w:r>
+        <w:t xml:space="preserve">                    </w:t>
+      </w:r>
+    </w:p>
+    <w:p>
+      <w:pPr>
+        <w:pStyle w:val="ListParagraph"/>
+        <w:numPr>
+          <w:ilvl w:val="1"/>
+          <w:numId w:val="3"/>
+        </w:numPr>
+      </w:pPr>
+      <w:r>
+        <w:t>MPP on the solar array side remains unaffected regardless of what the battery voltage is. This is unknown and will be answered by the question “Wh</w:t>
+      </w:r>
+      <w:r>
+        <w:t>at happens if the maximum power point impedance/duty cycle yields a higher output voltage than the battery voltage?</w:t>
+      </w:r>
+      <w:r>
+        <w:t xml:space="preserve"> If the solar array is automatically “brought down” to the battery voltage, MPPT will be </w:t>
+      </w:r>
+      <w:proofErr w:type="gramStart"/>
+      <w:r>
+        <w:t>moot</w:t>
+      </w:r>
+      <w:proofErr w:type="gramEnd"/>
+      <w:r>
+        <w:t xml:space="preserve"> and we will just have a charger.</w:t>
+      </w:r>
+    </w:p>
+    <w:p>
+      <w:pPr>
+        <w:pStyle w:val="ListParagraph"/>
+        <w:numPr>
+          <w:ilvl w:val="1"/>
+          <w:numId w:val="3"/>
+        </w:numPr>
+      </w:pPr>
+      <w:r>
+        <w:rPr>
+          <w:b/>
+          <w:bCs/>
+          <w:u w:val="single"/>
+        </w:rPr>
+        <w:t>Hardware</w:t>
+      </w:r>
+      <w:r>
+        <w:t xml:space="preserve"> (NOT SOFTWARE)</w:t>
+      </w:r>
+      <w:r>
+        <w:t xml:space="preserve"> </w:t>
+      </w:r>
+      <w:r>
+        <w:t>failsafe</w:t>
+      </w:r>
+      <w:r>
+        <w:t xml:space="preserve"> shutoff of converter if battery voltage is above certain threshold</w:t>
+      </w:r>
+      <w:r>
+        <w:t xml:space="preserve"> is implemented</w:t>
+      </w:r>
+    </w:p>
+    <w:p>
+      <w:pPr>
+        <w:pStyle w:val="ListParagraph"/>
+        <w:numPr>
+          <w:ilvl w:val="2"/>
+          <w:numId w:val="3"/>
+        </w:numPr>
+      </w:pPr>
+      <w:r>
+        <w:t>Maybe a comparator comparing battery voltage to reference voltage that turns off control FET</w:t>
+      </w:r>
+    </w:p>
+    <w:p>
+      <w:pPr>
+        <w:pStyle w:val="ListParagraph"/>
+        <w:numPr>
+          <w:ilvl w:val="3"/>
+          <w:numId w:val="3"/>
+        </w:numPr>
+      </w:pPr>
+      <w:r>
+        <w:t xml:space="preserve">Needs to take into account battery voltage drop under load so battery doesn’t charge when at full SOC, but voltage appears lower because </w:t>
+      </w:r>
+      <w:proofErr w:type="gramStart"/>
+      <w:r>
+        <w:t>discharging :</w:t>
+      </w:r>
+      <w:proofErr w:type="gramEnd"/>
+      <w:r>
+        <w:t xml:space="preserve"> </w:t>
+      </w:r>
+      <w:proofErr w:type="spellStart"/>
+      <w:r>
+        <w:t>VBat</w:t>
+      </w:r>
+      <w:proofErr w:type="spellEnd"/>
+      <w:r>
+        <w:t xml:space="preserve"> = </w:t>
+      </w:r>
+      <w:proofErr w:type="spellStart"/>
+      <w:r>
+        <w:t>VBatNominal</w:t>
+      </w:r>
+      <w:proofErr w:type="spellEnd"/>
+      <w:r>
+        <w:t xml:space="preserve"> – </w:t>
+      </w:r>
+      <w:proofErr w:type="spellStart"/>
+      <w:r>
+        <w:t>Iout</w:t>
+      </w:r>
+      <w:proofErr w:type="spellEnd"/>
+      <w:r>
+        <w:t>*</w:t>
+      </w:r>
+      <w:proofErr w:type="spellStart"/>
+      <w:r>
+        <w:t>PackInternalResistance</w:t>
+      </w:r>
+      <w:proofErr w:type="spellEnd"/>
+      <w:r>
+        <w:t>.</w:t>
+      </w:r>
+    </w:p>
+    <w:p>
+      <w:pPr>
+        <w:pStyle w:val="ListParagraph"/>
+        <w:numPr>
+          <w:ilvl w:val="3"/>
+          <w:numId w:val="3"/>
+        </w:numPr>
+      </w:pPr>
+      <w:r>
+        <w:t xml:space="preserve">Potentially set this cutoff threshold to not charge above </w:t>
+      </w:r>
+      <w:proofErr w:type="spellStart"/>
+      <w:r>
+        <w:t>VBat</w:t>
+      </w:r>
+      <w:proofErr w:type="spellEnd"/>
+      <w:r>
+        <w:t xml:space="preserve"> = </w:t>
+      </w:r>
+      <w:proofErr w:type="spellStart"/>
+      <w:r>
+        <w:t>VBatNominal</w:t>
+      </w:r>
+      <w:proofErr w:type="spellEnd"/>
+      <w:r>
+        <w:t xml:space="preserve"> – </w:t>
+      </w:r>
+      <w:proofErr w:type="spellStart"/>
+      <w:r>
+        <w:t>IMaxExpected</w:t>
+      </w:r>
+      <w:proofErr w:type="spellEnd"/>
+      <w:r>
+        <w:t>*</w:t>
+      </w:r>
+      <w:proofErr w:type="spellStart"/>
+      <w:r>
+        <w:t>PackInternalResistance</w:t>
+      </w:r>
+      <w:proofErr w:type="spellEnd"/>
+      <w:r>
+        <w:t>.</w:t>
+      </w:r>
+    </w:p>
+    <w:p>
+      <w:pPr>
+        <w:pStyle w:val="ListParagraph"/>
+        <w:ind w:left="1800"/>
+      </w:pPr>
     </w:p>
     <w:p/>
     <w:p/>
     <w:p/>
     <w:p/>
+    <w:p/>
+    <w:p/>
+    <w:p/>
+    <w:p/>
     <w:p>
       <w:r>
         <w:tab/>
@@ -692,6 +1013,9 @@
     <w:p/>
     <w:p>
       <w:r>
+        <w:rPr>
+          <w:highlight w:val="yellow"/>
+        </w:rPr>
         <w:t>What happens if the maximum power point impedance/duty cycle yields a higher output voltage than the battery voltage?</w:t>
       </w:r>
     </w:p>
@@ -824,7 +1148,6 @@
       </w:pPr>
       <w:proofErr w:type="spellStart"/>
       <w:r>
-        <w:lastRenderedPageBreak/>
         <w:t>Iload</w:t>
       </w:r>
       <w:proofErr w:type="spellEnd"/>
@@ -1555,6 +1878,7 @@
     <w:lsdException w:name="HTML Sample" w:semiHidden="1" w:unhideWhenUsed="1"/>
     <w:lsdException w:name="HTML Typewriter" w:semiHidden="1" w:unhideWhenUsed="1"/>
     <w:lsdException w:name="HTML Variable" w:semiHidden="1" w:unhideWhenUsed="1"/>
+    <w:lsdException w:name="Normal Table" w:semiHidden="1" w:unhideWhenUsed="1"/>
     <w:lsdException w:name="annotation subject" w:semiHidden="1" w:unhideWhenUsed="1"/>
     <w:lsdException w:name="No List" w:semiHidden="1" w:unhideWhenUsed="1"/>
     <w:lsdException w:name="Outline List 1" w:semiHidden="1" w:unhideWhenUsed="1"/>
@@ -1601,8 +1925,10 @@
     <w:lsdException w:name="Table Subtle 2" w:semiHidden="1" w:unhideWhenUsed="1"/>
     <w:lsdException w:name="Table Web 1" w:semiHidden="1" w:unhideWhenUsed="1"/>
     <w:lsdException w:name="Table Web 2" w:semiHidden="1" w:unhideWhenUsed="1"/>
+    <w:lsdException w:name="Table Web 3" w:semiHidden="1" w:unhideWhenUsed="1"/>
     <w:lsdException w:name="Balloon Text" w:semiHidden="1" w:unhideWhenUsed="1"/>
     <w:lsdException w:name="Table Grid" w:uiPriority="39"/>
+    <w:lsdException w:name="Table Theme" w:semiHidden="1" w:unhideWhenUsed="1"/>
     <w:lsdException w:name="Placeholder Text" w:semiHidden="1"/>
     <w:lsdException w:name="No Spacing" w:uiPriority="1" w:qFormat="1"/>
     <w:lsdException w:name="Light Shading" w:uiPriority="60"/>

</xml_diff>

<commit_message>
answer some duty cycle questions
</commit_message>
<xml_diff>
--- a/MPPT/design/Solar Car 1 MPPT Design.docx
+++ b/MPPT/design/Solar Car 1 MPPT Design.docx
@@ -104,15 +104,7 @@
         </w:numPr>
       </w:pPr>
       <w:r>
-        <w:t xml:space="preserve">Complete </w:t>
-      </w:r>
-      <w:proofErr w:type="gramStart"/>
-      <w:r>
-        <w:t>open source</w:t>
-      </w:r>
-      <w:proofErr w:type="gramEnd"/>
-      <w:r>
-        <w:t xml:space="preserve"> buck MPPT design: </w:t>
+        <w:t xml:space="preserve">Complete open source buck MPPT design: </w:t>
       </w:r>
       <w:hyperlink r:id="rId8" w:history="1">
         <w:r>
@@ -131,6 +123,46 @@
           <w:numId w:val="5"/>
         </w:numPr>
       </w:pPr>
+      <w:r>
+        <w:t xml:space="preserve">Boost converter power stage: </w:t>
+      </w:r>
+      <w:hyperlink r:id="rId9" w:history="1">
+        <w:r>
+          <w:rPr>
+            <w:rStyle w:val="Hyperlink"/>
+          </w:rPr>
+          <w:t>https://www.ti.com/lit/an/slva372c/slva372c.pdf</w:t>
+        </w:r>
+      </w:hyperlink>
+    </w:p>
+    <w:p>
+      <w:pPr>
+        <w:pStyle w:val="ListParagraph"/>
+        <w:numPr>
+          <w:ilvl w:val="0"/>
+          <w:numId w:val="5"/>
+        </w:numPr>
+      </w:pPr>
+      <w:r>
+        <w:t xml:space="preserve">Modeling solar cell: </w:t>
+      </w:r>
+      <w:hyperlink r:id="rId10" w:history="1">
+        <w:r>
+          <w:rPr>
+            <w:rStyle w:val="Hyperlink"/>
+          </w:rPr>
+          <w:t>http://www.intusoft.com/nlhtm/nl78.htm#The_Solar_Cell_SPICE_Modelhttp://www.intusoft.com/nlhtm/nl78.htm#The_Solar_Cell_SPICE_Model</w:t>
+        </w:r>
+      </w:hyperlink>
+    </w:p>
+    <w:p>
+      <w:pPr>
+        <w:pStyle w:val="ListParagraph"/>
+        <w:numPr>
+          <w:ilvl w:val="0"/>
+          <w:numId w:val="5"/>
+        </w:numPr>
+      </w:pPr>
     </w:p>
     <w:p>
       <w:pPr>
@@ -173,37 +205,372 @@
         </w:numPr>
       </w:pPr>
       <w:r>
-        <w:t xml:space="preserve">The reason for this is we want to be able to use integrated buck converter IC’s </w:t>
-      </w:r>
-      <w:proofErr w:type="gramStart"/>
-      <w:r>
-        <w:t>on  the</w:t>
-      </w:r>
-      <w:proofErr w:type="gramEnd"/>
-      <w:r>
-        <w:t xml:space="preserve"> board for peripheral voltages (i.e. 12V, 3.3V) and these packages rarely are rated for VIN &gt; 80V or so.</w:t>
-      </w:r>
-    </w:p>
-    <w:p>
-      <w:r>
-        <w:rPr>
-          <w:highlight w:val="yellow"/>
-        </w:rPr>
+        <w:t>The reason for this is we want to be able to use integrated buck converter IC’s on  the board for peripheral voltages (i.e. 12V, 3.3V) and these packages rarely are rated for VIN &gt; 80V or so.</w:t>
+      </w:r>
+    </w:p>
+    <w:p>
+      <w:r>
         <w:t>How does altering duty cycle of these converters move you along the solar IV curve?</w:t>
       </w:r>
     </w:p>
     <w:p>
       <w:r>
         <w:tab/>
-        <w:t>- Buck?</w:t>
+        <w:t>ImpedanceConverter ~= Vapplied/CurrentDelivered</w:t>
+      </w:r>
+    </w:p>
+    <w:p>
+      <w:pPr>
+        <w:pStyle w:val="ListParagraph"/>
+        <w:numPr>
+          <w:ilvl w:val="0"/>
+          <w:numId w:val="4"/>
+        </w:numPr>
+      </w:pPr>
+      <w:r>
+        <w:t>Buck:</w:t>
+      </w:r>
+    </w:p>
+    <w:p>
+      <w:pPr>
+        <w:pStyle w:val="ListParagraph"/>
+        <w:numPr>
+          <w:ilvl w:val="1"/>
+          <w:numId w:val="4"/>
+        </w:numPr>
+      </w:pPr>
+      <w:r>
+        <w:t>Increasing duty cycle approaches short circuit (I increases)</w:t>
+      </w:r>
+    </w:p>
+    <w:p>
+      <w:pPr>
+        <w:pStyle w:val="ListParagraph"/>
+        <w:numPr>
+          <w:ilvl w:val="1"/>
+          <w:numId w:val="4"/>
+        </w:numPr>
+      </w:pPr>
+      <w:r>
+        <w:t>Decreasing duty cycle approaches open circuit (I decreases)</w:t>
+      </w:r>
+    </w:p>
+    <w:p>
+      <w:pPr>
+        <w:pStyle w:val="ListParagraph"/>
+        <w:numPr>
+          <w:ilvl w:val="0"/>
+          <w:numId w:val="4"/>
+        </w:numPr>
+      </w:pPr>
+      <w:r>
+        <w:t>Boost</w:t>
+      </w:r>
+      <w:r>
+        <w:t xml:space="preserve">: </w:t>
+      </w:r>
+    </w:p>
+    <w:p>
+      <w:pPr>
+        <w:pStyle w:val="ListParagraph"/>
+        <w:numPr>
+          <w:ilvl w:val="1"/>
+          <w:numId w:val="4"/>
+        </w:numPr>
+      </w:pPr>
+      <w:r>
+        <w:t>Increasing duty cycle approaches short circuit (I increases)</w:t>
+      </w:r>
+    </w:p>
+    <w:p>
+      <w:pPr>
+        <w:pStyle w:val="ListParagraph"/>
+        <w:numPr>
+          <w:ilvl w:val="1"/>
+          <w:numId w:val="4"/>
+        </w:numPr>
+      </w:pPr>
+      <w:r>
+        <w:t>Decreasing duty cycle approaches open circuit (I decreases)</w:t>
+      </w:r>
+    </w:p>
+    <w:p>
+      <w:r>
+        <w:rPr>
+          <w:noProof/>
+        </w:rPr>
+        <w:lastRenderedPageBreak/>
+        <w:drawing>
+          <wp:anchor distT="0" distB="0" distL="114300" distR="114300" simplePos="0" relativeHeight="251665408" behindDoc="0" locked="0" layoutInCell="1" allowOverlap="1" wp14:anchorId="0428E675" wp14:editId="17A0284E">
+            <wp:simplePos x="0" y="0"/>
+            <wp:positionH relativeFrom="column">
+              <wp:posOffset>759655</wp:posOffset>
+            </wp:positionH>
+            <wp:positionV relativeFrom="paragraph">
+              <wp:posOffset>141605</wp:posOffset>
+            </wp:positionV>
+            <wp:extent cx="3956050" cy="2088515"/>
+            <wp:effectExtent l="0" t="0" r="6350" b="6985"/>
+            <wp:wrapTight wrapText="bothSides">
+              <wp:wrapPolygon edited="0">
+                <wp:start x="0" y="0"/>
+                <wp:lineTo x="0" y="21475"/>
+                <wp:lineTo x="21531" y="21475"/>
+                <wp:lineTo x="21531" y="0"/>
+                <wp:lineTo x="0" y="0"/>
+              </wp:wrapPolygon>
+            </wp:wrapTight>
+            <wp:docPr id="7" name="Picture 7" descr="I-V curve of a solar panel. The three characteristic points (short... |  Download Scientific Diagram"/>
+            <wp:cNvGraphicFramePr>
+              <a:graphicFrameLocks xmlns:a="http://schemas.openxmlformats.org/drawingml/2006/main" noChangeAspect="1"/>
+            </wp:cNvGraphicFramePr>
+            <a:graphic xmlns:a="http://schemas.openxmlformats.org/drawingml/2006/main">
+              <a:graphicData uri="http://schemas.openxmlformats.org/drawingml/2006/picture">
+                <pic:pic xmlns:pic="http://schemas.openxmlformats.org/drawingml/2006/picture">
+                  <pic:nvPicPr>
+                    <pic:cNvPr id="7" name="Picture 7" descr="I-V curve of a solar panel. The three characteristic points (short... |  Download Scientific Diagram"/>
+                    <pic:cNvPicPr>
+                      <a:picLocks noChangeAspect="1"/>
+                    </pic:cNvPicPr>
+                  </pic:nvPicPr>
+                  <pic:blipFill>
+                    <a:blip r:embed="rId11">
+                      <a:extLst>
+                        <a:ext uri="{28A0092B-C50C-407E-A947-70E740481C1C}">
+                          <a14:useLocalDpi xmlns:a14="http://schemas.microsoft.com/office/drawing/2010/main" val="0"/>
+                        </a:ext>
+                      </a:extLst>
+                    </a:blip>
+                    <a:srcRect/>
+                    <a:stretch>
+                      <a:fillRect/>
+                    </a:stretch>
+                  </pic:blipFill>
+                  <pic:spPr bwMode="auto">
+                    <a:xfrm>
+                      <a:off x="0" y="0"/>
+                      <a:ext cx="3956050" cy="2088515"/>
+                    </a:xfrm>
+                    <a:prstGeom prst="rect">
+                      <a:avLst/>
+                    </a:prstGeom>
+                    <a:noFill/>
+                    <a:ln>
+                      <a:noFill/>
+                    </a:ln>
+                  </pic:spPr>
+                </pic:pic>
+              </a:graphicData>
+            </a:graphic>
+          </wp:anchor>
+        </w:drawing>
       </w:r>
     </w:p>
     <w:p>
       <w:r>
         <w:tab/>
-        <w:t>- Boost?</w:t>
-      </w:r>
-    </w:p>
+        <w:t xml:space="preserve">- </w:t>
+      </w:r>
+    </w:p>
+    <w:p>
+      <w:r>
+        <w:rPr>
+          <w:noProof/>
+        </w:rPr>
+        <mc:AlternateContent>
+          <mc:Choice Requires="wps">
+            <w:drawing>
+              <wp:anchor distT="0" distB="0" distL="114300" distR="114300" simplePos="0" relativeHeight="251666432" behindDoc="0" locked="0" layoutInCell="1" allowOverlap="1" wp14:anchorId="5E881197" wp14:editId="18FD51B0">
+                <wp:simplePos x="0" y="0"/>
+                <wp:positionH relativeFrom="column">
+                  <wp:posOffset>1315328</wp:posOffset>
+                </wp:positionH>
+                <wp:positionV relativeFrom="paragraph">
+                  <wp:posOffset>241251</wp:posOffset>
+                </wp:positionV>
+                <wp:extent cx="2243797" cy="74442"/>
+                <wp:effectExtent l="0" t="0" r="99695" b="97155"/>
+                <wp:wrapNone/>
+                <wp:docPr id="9" name="Straight Arrow Connector 9"/>
+                <wp:cNvGraphicFramePr/>
+                <a:graphic xmlns:a="http://schemas.openxmlformats.org/drawingml/2006/main">
+                  <a:graphicData uri="http://schemas.microsoft.com/office/word/2010/wordprocessingShape">
+                    <wps:wsp>
+                      <wps:cNvCnPr/>
+                      <wps:spPr>
+                        <a:xfrm>
+                          <a:off x="0" y="0"/>
+                          <a:ext cx="2243797" cy="74442"/>
+                        </a:xfrm>
+                        <a:prstGeom prst="straightConnector1">
+                          <a:avLst/>
+                        </a:prstGeom>
+                        <a:ln>
+                          <a:tailEnd type="triangle"/>
+                        </a:ln>
+                      </wps:spPr>
+                      <wps:style>
+                        <a:lnRef idx="1">
+                          <a:schemeClr val="accent1"/>
+                        </a:lnRef>
+                        <a:fillRef idx="0">
+                          <a:schemeClr val="accent1"/>
+                        </a:fillRef>
+                        <a:effectRef idx="0">
+                          <a:schemeClr val="accent1"/>
+                        </a:effectRef>
+                        <a:fontRef idx="minor">
+                          <a:schemeClr val="tx1"/>
+                        </a:fontRef>
+                      </wps:style>
+                      <wps:bodyPr/>
+                    </wps:wsp>
+                  </a:graphicData>
+                </a:graphic>
+                <wp14:sizeRelH relativeFrom="margin">
+                  <wp14:pctWidth>0</wp14:pctWidth>
+                </wp14:sizeRelH>
+                <wp14:sizeRelV relativeFrom="margin">
+                  <wp14:pctHeight>0</wp14:pctHeight>
+                </wp14:sizeRelV>
+              </wp:anchor>
+            </w:drawing>
+          </mc:Choice>
+          <mc:Fallback>
+            <w:pict>
+              <v:shapetype w14:anchorId="3134AFFC" id="_x0000_t32" coordsize="21600,21600" o:spt="32" o:oned="t" path="m,l21600,21600e" filled="f">
+                <v:path arrowok="t" fillok="f" o:connecttype="none"/>
+                <o:lock v:ext="edit" shapetype="t"/>
+              </v:shapetype>
+              <v:shape id="Straight Arrow Connector 9" o:spid="_x0000_s1026" type="#_x0000_t32" style="position:absolute;margin-left:103.55pt;margin-top:19pt;width:176.7pt;height:5.85pt;z-index:251666432;visibility:visible;mso-wrap-style:square;mso-width-percent:0;mso-height-percent:0;mso-wrap-distance-left:9pt;mso-wrap-distance-top:0;mso-wrap-distance-right:9pt;mso-wrap-distance-bottom:0;mso-position-horizontal:absolute;mso-position-horizontal-relative:text;mso-position-vertical:absolute;mso-position-vertical-relative:text;mso-width-percent:0;mso-height-percent:0;mso-width-relative:margin;mso-height-relative:margin" o:gfxdata="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" strokecolor="#4472c4 [3204]" strokeweight=".5pt">
+                <v:stroke endarrow="block" joinstyle="miter"/>
+              </v:shape>
+            </w:pict>
+          </mc:Fallback>
+        </mc:AlternateContent>
+      </w:r>
+    </w:p>
+    <w:p>
+      <w:r>
+        <w:rPr>
+          <w:noProof/>
+        </w:rPr>
+        <mc:AlternateContent>
+          <mc:Choice Requires="wps">
+            <w:drawing>
+              <wp:anchor distT="45720" distB="45720" distL="114300" distR="114300" simplePos="0" relativeHeight="251668480" behindDoc="0" locked="0" layoutInCell="1" allowOverlap="1" wp14:anchorId="61E65F3B" wp14:editId="3FD6FBE7">
+                <wp:simplePos x="0" y="0"/>
+                <wp:positionH relativeFrom="column">
+                  <wp:posOffset>1687830</wp:posOffset>
+                </wp:positionH>
+                <wp:positionV relativeFrom="paragraph">
+                  <wp:posOffset>142679</wp:posOffset>
+                </wp:positionV>
+                <wp:extent cx="1504950" cy="1404620"/>
+                <wp:effectExtent l="0" t="0" r="0" b="0"/>
+                <wp:wrapSquare wrapText="bothSides"/>
+                <wp:docPr id="217" name="Text Box 2"/>
+                <wp:cNvGraphicFramePr>
+                  <a:graphicFrameLocks xmlns:a="http://schemas.openxmlformats.org/drawingml/2006/main"/>
+                </wp:cNvGraphicFramePr>
+                <a:graphic xmlns:a="http://schemas.openxmlformats.org/drawingml/2006/main">
+                  <a:graphicData uri="http://schemas.microsoft.com/office/word/2010/wordprocessingShape">
+                    <wps:wsp>
+                      <wps:cNvSpPr txBox="1">
+                        <a:spLocks noChangeArrowheads="1"/>
+                      </wps:cNvSpPr>
+                      <wps:spPr bwMode="auto">
+                        <a:xfrm>
+                          <a:off x="0" y="0"/>
+                          <a:ext cx="1504950" cy="1404620"/>
+                        </a:xfrm>
+                        <a:prstGeom prst="rect">
+                          <a:avLst/>
+                        </a:prstGeom>
+                        <a:solidFill>
+                          <a:srgbClr val="FFFFFF"/>
+                        </a:solidFill>
+                        <a:ln w="9525">
+                          <a:noFill/>
+                          <a:miter lim="800000"/>
+                          <a:headEnd/>
+                          <a:tailEnd/>
+                        </a:ln>
+                      </wps:spPr>
+                      <wps:txbx>
+                        <w:txbxContent>
+                          <w:p>
+                            <w:pPr>
+                              <w:rPr>
+                                <w:i/>
+                                <w:iCs/>
+                              </w:rPr>
+                            </w:pPr>
+                            <w:r>
+                              <w:rPr>
+                                <w:i/>
+                                <w:iCs/>
+                              </w:rPr>
+                              <w:t>Decreasing duty cycle</w:t>
+                            </w:r>
+                          </w:p>
+                        </w:txbxContent>
+                      </wps:txbx>
+                      <wps:bodyPr rot="0" vert="horz" wrap="square" lIns="91440" tIns="45720" rIns="91440" bIns="45720" anchor="t" anchorCtr="0">
+                        <a:spAutoFit/>
+                      </wps:bodyPr>
+                    </wps:wsp>
+                  </a:graphicData>
+                </a:graphic>
+                <wp14:sizeRelH relativeFrom="margin">
+                  <wp14:pctWidth>0</wp14:pctWidth>
+                </wp14:sizeRelH>
+                <wp14:sizeRelV relativeFrom="margin">
+                  <wp14:pctHeight>20000</wp14:pctHeight>
+                </wp14:sizeRelV>
+              </wp:anchor>
+            </w:drawing>
+          </mc:Choice>
+          <mc:Fallback>
+            <w:pict>
+              <v:shapetype w14:anchorId="61E65F3B" id="_x0000_t202" coordsize="21600,21600" o:spt="202" path="m,l,21600r21600,l21600,xe">
+                <v:stroke joinstyle="miter"/>
+                <v:path gradientshapeok="t" o:connecttype="rect"/>
+              </v:shapetype>
+              <v:shape id="Text Box 2" o:spid="_x0000_s1026" type="#_x0000_t202" style="position:absolute;margin-left:132.9pt;margin-top:11.25pt;width:118.5pt;height:110.6pt;z-index:251668480;visibility:visible;mso-wrap-style:square;mso-width-percent:0;mso-height-percent:200;mso-wrap-distance-left:9pt;mso-wrap-distance-top:3.6pt;mso-wrap-distance-right:9pt;mso-wrap-distance-bottom:3.6pt;mso-position-horizontal:absolute;mso-position-horizontal-relative:text;mso-position-vertical:absolute;mso-position-vertical-relative:text;mso-width-percent:0;mso-height-percent:200;mso-width-relative:margin;mso-height-relative:margin;v-text-anchor:top" o:gfxdata="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" stroked="f">
+                <v:textbox style="mso-fit-shape-to-text:t">
+                  <w:txbxContent>
+                    <w:p>
+                      <w:pPr>
+                        <w:rPr>
+                          <w:i/>
+                          <w:iCs/>
+                        </w:rPr>
+                      </w:pPr>
+                      <w:r>
+                        <w:rPr>
+                          <w:i/>
+                          <w:iCs/>
+                        </w:rPr>
+                        <w:t>Decreasing duty cycle</w:t>
+                      </w:r>
+                    </w:p>
+                  </w:txbxContent>
+                </v:textbox>
+                <w10:wrap type="square"/>
+              </v:shape>
+            </w:pict>
+          </mc:Fallback>
+        </mc:AlternateContent>
+      </w:r>
+    </w:p>
+    <w:p/>
+    <w:p/>
+    <w:p/>
+    <w:p/>
+    <w:p/>
+    <w:p/>
+    <w:p/>
     <w:p>
       <w:r>
         <w:t>Can MPPT buck/boost converter be the same as the charge controller or do we need two with a DC link?</w:t>
@@ -217,13 +584,8 @@
           <w:numId w:val="3"/>
         </w:numPr>
       </w:pPr>
-      <w:proofErr w:type="gramStart"/>
-      <w:r>
-        <w:t>In order to</w:t>
-      </w:r>
-      <w:proofErr w:type="gramEnd"/>
-      <w:r>
-        <w:t xml:space="preserve"> </w:t>
+      <w:r>
+        <w:t xml:space="preserve">In order to </w:t>
       </w:r>
       <w:r>
         <w:t xml:space="preserve">ideally </w:t>
@@ -262,21 +624,8 @@
         <w:t xml:space="preserve">Must be able to </w:t>
       </w:r>
       <w:r>
-        <w:t xml:space="preserve">distinguish </w:t>
-      </w:r>
-      <w:proofErr w:type="spellStart"/>
-      <w:r>
-        <w:t>Iload</w:t>
-      </w:r>
-      <w:proofErr w:type="spellEnd"/>
-      <w:r>
-        <w:t xml:space="preserve"> from </w:t>
-      </w:r>
-      <w:proofErr w:type="spellStart"/>
-      <w:r>
-        <w:t>Icharge</w:t>
-      </w:r>
-      <w:proofErr w:type="spellEnd"/>
+        <w:t>distinguish Iload from Icharge</w:t>
+      </w:r>
     </w:p>
     <w:p>
       <w:pPr>
@@ -287,21 +636,8 @@
         </w:numPr>
       </w:pPr>
       <w:r>
-        <w:t xml:space="preserve">Develop charge algorithm to take over MPPT when </w:t>
-      </w:r>
-      <w:proofErr w:type="spellStart"/>
-      <w:r>
-        <w:t>Iload</w:t>
-      </w:r>
-      <w:proofErr w:type="spellEnd"/>
-      <w:r>
-        <w:t xml:space="preserve"> &lt; </w:t>
-      </w:r>
-      <w:proofErr w:type="spellStart"/>
-      <w:r>
-        <w:t>Iarray</w:t>
-      </w:r>
-      <w:proofErr w:type="spellEnd"/>
+        <w:t>Develop charge algorithm to take over MPPT when Iload &lt; Iarray</w:t>
+      </w:r>
     </w:p>
     <w:p>
       <w:pPr>
@@ -324,23 +660,7 @@
         </w:numPr>
       </w:pPr>
       <w:r>
-        <w:t xml:space="preserve"> </w:t>
-      </w:r>
-      <w:proofErr w:type="spellStart"/>
-      <w:r>
-        <w:t>Iarray</w:t>
-      </w:r>
-      <w:proofErr w:type="spellEnd"/>
-      <w:r>
-        <w:t xml:space="preserve"> – </w:t>
-      </w:r>
-      <w:proofErr w:type="spellStart"/>
-      <w:r>
-        <w:t>Iload</w:t>
-      </w:r>
-      <w:proofErr w:type="spellEnd"/>
-      <w:r>
-        <w:t xml:space="preserve"> &lt; ideal charge current for current SOC</w:t>
+        <w:t xml:space="preserve"> Iarray – Iload &lt; ideal charge current for current SOC</w:t>
       </w:r>
     </w:p>
     <w:p>
@@ -364,23 +684,7 @@
         </w:numPr>
       </w:pPr>
       <w:r>
-        <w:t xml:space="preserve"> </w:t>
-      </w:r>
-      <w:proofErr w:type="spellStart"/>
-      <w:r>
-        <w:t>Iarray</w:t>
-      </w:r>
-      <w:proofErr w:type="spellEnd"/>
-      <w:r>
-        <w:t xml:space="preserve"> – </w:t>
-      </w:r>
-      <w:proofErr w:type="spellStart"/>
-      <w:r>
-        <w:t>Iload</w:t>
-      </w:r>
-      <w:proofErr w:type="spellEnd"/>
-      <w:r>
-        <w:t xml:space="preserve"> &gt; ideal charge current for current SOC</w:t>
+        <w:t xml:space="preserve"> Iarray – Iload &gt; ideal charge current for current SOC</w:t>
       </w:r>
     </w:p>
     <w:p>
@@ -406,16 +710,11 @@
       <w:r>
         <w:t xml:space="preserve">To get charging current to decrease, the converter will have to </w:t>
       </w:r>
-      <w:proofErr w:type="gramStart"/>
       <w:r>
         <w:t xml:space="preserve">increase </w:t>
       </w:r>
       <w:r>
-        <w:t xml:space="preserve"> the</w:t>
-      </w:r>
-      <w:proofErr w:type="gramEnd"/>
-      <w:r>
-        <w:t xml:space="preserve"> impedance of the converter by altering duty cycle (</w:t>
+        <w:t xml:space="preserve"> the impedance of the converter by altering duty cycle (</w:t>
       </w:r>
       <w:r>
         <w:rPr>
@@ -456,9 +755,8 @@
         <w:rPr>
           <w:i/>
           <w:iCs/>
-          <w:highlight w:val="yellow"/>
-        </w:rPr>
-        <w:t>_______</w:t>
+        </w:rPr>
+        <w:t>decrease</w:t>
       </w:r>
       <w:r>
         <w:t xml:space="preserve"> on buck converter, </w:t>
@@ -467,9 +765,8 @@
         <w:rPr>
           <w:i/>
           <w:iCs/>
-          <w:highlight w:val="yellow"/>
-        </w:rPr>
-        <w:t>______</w:t>
+        </w:rPr>
+        <w:t>decrease</w:t>
       </w:r>
       <w:r>
         <w:t xml:space="preserve"> on boost converter) to utilize the decaying nature of current as voltage increases on the IV curve)</w:t>
@@ -484,19 +781,7 @@
         </w:numPr>
       </w:pPr>
       <w:r>
-        <w:t xml:space="preserve">Must size pack to have max voltage to the voltage to where the minimum desired charging current lies on IV curve (or </w:t>
-      </w:r>
-      <w:r>
-        <w:lastRenderedPageBreak/>
-        <w:t xml:space="preserve">just max solar array voltage, as voltage is </w:t>
-      </w:r>
-      <w:proofErr w:type="gramStart"/>
-      <w:r>
-        <w:t>pretty constant</w:t>
-      </w:r>
-      <w:proofErr w:type="gramEnd"/>
-      <w:r>
-        <w:t xml:space="preserve"> at end of the IV curve).</w:t>
+        <w:t>Must size pack to have max voltage to the voltage to where the minimum desired charging current lies on IV curve (or just max solar array voltage, as voltage is pretty constant at end of the IV curve).</w:t>
       </w:r>
     </w:p>
     <w:p>
@@ -517,7 +802,7 @@
         <mc:AlternateContent>
           <mc:Choice Requires="wpg">
             <w:drawing>
-              <wp:anchor distT="0" distB="0" distL="114300" distR="114300" simplePos="0" relativeHeight="251659264" behindDoc="0" locked="0" layoutInCell="1" allowOverlap="1" wp14:anchorId="0B334D73" wp14:editId="169FC0B7">
+              <wp:anchor distT="0" distB="0" distL="114300" distR="114300" simplePos="0" relativeHeight="251658240" behindDoc="0" locked="0" layoutInCell="1" allowOverlap="1" wp14:anchorId="0B334D73" wp14:editId="5046E7F3">
                 <wp:simplePos x="0" y="0"/>
                 <wp:positionH relativeFrom="column">
                   <wp:posOffset>991772</wp:posOffset>
@@ -550,7 +835,7 @@
                           </pic:cNvPicPr>
                         </pic:nvPicPr>
                         <pic:blipFill>
-                          <a:blip r:embed="rId9">
+                          <a:blip r:embed="rId11">
                             <a:extLst>
                               <a:ext uri="{28A0092B-C50C-407E-A947-70E740481C1C}">
                                 <a14:useLocalDpi xmlns:a14="http://schemas.microsoft.com/office/drawing/2010/main" val="0"/>
@@ -627,7 +912,7 @@
           </mc:Choice>
           <mc:Fallback>
             <w:pict>
-              <v:group w14:anchorId="7C7D76A9" id="Group 3" o:spid="_x0000_s1026" style="position:absolute;margin-left:78.1pt;margin-top:5.35pt;width:311.5pt;height:164.45pt;z-index:251659264" coordsize="39560,20885" o:gfxdata="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">
+              <v:group w14:anchorId="13C7E07E" id="Group 3" o:spid="_x0000_s1026" style="position:absolute;margin-left:78.1pt;margin-top:5.35pt;width:311.5pt;height:164.45pt;z-index:251658240" coordsize="39560,20885" o:gfxdata="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">
                 <v:shapetype id="_x0000_t75" coordsize="21600,21600" o:spt="75" o:preferrelative="t" path="m@4@5l@4@11@9@11@9@5xe" filled="f" stroked="f">
                   <v:stroke joinstyle="miter"/>
                   <v:formulas>
@@ -648,7 +933,7 @@
                   <o:lock v:ext="edit" aspectratio="t"/>
                 </v:shapetype>
                 <v:shape id="Picture 1" o:spid="_x0000_s1027" type="#_x0000_t75" alt="I-V curve of a solar panel. The three characteristic points (short... |  Download Scientific Diagram" style="position:absolute;width:39560;height:20885;visibility:visible;mso-wrap-style:square" o:gfxdata="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">
-                  <v:imagedata r:id="rId10" o:title="I-V curve of a solar panel. The three characteristic points (short.."/>
+                  <v:imagedata r:id="rId12" o:title="I-V curve of a solar panel. The three characteristic points (short.."/>
                 </v:shape>
                 <v:oval id="Oval 2" o:spid="_x0000_s1028" style="position:absolute;left:29893;top:5416;width:3799;height:12942;visibility:visible;mso-wrap-style:square;v-text-anchor:middle" o:gfxdata="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" filled="f" strokecolor="#c45911 [2405]" strokeweight="1pt">
                   <v:stroke joinstyle="miter"/>
@@ -823,21 +1108,16 @@
         </w:numPr>
       </w:pPr>
       <w:r>
-        <w:t>MPP on the solar array side remains unaffected regardless of what the battery voltage is. This is unknown and will be answered by the question “Wh</w:t>
-      </w:r>
-      <w:r>
-        <w:t>at happens if the maximum power point impedance/duty cycle yields a higher output voltage than the battery voltage?</w:t>
-      </w:r>
-      <w:r>
-        <w:t xml:space="preserve"> If the solar array is automatically “brought down” to the battery voltage, MPPT will be </w:t>
-      </w:r>
-      <w:proofErr w:type="gramStart"/>
-      <w:r>
-        <w:t>moot</w:t>
-      </w:r>
-      <w:proofErr w:type="gramEnd"/>
-      <w:r>
-        <w:t xml:space="preserve"> and we will just have a charger.</w:t>
+        <w:t xml:space="preserve">MPP on the solar array side remains unaffected regardless of what the battery voltage is. This is </w:t>
+      </w:r>
+      <w:r>
+        <w:rPr>
+          <w:highlight w:val="yellow"/>
+        </w:rPr>
+        <w:t>unknown</w:t>
+      </w:r>
+      <w:r>
+        <w:t xml:space="preserve"> and will be answered by the question “What happens if the maximum power point impedance/duty cycle yields a higher output voltage than the battery voltage? If the solar array is automatically “brought down” to the battery voltage, MPPT will be moot and we will just have a charger.</w:t>
       </w:r>
     </w:p>
     <w:p>
@@ -848,13 +1128,24 @@
           <w:numId w:val="3"/>
         </w:numPr>
       </w:pPr>
+      <w:r>
+        <w:t xml:space="preserve">We design a </w:t>
+      </w:r>
       <w:r>
         <w:rPr>
           <w:b/>
           <w:bCs/>
           <w:u w:val="single"/>
         </w:rPr>
-        <w:t>Hardware</w:t>
+        <w:t>h</w:t>
+      </w:r>
+      <w:r>
+        <w:rPr>
+          <w:b/>
+          <w:bCs/>
+          <w:u w:val="single"/>
+        </w:rPr>
+        <w:t>ardware</w:t>
       </w:r>
       <w:r>
         <w:t xml:space="preserve"> (NOT SOFTWARE)</w:t>
@@ -893,45 +1184,17 @@
         </w:numPr>
       </w:pPr>
       <w:r>
-        <w:t xml:space="preserve">Needs to take into account battery voltage drop under load so battery doesn’t charge when at full SOC, but voltage appears lower because </w:t>
-      </w:r>
-      <w:proofErr w:type="gramStart"/>
-      <w:r>
-        <w:t>discharging :</w:t>
-      </w:r>
-      <w:proofErr w:type="gramEnd"/>
-      <w:r>
-        <w:t xml:space="preserve"> </w:t>
-      </w:r>
-      <w:proofErr w:type="spellStart"/>
-      <w:r>
-        <w:t>VBat</w:t>
-      </w:r>
-      <w:proofErr w:type="spellEnd"/>
-      <w:r>
-        <w:t xml:space="preserve"> = </w:t>
-      </w:r>
-      <w:proofErr w:type="spellStart"/>
-      <w:r>
-        <w:t>VBatNominal</w:t>
-      </w:r>
-      <w:proofErr w:type="spellEnd"/>
-      <w:r>
-        <w:t xml:space="preserve"> – </w:t>
-      </w:r>
-      <w:proofErr w:type="spellStart"/>
-      <w:r>
-        <w:t>Iout</w:t>
-      </w:r>
-      <w:proofErr w:type="spellEnd"/>
-      <w:r>
-        <w:t>*</w:t>
-      </w:r>
-      <w:proofErr w:type="spellStart"/>
-      <w:r>
-        <w:t>PackInternalResistance</w:t>
-      </w:r>
-      <w:proofErr w:type="spellEnd"/>
+        <w:t xml:space="preserve">Needs to take into account battery voltage drop under load so battery doesn’t charge when at full SOC, but voltage appears lower because discharging : VBat = VBatNominal – </w:t>
+      </w:r>
+      <w:r>
+        <w:t>(</w:t>
+      </w:r>
+      <w:r>
+        <w:t>Iout*PackInternalResistance</w:t>
+      </w:r>
+      <w:r>
+        <w:t>)</w:t>
+      </w:r>
       <w:r>
         <w:t>.</w:t>
       </w:r>
@@ -945,96 +1208,205 @@
         </w:numPr>
       </w:pPr>
       <w:r>
-        <w:t xml:space="preserve">Potentially set this cutoff threshold to not charge above </w:t>
-      </w:r>
-      <w:proofErr w:type="spellStart"/>
-      <w:r>
-        <w:t>VBat</w:t>
-      </w:r>
-      <w:proofErr w:type="spellEnd"/>
-      <w:r>
-        <w:t xml:space="preserve"> = </w:t>
-      </w:r>
-      <w:proofErr w:type="spellStart"/>
-      <w:r>
-        <w:t>VBatNominal</w:t>
-      </w:r>
-      <w:proofErr w:type="spellEnd"/>
-      <w:r>
-        <w:t xml:space="preserve"> – </w:t>
-      </w:r>
-      <w:proofErr w:type="spellStart"/>
-      <w:r>
-        <w:t>IMaxExpected</w:t>
-      </w:r>
-      <w:proofErr w:type="spellEnd"/>
-      <w:r>
-        <w:t>*</w:t>
-      </w:r>
-      <w:proofErr w:type="spellStart"/>
-      <w:r>
-        <w:t>PackInternalResistance</w:t>
-      </w:r>
-      <w:proofErr w:type="spellEnd"/>
-      <w:r>
-        <w:t>.</w:t>
-      </w:r>
-    </w:p>
-    <w:p>
-      <w:pPr>
-        <w:pStyle w:val="ListParagraph"/>
-        <w:ind w:left="1800"/>
-      </w:pPr>
+        <w:t>Potentially set this cutoff threshold to not charge above VBat = VBatNominal – IMaxExpected*PackInternalResistance.</w:t>
+      </w:r>
     </w:p>
     <w:p/>
     <w:p/>
-    <w:p/>
-    <w:p/>
-    <w:p/>
-    <w:p/>
-    <w:p/>
-    <w:p/>
+    <w:p>
+      <w:r>
+        <w:rPr>
+          <w:highlight w:val="yellow"/>
+        </w:rPr>
+        <w:t>What happens if the maximum power point impedance/duty cycle yields a higher output voltage than the battery voltage?</w:t>
+      </w:r>
+    </w:p>
     <w:p>
       <w:r>
         <w:tab/>
-      </w:r>
-      <w:r>
+        <w:t>This is a question because typically with buck and boost converters with a voltage source Vin, Vout = Vin *(D) and Vout = Vin( 1/(1-D)) respectively. (D = duty cycle).</w:t>
+      </w:r>
+    </w:p>
+    <w:p>
+      <w:r>
+        <w:rPr>
+          <w:b/>
+          <w:bCs/>
+        </w:rPr>
+        <w:drawing>
+          <wp:anchor distT="0" distB="0" distL="114300" distR="114300" simplePos="0" relativeHeight="251662336" behindDoc="0" locked="0" layoutInCell="1" allowOverlap="1" wp14:anchorId="49B44A4E" wp14:editId="4B3D406D">
+            <wp:simplePos x="0" y="0"/>
+            <wp:positionH relativeFrom="column">
+              <wp:posOffset>3312795</wp:posOffset>
+            </wp:positionH>
+            <wp:positionV relativeFrom="paragraph">
+              <wp:posOffset>132080</wp:posOffset>
+            </wp:positionV>
+            <wp:extent cx="1665605" cy="904240"/>
+            <wp:effectExtent l="0" t="0" r="0" b="0"/>
+            <wp:wrapTight wrapText="bothSides">
+              <wp:wrapPolygon edited="0">
+                <wp:start x="0" y="0"/>
+                <wp:lineTo x="0" y="20933"/>
+                <wp:lineTo x="21246" y="20933"/>
+                <wp:lineTo x="21246" y="0"/>
+                <wp:lineTo x="0" y="0"/>
+              </wp:wrapPolygon>
+            </wp:wrapTight>
+            <wp:docPr id="5" name="Picture 5" descr="Diagram&#10;&#10;Description automatically generated with low confidence"/>
+            <wp:cNvGraphicFramePr>
+              <a:graphicFrameLocks xmlns:a="http://schemas.openxmlformats.org/drawingml/2006/main" noChangeAspect="1"/>
+            </wp:cNvGraphicFramePr>
+            <a:graphic xmlns:a="http://schemas.openxmlformats.org/drawingml/2006/main">
+              <a:graphicData uri="http://schemas.openxmlformats.org/drawingml/2006/picture">
+                <pic:pic xmlns:pic="http://schemas.openxmlformats.org/drawingml/2006/picture">
+                  <pic:nvPicPr>
+                    <pic:cNvPr id="5" name="Picture 5" descr="Diagram&#10;&#10;Description automatically generated with low confidence"/>
+                    <pic:cNvPicPr/>
+                  </pic:nvPicPr>
+                  <pic:blipFill>
+                    <a:blip r:embed="rId13"/>
+                    <a:stretch>
+                      <a:fillRect/>
+                    </a:stretch>
+                  </pic:blipFill>
+                  <pic:spPr>
+                    <a:xfrm>
+                      <a:off x="0" y="0"/>
+                      <a:ext cx="1665605" cy="904240"/>
+                    </a:xfrm>
+                    <a:prstGeom prst="rect">
+                      <a:avLst/>
+                    </a:prstGeom>
+                  </pic:spPr>
+                </pic:pic>
+              </a:graphicData>
+            </a:graphic>
+            <wp14:sizeRelH relativeFrom="margin">
+              <wp14:pctWidth>0</wp14:pctWidth>
+            </wp14:sizeRelH>
+            <wp14:sizeRelV relativeFrom="margin">
+              <wp14:pctHeight>0</wp14:pctHeight>
+            </wp14:sizeRelV>
+          </wp:anchor>
+        </w:drawing>
+      </w:r>
+      <w:r>
+        <w:drawing>
+          <wp:anchor distT="0" distB="0" distL="114300" distR="114300" simplePos="0" relativeHeight="251660288" behindDoc="0" locked="0" layoutInCell="1" allowOverlap="1" wp14:anchorId="2BE84752" wp14:editId="07DD65B3">
+            <wp:simplePos x="0" y="0"/>
+            <wp:positionH relativeFrom="column">
+              <wp:posOffset>527539</wp:posOffset>
+            </wp:positionH>
+            <wp:positionV relativeFrom="paragraph">
+              <wp:posOffset>175749</wp:posOffset>
+            </wp:positionV>
+            <wp:extent cx="2000529" cy="885949"/>
+            <wp:effectExtent l="0" t="0" r="0" b="9525"/>
+            <wp:wrapTight wrapText="bothSides">
+              <wp:wrapPolygon edited="0">
+                <wp:start x="0" y="0"/>
+                <wp:lineTo x="0" y="21368"/>
+                <wp:lineTo x="21394" y="21368"/>
+                <wp:lineTo x="21394" y="0"/>
+                <wp:lineTo x="0" y="0"/>
+              </wp:wrapPolygon>
+            </wp:wrapTight>
+            <wp:docPr id="4" name="Picture 4" descr="A picture containing text&#10;&#10;Description automatically generated"/>
+            <wp:cNvGraphicFramePr>
+              <a:graphicFrameLocks xmlns:a="http://schemas.openxmlformats.org/drawingml/2006/main" noChangeAspect="1"/>
+            </wp:cNvGraphicFramePr>
+            <a:graphic xmlns:a="http://schemas.openxmlformats.org/drawingml/2006/main">
+              <a:graphicData uri="http://schemas.openxmlformats.org/drawingml/2006/picture">
+                <pic:pic xmlns:pic="http://schemas.openxmlformats.org/drawingml/2006/picture">
+                  <pic:nvPicPr>
+                    <pic:cNvPr id="4" name="Picture 4" descr="A picture containing text&#10;&#10;Description automatically generated"/>
+                    <pic:cNvPicPr/>
+                  </pic:nvPicPr>
+                  <pic:blipFill>
+                    <a:blip r:embed="rId14"/>
+                    <a:stretch>
+                      <a:fillRect/>
+                    </a:stretch>
+                  </pic:blipFill>
+                  <pic:spPr>
+                    <a:xfrm>
+                      <a:off x="0" y="0"/>
+                      <a:ext cx="2000529" cy="885949"/>
+                    </a:xfrm>
+                    <a:prstGeom prst="rect">
+                      <a:avLst/>
+                    </a:prstGeom>
+                  </pic:spPr>
+                </pic:pic>
+              </a:graphicData>
+            </a:graphic>
+          </wp:anchor>
+        </w:drawing>
+      </w:r>
+      <w:r>
+        <w:tab/>
+      </w:r>
+    </w:p>
+    <w:p>
+      <w:pPr>
+        <w:rPr>
+          <w:b/>
+          <w:bCs/>
+        </w:rPr>
+      </w:pPr>
+    </w:p>
+    <w:p>
+      <w:pPr>
+        <w:rPr>
+          <w:b/>
+          <w:bCs/>
+        </w:rPr>
+      </w:pPr>
+    </w:p>
+    <w:p>
+      <w:pPr>
+        <w:rPr>
+          <w:b/>
+          <w:bCs/>
+        </w:rPr>
+      </w:pPr>
+    </w:p>
+    <w:p>
+      <w:pPr>
         <w:rPr>
           <w:i/>
           <w:iCs/>
         </w:rPr>
-        <w:t>Pictured: Increasing output voltage will decrease input current in a charging scenario</w:t>
-      </w:r>
-      <w:r>
-        <w:t xml:space="preserve">.                        </w:t>
-      </w:r>
-    </w:p>
-    <w:p/>
-    <w:p/>
-    <w:p>
-      <w:r>
-        <w:rPr>
-          <w:highlight w:val="yellow"/>
-        </w:rPr>
-        <w:t>What happens if the maximum power point impedance/duty cycle yields a higher output voltage than the battery voltage?</w:t>
-      </w:r>
-    </w:p>
-    <w:p/>
-    <w:p>
-      <w:pPr>
+      </w:pPr>
+      <w:r>
         <w:rPr>
           <w:b/>
           <w:bCs/>
         </w:rPr>
-      </w:pPr>
-    </w:p>
-    <w:p>
-      <w:pPr>
+        <w:tab/>
+      </w:r>
+      <w:r>
         <w:rPr>
           <w:b/>
           <w:bCs/>
         </w:rPr>
-      </w:pPr>
+        <w:tab/>
+      </w:r>
+      <w:r>
+        <w:rPr>
+          <w:i/>
+          <w:iCs/>
+        </w:rPr>
+        <w:t>Pictured: Ideal buck and boost output voltage transfer functions</w:t>
+      </w:r>
+      <w:r>
+        <w:rPr>
+          <w:i/>
+          <w:iCs/>
+        </w:rPr>
+        <w:t xml:space="preserve"> with voltage src Vin</w:t>
+      </w:r>
     </w:p>
     <w:p>
       <w:pPr>
@@ -1075,27 +1447,12 @@
           <w:bCs/>
         </w:rPr>
       </w:pPr>
-    </w:p>
-    <w:p>
-      <w:pPr>
+      <w:r>
         <w:rPr>
           <w:b/>
           <w:bCs/>
         </w:rPr>
-      </w:pPr>
-    </w:p>
-    <w:p>
-      <w:pPr>
-        <w:rPr>
-          <w:b/>
-          <w:bCs/>
-        </w:rPr>
-      </w:pPr>
-      <w:r>
-        <w:rPr>
-          <w:b/>
-          <w:bCs/>
-        </w:rPr>
+        <w:lastRenderedPageBreak/>
         <w:t>Characterize following scenarios:</w:t>
       </w:r>
     </w:p>
@@ -1124,19 +1481,9 @@
           <w:numId w:val="3"/>
         </w:numPr>
       </w:pPr>
-      <w:proofErr w:type="spellStart"/>
-      <w:r>
-        <w:t>Iload</w:t>
-      </w:r>
-      <w:proofErr w:type="spellEnd"/>
-      <w:r>
-        <w:t xml:space="preserve"> &gt; </w:t>
-      </w:r>
-      <w:proofErr w:type="spellStart"/>
-      <w:r>
-        <w:t>Ipanels</w:t>
-      </w:r>
-      <w:proofErr w:type="spellEnd"/>
+      <w:r>
+        <w:t>Iload &gt; Ipanels</w:t>
+      </w:r>
     </w:p>
     <w:p>
       <w:pPr>
@@ -1146,23 +1493,55 @@
           <w:numId w:val="3"/>
         </w:numPr>
       </w:pPr>
-      <w:proofErr w:type="spellStart"/>
-      <w:r>
-        <w:t>Iload</w:t>
-      </w:r>
-      <w:proofErr w:type="spellEnd"/>
-      <w:r>
-        <w:t xml:space="preserve"> &lt; </w:t>
-      </w:r>
-      <w:proofErr w:type="spellStart"/>
-      <w:r>
-        <w:t>Ipanels</w:t>
-      </w:r>
-      <w:proofErr w:type="spellEnd"/>
-      <w:r>
-        <w:t xml:space="preserve"> (charging)</w:t>
-      </w:r>
-    </w:p>
+      <w:r>
+        <w:t>Iload &lt; Ipanels (charging)</w:t>
+      </w:r>
+    </w:p>
+    <w:p>
+      <w:r>
+        <w:t>Boost</w:t>
+      </w:r>
+      <w:r>
+        <w:t xml:space="preserve"> converter:</w:t>
+      </w:r>
+    </w:p>
+    <w:p>
+      <w:pPr>
+        <w:pStyle w:val="ListParagraph"/>
+        <w:numPr>
+          <w:ilvl w:val="0"/>
+          <w:numId w:val="3"/>
+        </w:numPr>
+      </w:pPr>
+      <w:r>
+        <w:t>MPP duty cycle output is &gt; in voltage than battery</w:t>
+      </w:r>
+    </w:p>
+    <w:p>
+      <w:pPr>
+        <w:pStyle w:val="ListParagraph"/>
+        <w:numPr>
+          <w:ilvl w:val="1"/>
+          <w:numId w:val="3"/>
+        </w:numPr>
+      </w:pPr>
+      <w:r>
+        <w:t>Iload &gt; Ipanels</w:t>
+      </w:r>
+    </w:p>
+    <w:p>
+      <w:pPr>
+        <w:pStyle w:val="ListParagraph"/>
+        <w:numPr>
+          <w:ilvl w:val="1"/>
+          <w:numId w:val="3"/>
+        </w:numPr>
+      </w:pPr>
+      <w:r>
+        <w:t>Iload &lt; Ipanels (charging)</w:t>
+      </w:r>
+    </w:p>
+    <w:p/>
     <w:p/>
     <w:sectPr>
       <w:pgSz w:w="12240" w:h="15840"/>

</xml_diff>

<commit_message>
add beginnings of simulation work
</commit_message>
<xml_diff>
--- a/MPPT/design/Solar Car 1 MPPT Design.docx
+++ b/MPPT/design/Solar Car 1 MPPT Design.docx
@@ -4,9 +4,12 @@
   <w:body>
     <w:p>
       <w:pPr>
+        <w:jc w:val="center"/>
         <w:rPr>
           <w:b/>
           <w:bCs/>
+          <w:sz w:val="36"/>
+          <w:szCs w:val="36"/>
           <w:u w:val="single"/>
         </w:rPr>
       </w:pPr>
@@ -14,313 +17,16 @@
         <w:rPr>
           <w:b/>
           <w:bCs/>
+          <w:noProof/>
+          <w:sz w:val="36"/>
+          <w:szCs w:val="36"/>
           <w:u w:val="single"/>
         </w:rPr>
-        <w:t>Solar Car 1 MPPT Design</w:t>
-      </w:r>
-    </w:p>
-    <w:p/>
-    <w:p>
-      <w:pPr>
-        <w:rPr>
-          <w:b/>
-          <w:bCs/>
-        </w:rPr>
-      </w:pPr>
-      <w:r>
-        <w:rPr>
-          <w:b/>
-          <w:bCs/>
-        </w:rPr>
-        <w:t>Helpful links:</w:t>
-      </w:r>
-    </w:p>
-    <w:p>
-      <w:pPr>
-        <w:pStyle w:val="ListParagraph"/>
-        <w:numPr>
-          <w:ilvl w:val="0"/>
-          <w:numId w:val="5"/>
-        </w:numPr>
-      </w:pPr>
-      <w:r>
-        <w:t xml:space="preserve">Solar cell equivalent circuit: </w:t>
-      </w:r>
-      <w:hyperlink r:id="rId5" w:history="1">
-        <w:r>
-          <w:rPr>
-            <w:rStyle w:val="Hyperlink"/>
-          </w:rPr>
-          <w:t>https://www.allaboutcircuits.com/technical-articles/circuit-designer-guide-to-photovoltaic-cells-solar-powered-devices/</w:t>
-        </w:r>
-      </w:hyperlink>
-    </w:p>
-    <w:p>
-      <w:pPr>
-        <w:pStyle w:val="ListParagraph"/>
-        <w:numPr>
-          <w:ilvl w:val="0"/>
-          <w:numId w:val="5"/>
-        </w:numPr>
-      </w:pPr>
-      <w:r>
-        <w:t xml:space="preserve">Boost converter MPPT simulation: </w:t>
-      </w:r>
-      <w:hyperlink r:id="rId6" w:history="1">
-        <w:r>
-          <w:rPr>
-            <w:rStyle w:val="Hyperlink"/>
-          </w:rPr>
-          <w:t>https://www.youtube.com/watch?v=o9BOrAHH5E4</w:t>
-        </w:r>
-      </w:hyperlink>
-    </w:p>
-    <w:p>
-      <w:pPr>
-        <w:pStyle w:val="ListParagraph"/>
-        <w:numPr>
-          <w:ilvl w:val="0"/>
-          <w:numId w:val="5"/>
-        </w:numPr>
-      </w:pPr>
-      <w:r>
-        <w:t xml:space="preserve">Discussion on MPPT vs charge controlling: </w:t>
-      </w:r>
-      <w:hyperlink r:id="rId7" w:history="1">
-        <w:r>
-          <w:rPr>
-            <w:rStyle w:val="Hyperlink"/>
-          </w:rPr>
-          <w:t>https://electronics.stackexchange.com/questions/519900/understanding-working-of-mppt-charger</w:t>
-        </w:r>
-      </w:hyperlink>
-    </w:p>
-    <w:p>
-      <w:pPr>
-        <w:pStyle w:val="ListParagraph"/>
-        <w:numPr>
-          <w:ilvl w:val="0"/>
-          <w:numId w:val="5"/>
-        </w:numPr>
-      </w:pPr>
-      <w:r>
-        <w:t xml:space="preserve">Complete open source buck MPPT design: </w:t>
-      </w:r>
-      <w:hyperlink r:id="rId8" w:history="1">
-        <w:r>
-          <w:rPr>
-            <w:rStyle w:val="Hyperlink"/>
-          </w:rPr>
-          <w:t>https://www.instructables.com/DIY-1kW-MPPT-Solar-Charge-Controller/</w:t>
-        </w:r>
-      </w:hyperlink>
-    </w:p>
-    <w:p>
-      <w:pPr>
-        <w:pStyle w:val="ListParagraph"/>
-        <w:numPr>
-          <w:ilvl w:val="0"/>
-          <w:numId w:val="5"/>
-        </w:numPr>
-      </w:pPr>
-      <w:r>
-        <w:t xml:space="preserve">Boost converter power stage: </w:t>
-      </w:r>
-      <w:hyperlink r:id="rId9" w:history="1">
-        <w:r>
-          <w:rPr>
-            <w:rStyle w:val="Hyperlink"/>
-          </w:rPr>
-          <w:t>https://www.ti.com/lit/an/slva372c/slva372c.pdf</w:t>
-        </w:r>
-      </w:hyperlink>
-    </w:p>
-    <w:p>
-      <w:pPr>
-        <w:pStyle w:val="ListParagraph"/>
-        <w:numPr>
-          <w:ilvl w:val="0"/>
-          <w:numId w:val="5"/>
-        </w:numPr>
-      </w:pPr>
-      <w:r>
-        <w:t xml:space="preserve">Modeling solar cell: </w:t>
-      </w:r>
-      <w:hyperlink r:id="rId10" w:history="1">
-        <w:r>
-          <w:rPr>
-            <w:rStyle w:val="Hyperlink"/>
-          </w:rPr>
-          <w:t>http://www.intusoft.com/nlhtm/nl78.htm#The_Solar_Cell_SPICE_Modelhttp://www.intusoft.com/nlhtm/nl78.htm#The_Solar_Cell_SPICE_Model</w:t>
-        </w:r>
-      </w:hyperlink>
-    </w:p>
-    <w:p>
-      <w:pPr>
-        <w:pStyle w:val="ListParagraph"/>
-        <w:numPr>
-          <w:ilvl w:val="0"/>
-          <w:numId w:val="5"/>
-        </w:numPr>
-      </w:pPr>
-    </w:p>
-    <w:p>
-      <w:pPr>
-        <w:rPr>
-          <w:b/>
-          <w:bCs/>
-        </w:rPr>
-      </w:pPr>
-      <w:r>
-        <w:rPr>
-          <w:b/>
-          <w:bCs/>
-        </w:rPr>
-        <w:t>Questions:</w:t>
-      </w:r>
-    </w:p>
-    <w:p>
-      <w:r>
-        <w:t>Buck or boost converter?</w:t>
-      </w:r>
-    </w:p>
-    <w:p>
-      <w:pPr>
-        <w:pStyle w:val="ListParagraph"/>
-        <w:numPr>
-          <w:ilvl w:val="0"/>
-          <w:numId w:val="4"/>
-        </w:numPr>
-      </w:pPr>
-      <w:r>
-        <w:t>Contingent on motor voltage: if &gt; 100V or so, want boost, if less consider boost</w:t>
-      </w:r>
-    </w:p>
-    <w:p>
-      <w:pPr>
-        <w:pStyle w:val="ListParagraph"/>
-        <w:numPr>
-          <w:ilvl w:val="1"/>
-          <w:numId w:val="4"/>
-        </w:numPr>
-      </w:pPr>
-      <w:r>
-        <w:t>The reason for this is we want to be able to use integrated buck converter IC’s on  the board for peripheral voltages (i.e. 12V, 3.3V) and these packages rarely are rated for VIN &gt; 80V or so.</w:t>
-      </w:r>
-    </w:p>
-    <w:p>
-      <w:r>
-        <w:t>How does altering duty cycle of these converters move you along the solar IV curve?</w:t>
-      </w:r>
-    </w:p>
-    <w:p>
-      <w:r>
-        <w:tab/>
-        <w:t>ImpedanceConverter ~= Vapplied/CurrentDelivered</w:t>
-      </w:r>
-    </w:p>
-    <w:p>
-      <w:pPr>
-        <w:pStyle w:val="ListParagraph"/>
-        <w:numPr>
-          <w:ilvl w:val="0"/>
-          <w:numId w:val="4"/>
-        </w:numPr>
-      </w:pPr>
-      <w:r>
-        <w:t>Buck:</w:t>
-      </w:r>
-    </w:p>
-    <w:p>
-      <w:pPr>
-        <w:pStyle w:val="ListParagraph"/>
-        <w:numPr>
-          <w:ilvl w:val="1"/>
-          <w:numId w:val="4"/>
-        </w:numPr>
-      </w:pPr>
-      <w:r>
-        <w:t>Increasing duty cycle approaches short circuit (I increases)</w:t>
-      </w:r>
-    </w:p>
-    <w:p>
-      <w:pPr>
-        <w:pStyle w:val="ListParagraph"/>
-        <w:numPr>
-          <w:ilvl w:val="1"/>
-          <w:numId w:val="4"/>
-        </w:numPr>
-      </w:pPr>
-      <w:r>
-        <w:t>Decreasing duty cycle approaches open circuit (I decreases)</w:t>
-      </w:r>
-    </w:p>
-    <w:p>
-      <w:pPr>
-        <w:pStyle w:val="ListParagraph"/>
-        <w:numPr>
-          <w:ilvl w:val="0"/>
-          <w:numId w:val="4"/>
-        </w:numPr>
-      </w:pPr>
-      <w:r>
-        <w:t>Boost</w:t>
-      </w:r>
-      <w:r>
-        <w:t xml:space="preserve">: </w:t>
-      </w:r>
-    </w:p>
-    <w:p>
-      <w:pPr>
-        <w:pStyle w:val="ListParagraph"/>
-        <w:numPr>
-          <w:ilvl w:val="1"/>
-          <w:numId w:val="4"/>
-        </w:numPr>
-      </w:pPr>
-      <w:r>
-        <w:t>Increasing duty cycle approaches short circuit (I increases)</w:t>
-      </w:r>
-    </w:p>
-    <w:p>
-      <w:pPr>
-        <w:pStyle w:val="ListParagraph"/>
-        <w:numPr>
-          <w:ilvl w:val="1"/>
-          <w:numId w:val="4"/>
-        </w:numPr>
-      </w:pPr>
-      <w:r>
-        <w:t>Decreasing duty cycle approaches open circuit (I decreases)</w:t>
-      </w:r>
-    </w:p>
-    <w:p>
-      <w:r>
-        <w:rPr>
-          <w:noProof/>
-        </w:rPr>
-        <w:lastRenderedPageBreak/>
         <w:drawing>
-          <wp:anchor distT="0" distB="0" distL="114300" distR="114300" simplePos="0" relativeHeight="251665408" behindDoc="0" locked="0" layoutInCell="1" allowOverlap="1" wp14:anchorId="0428E675" wp14:editId="17A0284E">
-            <wp:simplePos x="0" y="0"/>
-            <wp:positionH relativeFrom="column">
-              <wp:posOffset>759655</wp:posOffset>
-            </wp:positionH>
-            <wp:positionV relativeFrom="paragraph">
-              <wp:posOffset>141605</wp:posOffset>
-            </wp:positionV>
-            <wp:extent cx="3956050" cy="2088515"/>
-            <wp:effectExtent l="0" t="0" r="6350" b="6985"/>
-            <wp:wrapTight wrapText="bothSides">
-              <wp:wrapPolygon edited="0">
-                <wp:start x="0" y="0"/>
-                <wp:lineTo x="0" y="21475"/>
-                <wp:lineTo x="21531" y="21475"/>
-                <wp:lineTo x="21531" y="0"/>
-                <wp:lineTo x="0" y="0"/>
-              </wp:wrapPolygon>
-            </wp:wrapTight>
-            <wp:docPr id="7" name="Picture 7" descr="I-V curve of a solar panel. The three characteristic points (short... |  Download Scientific Diagram"/>
+          <wp:inline distT="0" distB="0" distL="0" distR="0" wp14:anchorId="71DBC417" wp14:editId="5786E14D">
+            <wp:extent cx="5718810" cy="773430"/>
+            <wp:effectExtent l="0" t="0" r="0" b="7620"/>
+            <wp:docPr id="10" name="Picture 10" descr="A picture containing text, clipart&#10;&#10;Description automatically generated"/>
             <wp:cNvGraphicFramePr>
               <a:graphicFrameLocks xmlns:a="http://schemas.openxmlformats.org/drawingml/2006/main" noChangeAspect="1"/>
             </wp:cNvGraphicFramePr>
@@ -328,13 +34,13 @@
               <a:graphicData uri="http://schemas.openxmlformats.org/drawingml/2006/picture">
                 <pic:pic xmlns:pic="http://schemas.openxmlformats.org/drawingml/2006/picture">
                   <pic:nvPicPr>
-                    <pic:cNvPr id="7" name="Picture 7" descr="I-V curve of a solar panel. The three characteristic points (short... |  Download Scientific Diagram"/>
+                    <pic:cNvPr id="10" name="Picture 10" descr="A picture containing text, clipart&#10;&#10;Description automatically generated"/>
                     <pic:cNvPicPr>
-                      <a:picLocks noChangeAspect="1"/>
+                      <a:picLocks noChangeAspect="1" noChangeArrowheads="1"/>
                     </pic:cNvPicPr>
                   </pic:nvPicPr>
                   <pic:blipFill>
-                    <a:blip r:embed="rId11">
+                    <a:blip r:embed="rId5">
                       <a:extLst>
                         <a:ext uri="{28A0092B-C50C-407E-A947-70E740481C1C}">
                           <a14:useLocalDpi xmlns:a14="http://schemas.microsoft.com/office/drawing/2010/main" val="0"/>
@@ -349,7 +55,7 @@
                   <pic:spPr bwMode="auto">
                     <a:xfrm>
                       <a:off x="0" y="0"/>
-                      <a:ext cx="3956050" cy="2088515"/>
+                      <a:ext cx="5718810" cy="773430"/>
                     </a:xfrm>
                     <a:prstGeom prst="rect">
                       <a:avLst/>
@@ -362,218 +68,614 @@
                 </pic:pic>
               </a:graphicData>
             </a:graphic>
-          </wp:anchor>
+          </wp:inline>
         </w:drawing>
       </w:r>
     </w:p>
+    <w:p>
+      <w:pPr>
+        <w:jc w:val="center"/>
+        <w:rPr>
+          <w:b/>
+          <w:bCs/>
+          <w:sz w:val="36"/>
+          <w:szCs w:val="36"/>
+          <w:u w:val="single"/>
+        </w:rPr>
+      </w:pPr>
+      <w:r>
+        <w:rPr>
+          <w:b/>
+          <w:bCs/>
+          <w:sz w:val="36"/>
+          <w:szCs w:val="36"/>
+          <w:u w:val="single"/>
+        </w:rPr>
+        <w:t>Solar Car 1 MPPT Design</w:t>
+      </w:r>
+    </w:p>
+    <w:p/>
+    <w:p>
+      <w:pPr>
+        <w:rPr>
+          <w:b/>
+          <w:bCs/>
+          <w:sz w:val="32"/>
+          <w:szCs w:val="32"/>
+        </w:rPr>
+      </w:pPr>
+      <w:r>
+        <w:rPr>
+          <w:b/>
+          <w:bCs/>
+          <w:sz w:val="32"/>
+          <w:szCs w:val="32"/>
+        </w:rPr>
+        <w:t>Helpful links:</w:t>
+      </w:r>
+    </w:p>
+    <w:p>
+      <w:pPr>
+        <w:pStyle w:val="ListParagraph"/>
+        <w:numPr>
+          <w:ilvl w:val="0"/>
+          <w:numId w:val="5"/>
+        </w:numPr>
+      </w:pPr>
+      <w:r>
+        <w:t xml:space="preserve">Solar cell equivalent circuit: </w:t>
+      </w:r>
+      <w:hyperlink r:id="rId6" w:history="1">
+        <w:r>
+          <w:rPr>
+            <w:rStyle w:val="Hyperlink"/>
+          </w:rPr>
+          <w:t>https://www.allaboutcircuits.com/technical-articles/circuit-designer-guide-to-photovoltaic-cells-solar-powered-devices/</w:t>
+        </w:r>
+      </w:hyperlink>
+    </w:p>
+    <w:p>
+      <w:pPr>
+        <w:pStyle w:val="ListParagraph"/>
+        <w:numPr>
+          <w:ilvl w:val="0"/>
+          <w:numId w:val="5"/>
+        </w:numPr>
+      </w:pPr>
+      <w:r>
+        <w:t xml:space="preserve">Boost converter MPPT simulation: </w:t>
+      </w:r>
+      <w:hyperlink r:id="rId7" w:history="1">
+        <w:r>
+          <w:rPr>
+            <w:rStyle w:val="Hyperlink"/>
+          </w:rPr>
+          <w:t>https://www.youtube.com/watch?v=o9BOrAHH5E4</w:t>
+        </w:r>
+      </w:hyperlink>
+    </w:p>
+    <w:p>
+      <w:pPr>
+        <w:pStyle w:val="ListParagraph"/>
+        <w:numPr>
+          <w:ilvl w:val="0"/>
+          <w:numId w:val="5"/>
+        </w:numPr>
+      </w:pPr>
+      <w:r>
+        <w:t xml:space="preserve">Discussion on MPPT vs charge controlling: </w:t>
+      </w:r>
+      <w:hyperlink r:id="rId8" w:history="1">
+        <w:r>
+          <w:rPr>
+            <w:rStyle w:val="Hyperlink"/>
+          </w:rPr>
+          <w:t>https://electronics.stackexchange.com/questions/519900/understanding-working-of-mppt-charger</w:t>
+        </w:r>
+      </w:hyperlink>
+    </w:p>
+    <w:p>
+      <w:pPr>
+        <w:pStyle w:val="ListParagraph"/>
+        <w:numPr>
+          <w:ilvl w:val="0"/>
+          <w:numId w:val="5"/>
+        </w:numPr>
+      </w:pPr>
+      <w:r>
+        <w:t xml:space="preserve">Complete </w:t>
+      </w:r>
+      <w:proofErr w:type="gramStart"/>
+      <w:r>
+        <w:t>open source</w:t>
+      </w:r>
+      <w:proofErr w:type="gramEnd"/>
+      <w:r>
+        <w:t xml:space="preserve"> buck MPPT design: </w:t>
+      </w:r>
+      <w:hyperlink r:id="rId9" w:history="1">
+        <w:r>
+          <w:rPr>
+            <w:rStyle w:val="Hyperlink"/>
+          </w:rPr>
+          <w:t>https://www.instructables.com/DIY-1kW-MPPT-Solar-Charge-Controller/</w:t>
+        </w:r>
+      </w:hyperlink>
+    </w:p>
+    <w:p>
+      <w:pPr>
+        <w:pStyle w:val="ListParagraph"/>
+        <w:numPr>
+          <w:ilvl w:val="0"/>
+          <w:numId w:val="5"/>
+        </w:numPr>
+      </w:pPr>
+      <w:r>
+        <w:t xml:space="preserve">Boost converter power stage: </w:t>
+      </w:r>
+      <w:hyperlink r:id="rId10" w:history="1">
+        <w:r>
+          <w:rPr>
+            <w:rStyle w:val="Hyperlink"/>
+          </w:rPr>
+          <w:t>https://www.ti.com/lit/an/slva372c/slva372c.pdf</w:t>
+        </w:r>
+      </w:hyperlink>
+    </w:p>
+    <w:p>
+      <w:pPr>
+        <w:rPr>
+          <w:b/>
+          <w:bCs/>
+          <w:sz w:val="32"/>
+          <w:szCs w:val="32"/>
+        </w:rPr>
+      </w:pPr>
+      <w:r>
+        <w:rPr>
+          <w:b/>
+          <w:bCs/>
+          <w:sz w:val="32"/>
+          <w:szCs w:val="32"/>
+        </w:rPr>
+        <w:t xml:space="preserve">Preliminary </w:t>
+      </w:r>
+      <w:r>
+        <w:rPr>
+          <w:b/>
+          <w:bCs/>
+          <w:sz w:val="32"/>
+          <w:szCs w:val="32"/>
+        </w:rPr>
+        <w:t>Questions:</w:t>
+      </w:r>
+    </w:p>
+    <w:p>
+      <w:r>
+        <w:t>Buck or boost converter?</w:t>
+      </w:r>
+    </w:p>
+    <w:p>
+      <w:pPr>
+        <w:pStyle w:val="ListParagraph"/>
+        <w:numPr>
+          <w:ilvl w:val="0"/>
+          <w:numId w:val="4"/>
+        </w:numPr>
+      </w:pPr>
+      <w:r>
+        <w:t>Contingent on motor voltage: if &gt; 100V or so, want boost, if less consider boost</w:t>
+      </w:r>
+    </w:p>
+    <w:p>
+      <w:pPr>
+        <w:pStyle w:val="ListParagraph"/>
+        <w:numPr>
+          <w:ilvl w:val="1"/>
+          <w:numId w:val="4"/>
+        </w:numPr>
+      </w:pPr>
+      <w:r>
+        <w:t xml:space="preserve">The reason for this is we want to be able to use integrated buck converter IC’s </w:t>
+      </w:r>
+      <w:proofErr w:type="gramStart"/>
+      <w:r>
+        <w:t>on  the</w:t>
+      </w:r>
+      <w:proofErr w:type="gramEnd"/>
+      <w:r>
+        <w:t xml:space="preserve"> board for peripheral voltages (i.e. 12V, 3.3V) and these packages rarely are rated for VIN &gt; 80V or so.</w:t>
+      </w:r>
+    </w:p>
+    <w:p>
+      <w:r>
+        <w:t>How does altering duty cycle of these converters move you along the solar IV curve?</w:t>
+      </w:r>
+    </w:p>
+    <w:p>
+      <w:r>
+        <w:tab/>
+      </w:r>
+      <w:r>
+        <w:rPr>
+          <w:i/>
+          <w:iCs/>
+        </w:rPr>
+        <w:t xml:space="preserve">Key concept: </w:t>
+      </w:r>
+      <w:proofErr w:type="spellStart"/>
+      <w:r>
+        <w:t>ImpedanceConverter</w:t>
+      </w:r>
+      <w:proofErr w:type="spellEnd"/>
+      <w:r>
+        <w:t xml:space="preserve"> ~= </w:t>
+      </w:r>
+      <w:proofErr w:type="spellStart"/>
+      <w:r>
+        <w:t>Vapplied</w:t>
+      </w:r>
+      <w:proofErr w:type="spellEnd"/>
+      <w:r>
+        <w:t>/</w:t>
+      </w:r>
+      <w:proofErr w:type="spellStart"/>
+      <w:r>
+        <w:t>CurrentDelivered</w:t>
+      </w:r>
+      <w:proofErr w:type="spellEnd"/>
+    </w:p>
+    <w:p>
+      <w:pPr>
+        <w:pStyle w:val="ListParagraph"/>
+        <w:numPr>
+          <w:ilvl w:val="0"/>
+          <w:numId w:val="4"/>
+        </w:numPr>
+      </w:pPr>
+      <w:r>
+        <w:t>Buck:</w:t>
+      </w:r>
+    </w:p>
+    <w:p>
+      <w:pPr>
+        <w:pStyle w:val="ListParagraph"/>
+        <w:numPr>
+          <w:ilvl w:val="1"/>
+          <w:numId w:val="4"/>
+        </w:numPr>
+      </w:pPr>
+      <w:r>
+        <w:t>Increasing duty cycle approaches short circuit (I increases)</w:t>
+      </w:r>
+    </w:p>
+    <w:p>
+      <w:pPr>
+        <w:pStyle w:val="ListParagraph"/>
+        <w:numPr>
+          <w:ilvl w:val="1"/>
+          <w:numId w:val="4"/>
+        </w:numPr>
+      </w:pPr>
+      <w:r>
+        <w:t>Decreasing duty cycle approaches open circuit (I decreases)</w:t>
+      </w:r>
+    </w:p>
+    <w:p>
+      <w:pPr>
+        <w:pStyle w:val="ListParagraph"/>
+        <w:numPr>
+          <w:ilvl w:val="0"/>
+          <w:numId w:val="4"/>
+        </w:numPr>
+      </w:pPr>
+      <w:r>
+        <w:t>Boost</w:t>
+      </w:r>
+      <w:r>
+        <w:t xml:space="preserve">: </w:t>
+      </w:r>
+    </w:p>
+    <w:p>
+      <w:pPr>
+        <w:pStyle w:val="ListParagraph"/>
+        <w:numPr>
+          <w:ilvl w:val="1"/>
+          <w:numId w:val="4"/>
+        </w:numPr>
+      </w:pPr>
+      <w:r>
+        <w:t>Increasing duty cycle approaches short circuit (I increases)</w:t>
+      </w:r>
+    </w:p>
+    <w:p>
+      <w:pPr>
+        <w:pStyle w:val="ListParagraph"/>
+        <w:numPr>
+          <w:ilvl w:val="1"/>
+          <w:numId w:val="4"/>
+        </w:numPr>
+      </w:pPr>
+      <w:r>
+        <w:t>Decreasing duty cycle approaches open circuit (I decreases)</w:t>
+      </w:r>
+    </w:p>
+    <w:p/>
     <w:p>
       <w:r>
         <w:tab/>
         <w:t xml:space="preserve">- </w:t>
       </w:r>
     </w:p>
+    <w:p/>
+    <w:p/>
     <w:p>
       <w:r>
         <w:rPr>
           <w:noProof/>
         </w:rPr>
+        <w:lastRenderedPageBreak/>
         <mc:AlternateContent>
-          <mc:Choice Requires="wps">
+          <mc:Choice Requires="wpg">
             <w:drawing>
-              <wp:anchor distT="0" distB="0" distL="114300" distR="114300" simplePos="0" relativeHeight="251666432" behindDoc="0" locked="0" layoutInCell="1" allowOverlap="1" wp14:anchorId="5E881197" wp14:editId="18FD51B0">
+              <wp:anchor distT="0" distB="0" distL="114300" distR="114300" simplePos="0" relativeHeight="251668480" behindDoc="0" locked="0" layoutInCell="1" allowOverlap="1" wp14:anchorId="1D373CF9" wp14:editId="422D0039">
                 <wp:simplePos x="0" y="0"/>
-                <wp:positionH relativeFrom="column">
-                  <wp:posOffset>1315328</wp:posOffset>
+                <wp:positionH relativeFrom="margin">
+                  <wp:align>center</wp:align>
                 </wp:positionH>
                 <wp:positionV relativeFrom="paragraph">
-                  <wp:posOffset>241251</wp:posOffset>
+                  <wp:posOffset>-596949</wp:posOffset>
                 </wp:positionV>
-                <wp:extent cx="2243797" cy="74442"/>
-                <wp:effectExtent l="0" t="0" r="99695" b="97155"/>
+                <wp:extent cx="3956050" cy="2088515"/>
+                <wp:effectExtent l="0" t="0" r="6350" b="6985"/>
                 <wp:wrapNone/>
-                <wp:docPr id="9" name="Straight Arrow Connector 9"/>
+                <wp:docPr id="22" name="Group 22"/>
                 <wp:cNvGraphicFramePr/>
                 <a:graphic xmlns:a="http://schemas.openxmlformats.org/drawingml/2006/main">
-                  <a:graphicData uri="http://schemas.microsoft.com/office/word/2010/wordprocessingShape">
-                    <wps:wsp>
-                      <wps:cNvCnPr/>
-                      <wps:spPr>
+                  <a:graphicData uri="http://schemas.microsoft.com/office/word/2010/wordprocessingGroup">
+                    <wpg:wgp>
+                      <wpg:cNvGrpSpPr/>
+                      <wpg:grpSpPr>
                         <a:xfrm>
                           <a:off x="0" y="0"/>
-                          <a:ext cx="2243797" cy="74442"/>
+                          <a:ext cx="3956050" cy="2088515"/>
+                          <a:chOff x="0" y="0"/>
+                          <a:chExt cx="3956050" cy="2088515"/>
                         </a:xfrm>
-                        <a:prstGeom prst="straightConnector1">
-                          <a:avLst/>
-                        </a:prstGeom>
-                        <a:ln>
-                          <a:tailEnd type="triangle"/>
-                        </a:ln>
-                      </wps:spPr>
-                      <wps:style>
-                        <a:lnRef idx="1">
-                          <a:schemeClr val="accent1"/>
-                        </a:lnRef>
-                        <a:fillRef idx="0">
-                          <a:schemeClr val="accent1"/>
-                        </a:fillRef>
-                        <a:effectRef idx="0">
-                          <a:schemeClr val="accent1"/>
-                        </a:effectRef>
-                        <a:fontRef idx="minor">
-                          <a:schemeClr val="tx1"/>
-                        </a:fontRef>
-                      </wps:style>
-                      <wps:bodyPr/>
-                    </wps:wsp>
+                      </wpg:grpSpPr>
+                      <pic:pic xmlns:pic="http://schemas.openxmlformats.org/drawingml/2006/picture">
+                        <pic:nvPicPr>
+                          <pic:cNvPr id="7" name="Picture 7" descr="I-V curve of a solar panel. The three characteristic points (short... |  Download Scientific Diagram"/>
+                          <pic:cNvPicPr>
+                            <a:picLocks noChangeAspect="1"/>
+                          </pic:cNvPicPr>
+                        </pic:nvPicPr>
+                        <pic:blipFill>
+                          <a:blip r:embed="rId11">
+                            <a:extLst>
+                              <a:ext uri="{28A0092B-C50C-407E-A947-70E740481C1C}">
+                                <a14:useLocalDpi xmlns:a14="http://schemas.microsoft.com/office/drawing/2010/main" val="0"/>
+                              </a:ext>
+                            </a:extLst>
+                          </a:blip>
+                          <a:srcRect/>
+                          <a:stretch>
+                            <a:fillRect/>
+                          </a:stretch>
+                        </pic:blipFill>
+                        <pic:spPr bwMode="auto">
+                          <a:xfrm>
+                            <a:off x="0" y="0"/>
+                            <a:ext cx="3956050" cy="2088515"/>
+                          </a:xfrm>
+                          <a:prstGeom prst="rect">
+                            <a:avLst/>
+                          </a:prstGeom>
+                          <a:noFill/>
+                          <a:ln>
+                            <a:noFill/>
+                          </a:ln>
+                        </pic:spPr>
+                      </pic:pic>
+                      <wps:wsp>
+                        <wps:cNvPr id="9" name="Straight Arrow Connector 9"/>
+                        <wps:cNvCnPr/>
+                        <wps:spPr>
+                          <a:xfrm>
+                            <a:off x="555674" y="668215"/>
+                            <a:ext cx="2243797" cy="74442"/>
+                          </a:xfrm>
+                          <a:prstGeom prst="straightConnector1">
+                            <a:avLst/>
+                          </a:prstGeom>
+                          <a:ln>
+                            <a:tailEnd type="triangle"/>
+                          </a:ln>
+                        </wps:spPr>
+                        <wps:style>
+                          <a:lnRef idx="1">
+                            <a:schemeClr val="accent1"/>
+                          </a:lnRef>
+                          <a:fillRef idx="0">
+                            <a:schemeClr val="accent1"/>
+                          </a:fillRef>
+                          <a:effectRef idx="0">
+                            <a:schemeClr val="accent1"/>
+                          </a:effectRef>
+                          <a:fontRef idx="minor">
+                            <a:schemeClr val="tx1"/>
+                          </a:fontRef>
+                        </wps:style>
+                        <wps:bodyPr/>
+                      </wps:wsp>
+                      <wps:wsp>
+                        <wps:cNvPr id="217" name="Text Box 2"/>
+                        <wps:cNvSpPr txBox="1">
+                          <a:spLocks noChangeArrowheads="1"/>
+                        </wps:cNvSpPr>
+                        <wps:spPr bwMode="auto">
+                          <a:xfrm>
+                            <a:off x="928468" y="858129"/>
+                            <a:ext cx="1504950" cy="386080"/>
+                          </a:xfrm>
+                          <a:prstGeom prst="rect">
+                            <a:avLst/>
+                          </a:prstGeom>
+                          <a:solidFill>
+                            <a:srgbClr val="FFFFFF"/>
+                          </a:solidFill>
+                          <a:ln w="9525">
+                            <a:noFill/>
+                            <a:miter lim="800000"/>
+                            <a:headEnd/>
+                            <a:tailEnd/>
+                          </a:ln>
+                        </wps:spPr>
+                        <wps:txbx>
+                          <w:txbxContent>
+                            <w:p>
+                              <w:pPr>
+                                <w:rPr>
+                                  <w:i/>
+                                  <w:iCs/>
+                                </w:rPr>
+                              </w:pPr>
+                              <w:r>
+                                <w:rPr>
+                                  <w:i/>
+                                  <w:iCs/>
+                                </w:rPr>
+                                <w:t>Decreasing duty cycle</w:t>
+                              </w:r>
+                            </w:p>
+                          </w:txbxContent>
+                        </wps:txbx>
+                        <wps:bodyPr rot="0" vert="horz" wrap="square" lIns="91440" tIns="45720" rIns="91440" bIns="45720" anchor="t" anchorCtr="0">
+                          <a:spAutoFit/>
+                        </wps:bodyPr>
+                      </wps:wsp>
+                    </wpg:wgp>
                   </a:graphicData>
                 </a:graphic>
-                <wp14:sizeRelH relativeFrom="margin">
-                  <wp14:pctWidth>0</wp14:pctWidth>
-                </wp14:sizeRelH>
-                <wp14:sizeRelV relativeFrom="margin">
-                  <wp14:pctHeight>0</wp14:pctHeight>
-                </wp14:sizeRelV>
               </wp:anchor>
             </w:drawing>
           </mc:Choice>
           <mc:Fallback>
             <w:pict>
-              <v:shapetype w14:anchorId="3134AFFC" id="_x0000_t32" coordsize="21600,21600" o:spt="32" o:oned="t" path="m,l21600,21600e" filled="f">
-                <v:path arrowok="t" fillok="f" o:connecttype="none"/>
-                <o:lock v:ext="edit" shapetype="t"/>
-              </v:shapetype>
-              <v:shape id="Straight Arrow Connector 9" o:spid="_x0000_s1026" type="#_x0000_t32" style="position:absolute;margin-left:103.55pt;margin-top:19pt;width:176.7pt;height:5.85pt;z-index:251666432;visibility:visible;mso-wrap-style:square;mso-width-percent:0;mso-height-percent:0;mso-wrap-distance-left:9pt;mso-wrap-distance-top:0;mso-wrap-distance-right:9pt;mso-wrap-distance-bottom:0;mso-position-horizontal:absolute;mso-position-horizontal-relative:text;mso-position-vertical:absolute;mso-position-vertical-relative:text;mso-width-percent:0;mso-height-percent:0;mso-width-relative:margin;mso-height-relative:margin" o:gfxdata="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" strokecolor="#4472c4 [3204]" strokeweight=".5pt">
-                <v:stroke endarrow="block" joinstyle="miter"/>
-              </v:shape>
+              <v:group w14:anchorId="1D373CF9" id="Group 22" o:spid="_x0000_s1026" style="position:absolute;margin-left:0;margin-top:-47pt;width:311.5pt;height:164.45pt;z-index:251668480;mso-position-horizontal:center;mso-position-horizontal-relative:margin" coordsize="39560,20885" o:gfxdata="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">
+                <v:shapetype id="_x0000_t75" coordsize="21600,21600" o:spt="75" o:preferrelative="t" path="m@4@5l@4@11@9@11@9@5xe" filled="f" stroked="f">
+                  <v:stroke joinstyle="miter"/>
+                  <v:formulas>
+                    <v:f eqn="if lineDrawn pixelLineWidth 0"/>
+                    <v:f eqn="sum @0 1 0"/>
+                    <v:f eqn="sum 0 0 @1"/>
+                    <v:f eqn="prod @2 1 2"/>
+                    <v:f eqn="prod @3 21600 pixelWidth"/>
+                    <v:f eqn="prod @3 21600 pixelHeight"/>
+                    <v:f eqn="sum @0 0 1"/>
+                    <v:f eqn="prod @6 1 2"/>
+                    <v:f eqn="prod @7 21600 pixelWidth"/>
+                    <v:f eqn="sum @8 21600 0"/>
+                    <v:f eqn="prod @7 21600 pixelHeight"/>
+                    <v:f eqn="sum @10 21600 0"/>
+                  </v:formulas>
+                  <v:path o:extrusionok="f" gradientshapeok="t" o:connecttype="rect"/>
+                  <o:lock v:ext="edit" aspectratio="t"/>
+                </v:shapetype>
+                <v:shape id="Picture 7" o:spid="_x0000_s1027" type="#_x0000_t75" alt="I-V curve of a solar panel. The three characteristic points (short... |  Download Scientific Diagram" style="position:absolute;width:39560;height:20885;visibility:visible;mso-wrap-style:square" o:gfxdata="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">
+                  <v:imagedata r:id="rId12" o:title="I-V curve of a solar panel. The three characteristic points (short.."/>
+                </v:shape>
+                <v:shapetype id="_x0000_t32" coordsize="21600,21600" o:spt="32" o:oned="t" path="m,l21600,21600e" filled="f">
+                  <v:path arrowok="t" fillok="f" o:connecttype="none"/>
+                  <o:lock v:ext="edit" shapetype="t"/>
+                </v:shapetype>
+                <v:shape id="Straight Arrow Connector 9" o:spid="_x0000_s1028" type="#_x0000_t32" style="position:absolute;left:5556;top:6682;width:22438;height:744;visibility:visible;mso-wrap-style:square" o:connectortype="straight" o:gfxdata="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" strokecolor="#4472c4 [3204]" strokeweight=".5pt">
+                  <v:stroke endarrow="block" joinstyle="miter"/>
+                </v:shape>
+                <v:shapetype id="_x0000_t202" coordsize="21600,21600" o:spt="202" path="m,l,21600r21600,l21600,xe">
+                  <v:stroke joinstyle="miter"/>
+                  <v:path gradientshapeok="t" o:connecttype="rect"/>
+                </v:shapetype>
+                <v:shape id="Text Box 2" o:spid="_x0000_s1029" type="#_x0000_t202" style="position:absolute;left:9284;top:8581;width:15050;height:3861;visibility:visible;mso-wrap-style:square;v-text-anchor:top" o:gfxdata="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" stroked="f">
+                  <v:textbox style="mso-fit-shape-to-text:t">
+                    <w:txbxContent>
+                      <w:p>
+                        <w:pPr>
+                          <w:rPr>
+                            <w:i/>
+                            <w:iCs/>
+                          </w:rPr>
+                        </w:pPr>
+                        <w:r>
+                          <w:rPr>
+                            <w:i/>
+                            <w:iCs/>
+                          </w:rPr>
+                          <w:t>Decreasing duty cycle</w:t>
+                        </w:r>
+                      </w:p>
+                    </w:txbxContent>
+                  </v:textbox>
+                </v:shape>
+                <w10:wrap anchorx="margin"/>
+              </v:group>
             </w:pict>
           </mc:Fallback>
         </mc:AlternateContent>
       </w:r>
     </w:p>
-    <w:p>
-      <w:r>
-        <w:rPr>
-          <w:noProof/>
-        </w:rPr>
-        <mc:AlternateContent>
-          <mc:Choice Requires="wps">
-            <w:drawing>
-              <wp:anchor distT="45720" distB="45720" distL="114300" distR="114300" simplePos="0" relativeHeight="251668480" behindDoc="0" locked="0" layoutInCell="1" allowOverlap="1" wp14:anchorId="61E65F3B" wp14:editId="3FD6FBE7">
-                <wp:simplePos x="0" y="0"/>
-                <wp:positionH relativeFrom="column">
-                  <wp:posOffset>1687830</wp:posOffset>
-                </wp:positionH>
-                <wp:positionV relativeFrom="paragraph">
-                  <wp:posOffset>142679</wp:posOffset>
-                </wp:positionV>
-                <wp:extent cx="1504950" cy="1404620"/>
-                <wp:effectExtent l="0" t="0" r="0" b="0"/>
-                <wp:wrapSquare wrapText="bothSides"/>
-                <wp:docPr id="217" name="Text Box 2"/>
-                <wp:cNvGraphicFramePr>
-                  <a:graphicFrameLocks xmlns:a="http://schemas.openxmlformats.org/drawingml/2006/main"/>
-                </wp:cNvGraphicFramePr>
-                <a:graphic xmlns:a="http://schemas.openxmlformats.org/drawingml/2006/main">
-                  <a:graphicData uri="http://schemas.microsoft.com/office/word/2010/wordprocessingShape">
-                    <wps:wsp>
-                      <wps:cNvSpPr txBox="1">
-                        <a:spLocks noChangeArrowheads="1"/>
-                      </wps:cNvSpPr>
-                      <wps:spPr bwMode="auto">
-                        <a:xfrm>
-                          <a:off x="0" y="0"/>
-                          <a:ext cx="1504950" cy="1404620"/>
-                        </a:xfrm>
-                        <a:prstGeom prst="rect">
-                          <a:avLst/>
-                        </a:prstGeom>
-                        <a:solidFill>
-                          <a:srgbClr val="FFFFFF"/>
-                        </a:solidFill>
-                        <a:ln w="9525">
-                          <a:noFill/>
-                          <a:miter lim="800000"/>
-                          <a:headEnd/>
-                          <a:tailEnd/>
-                        </a:ln>
-                      </wps:spPr>
-                      <wps:txbx>
-                        <w:txbxContent>
-                          <w:p>
-                            <w:pPr>
-                              <w:rPr>
-                                <w:i/>
-                                <w:iCs/>
-                              </w:rPr>
-                            </w:pPr>
-                            <w:r>
-                              <w:rPr>
-                                <w:i/>
-                                <w:iCs/>
-                              </w:rPr>
-                              <w:t>Decreasing duty cycle</w:t>
-                            </w:r>
-                          </w:p>
-                        </w:txbxContent>
-                      </wps:txbx>
-                      <wps:bodyPr rot="0" vert="horz" wrap="square" lIns="91440" tIns="45720" rIns="91440" bIns="45720" anchor="t" anchorCtr="0">
-                        <a:spAutoFit/>
-                      </wps:bodyPr>
-                    </wps:wsp>
-                  </a:graphicData>
-                </a:graphic>
-                <wp14:sizeRelH relativeFrom="margin">
-                  <wp14:pctWidth>0</wp14:pctWidth>
-                </wp14:sizeRelH>
-                <wp14:sizeRelV relativeFrom="margin">
-                  <wp14:pctHeight>20000</wp14:pctHeight>
-                </wp14:sizeRelV>
-              </wp:anchor>
-            </w:drawing>
-          </mc:Choice>
-          <mc:Fallback>
-            <w:pict>
-              <v:shapetype w14:anchorId="61E65F3B" id="_x0000_t202" coordsize="21600,21600" o:spt="202" path="m,l,21600r21600,l21600,xe">
-                <v:stroke joinstyle="miter"/>
-                <v:path gradientshapeok="t" o:connecttype="rect"/>
-              </v:shapetype>
-              <v:shape id="Text Box 2" o:spid="_x0000_s1026" type="#_x0000_t202" style="position:absolute;margin-left:132.9pt;margin-top:11.25pt;width:118.5pt;height:110.6pt;z-index:251668480;visibility:visible;mso-wrap-style:square;mso-width-percent:0;mso-height-percent:200;mso-wrap-distance-left:9pt;mso-wrap-distance-top:3.6pt;mso-wrap-distance-right:9pt;mso-wrap-distance-bottom:3.6pt;mso-position-horizontal:absolute;mso-position-horizontal-relative:text;mso-position-vertical:absolute;mso-position-vertical-relative:text;mso-width-percent:0;mso-height-percent:200;mso-width-relative:margin;mso-height-relative:margin;v-text-anchor:top" o:gfxdata="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" stroked="f">
-                <v:textbox style="mso-fit-shape-to-text:t">
-                  <w:txbxContent>
-                    <w:p>
-                      <w:pPr>
-                        <w:rPr>
-                          <w:i/>
-                          <w:iCs/>
-                        </w:rPr>
-                      </w:pPr>
-                      <w:r>
-                        <w:rPr>
-                          <w:i/>
-                          <w:iCs/>
-                        </w:rPr>
-                        <w:t>Decreasing duty cycle</w:t>
-                      </w:r>
-                    </w:p>
-                  </w:txbxContent>
-                </v:textbox>
-                <w10:wrap type="square"/>
-              </v:shape>
-            </w:pict>
-          </mc:Fallback>
-        </mc:AlternateContent>
-      </w:r>
-    </w:p>
     <w:p/>
     <w:p/>
     <w:p/>
+    <w:p>
+      <w:r>
+        <w:tab/>
+      </w:r>
+    </w:p>
+    <w:p/>
+    <w:p>
+      <w:pPr>
+        <w:jc w:val="center"/>
+        <w:rPr>
+          <w:i/>
+          <w:iCs/>
+        </w:rPr>
+      </w:pPr>
+      <w:r>
+        <w:rPr>
+          <w:i/>
+          <w:iCs/>
+        </w:rPr>
+        <w:t xml:space="preserve">Pictured: Relationship between duty cycle and position on IV curve. Applies to both </w:t>
+      </w:r>
+      <w:proofErr w:type="gramStart"/>
+      <w:r>
+        <w:rPr>
+          <w:i/>
+          <w:iCs/>
+        </w:rPr>
+        <w:t>buck/boost</w:t>
+      </w:r>
+      <w:proofErr w:type="gramEnd"/>
+      <w:r>
+        <w:rPr>
+          <w:i/>
+          <w:iCs/>
+        </w:rPr>
+        <w:t>.</w:t>
+      </w:r>
+    </w:p>
     <w:p/>
     <w:p/>
-    <w:p/>
-    <w:p/>
-    <w:p>
-      <w:r>
-        <w:t>Can MPPT buck/boost converter be the same as the charge controller or do we need two with a DC link?</w:t>
+    <w:p>
+      <w:r>
+        <w:t>Can MPPT buck/boost converter be the same as the charge controller or do we need two with a DC link</w:t>
+      </w:r>
+      <w:r>
+        <w:t xml:space="preserve"> (large capacitor between the two)</w:t>
+      </w:r>
+      <w:r>
+        <w:t>?</w:t>
       </w:r>
     </w:p>
     <w:p>
@@ -584,8 +686,13 @@
           <w:numId w:val="3"/>
         </w:numPr>
       </w:pPr>
-      <w:r>
-        <w:t xml:space="preserve">In order to </w:t>
+      <w:proofErr w:type="gramStart"/>
+      <w:r>
+        <w:t>In order to</w:t>
+      </w:r>
+      <w:proofErr w:type="gramEnd"/>
+      <w:r>
+        <w:t xml:space="preserve"> </w:t>
       </w:r>
       <w:r>
         <w:t xml:space="preserve">ideally </w:t>
@@ -624,8 +731,21 @@
         <w:t xml:space="preserve">Must be able to </w:t>
       </w:r>
       <w:r>
-        <w:t>distinguish Iload from Icharge</w:t>
-      </w:r>
+        <w:t xml:space="preserve">distinguish </w:t>
+      </w:r>
+      <w:proofErr w:type="spellStart"/>
+      <w:r>
+        <w:t>Iload</w:t>
+      </w:r>
+      <w:proofErr w:type="spellEnd"/>
+      <w:r>
+        <w:t xml:space="preserve"> from </w:t>
+      </w:r>
+      <w:proofErr w:type="spellStart"/>
+      <w:r>
+        <w:t>Icharge</w:t>
+      </w:r>
+      <w:proofErr w:type="spellEnd"/>
     </w:p>
     <w:p>
       <w:pPr>
@@ -636,8 +756,21 @@
         </w:numPr>
       </w:pPr>
       <w:r>
-        <w:t>Develop charge algorithm to take over MPPT when Iload &lt; Iarray</w:t>
-      </w:r>
+        <w:t xml:space="preserve">Develop charge algorithm to take over MPPT when </w:t>
+      </w:r>
+      <w:proofErr w:type="spellStart"/>
+      <w:r>
+        <w:t>Iload</w:t>
+      </w:r>
+      <w:proofErr w:type="spellEnd"/>
+      <w:r>
+        <w:t xml:space="preserve"> &lt; </w:t>
+      </w:r>
+      <w:proofErr w:type="spellStart"/>
+      <w:r>
+        <w:t>Iarray</w:t>
+      </w:r>
+      <w:proofErr w:type="spellEnd"/>
     </w:p>
     <w:p>
       <w:pPr>
@@ -660,7 +793,23 @@
         </w:numPr>
       </w:pPr>
       <w:r>
-        <w:t xml:space="preserve"> Iarray – Iload &lt; ideal charge current for current SOC</w:t>
+        <w:t xml:space="preserve"> </w:t>
+      </w:r>
+      <w:proofErr w:type="spellStart"/>
+      <w:r>
+        <w:t>Iarray</w:t>
+      </w:r>
+      <w:proofErr w:type="spellEnd"/>
+      <w:r>
+        <w:t xml:space="preserve"> – </w:t>
+      </w:r>
+      <w:proofErr w:type="spellStart"/>
+      <w:r>
+        <w:t>Iload</w:t>
+      </w:r>
+      <w:proofErr w:type="spellEnd"/>
+      <w:r>
+        <w:t xml:space="preserve"> &lt; ideal charge current for current SOC</w:t>
       </w:r>
     </w:p>
     <w:p>
@@ -684,7 +833,23 @@
         </w:numPr>
       </w:pPr>
       <w:r>
-        <w:t xml:space="preserve"> Iarray – Iload &gt; ideal charge current for current SOC</w:t>
+        <w:t xml:space="preserve"> </w:t>
+      </w:r>
+      <w:proofErr w:type="spellStart"/>
+      <w:r>
+        <w:t>Iarray</w:t>
+      </w:r>
+      <w:proofErr w:type="spellEnd"/>
+      <w:r>
+        <w:t xml:space="preserve"> – </w:t>
+      </w:r>
+      <w:proofErr w:type="spellStart"/>
+      <w:r>
+        <w:t>Iload</w:t>
+      </w:r>
+      <w:proofErr w:type="spellEnd"/>
+      <w:r>
+        <w:t xml:space="preserve"> &gt; ideal charge current for current SOC</w:t>
       </w:r>
     </w:p>
     <w:p>
@@ -710,11 +875,16 @@
       <w:r>
         <w:t xml:space="preserve">To get charging current to decrease, the converter will have to </w:t>
       </w:r>
+      <w:proofErr w:type="gramStart"/>
       <w:r>
         <w:t xml:space="preserve">increase </w:t>
       </w:r>
       <w:r>
-        <w:t xml:space="preserve"> the impedance of the converter by altering duty cycle (</w:t>
+        <w:t xml:space="preserve"> the</w:t>
+      </w:r>
+      <w:proofErr w:type="gramEnd"/>
+      <w:r>
+        <w:t xml:space="preserve"> impedance of the converter by altering duty cycle (</w:t>
       </w:r>
       <w:r>
         <w:rPr>
@@ -781,7 +951,15 @@
         </w:numPr>
       </w:pPr>
       <w:r>
-        <w:t>Must size pack to have max voltage to the voltage to where the minimum desired charging current lies on IV curve (or just max solar array voltage, as voltage is pretty constant at end of the IV curve).</w:t>
+        <w:t xml:space="preserve">Must size pack to have max voltage to the voltage to where the minimum desired charging current lies on IV curve (or just max solar array voltage, as voltage is </w:t>
+      </w:r>
+      <w:proofErr w:type="gramStart"/>
+      <w:r>
+        <w:t>pretty constant</w:t>
+      </w:r>
+      <w:proofErr w:type="gramEnd"/>
+      <w:r>
+        <w:t xml:space="preserve"> at end of the IV curve).</w:t>
       </w:r>
     </w:p>
     <w:p>
@@ -802,7 +980,7 @@
         <mc:AlternateContent>
           <mc:Choice Requires="wpg">
             <w:drawing>
-              <wp:anchor distT="0" distB="0" distL="114300" distR="114300" simplePos="0" relativeHeight="251658240" behindDoc="0" locked="0" layoutInCell="1" allowOverlap="1" wp14:anchorId="0B334D73" wp14:editId="5046E7F3">
+              <wp:anchor distT="0" distB="0" distL="114300" distR="114300" simplePos="0" relativeHeight="251657216" behindDoc="0" locked="0" layoutInCell="1" allowOverlap="1" wp14:anchorId="0B334D73" wp14:editId="09205CDE">
                 <wp:simplePos x="0" y="0"/>
                 <wp:positionH relativeFrom="column">
                   <wp:posOffset>991772</wp:posOffset>
@@ -912,26 +1090,7 @@
           </mc:Choice>
           <mc:Fallback>
             <w:pict>
-              <v:group w14:anchorId="13C7E07E" id="Group 3" o:spid="_x0000_s1026" style="position:absolute;margin-left:78.1pt;margin-top:5.35pt;width:311.5pt;height:164.45pt;z-index:251658240" coordsize="39560,20885" o:gfxdata="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">
-                <v:shapetype id="_x0000_t75" coordsize="21600,21600" o:spt="75" o:preferrelative="t" path="m@4@5l@4@11@9@11@9@5xe" filled="f" stroked="f">
-                  <v:stroke joinstyle="miter"/>
-                  <v:formulas>
-                    <v:f eqn="if lineDrawn pixelLineWidth 0"/>
-                    <v:f eqn="sum @0 1 0"/>
-                    <v:f eqn="sum 0 0 @1"/>
-                    <v:f eqn="prod @2 1 2"/>
-                    <v:f eqn="prod @3 21600 pixelWidth"/>
-                    <v:f eqn="prod @3 21600 pixelHeight"/>
-                    <v:f eqn="sum @0 0 1"/>
-                    <v:f eqn="prod @6 1 2"/>
-                    <v:f eqn="prod @7 21600 pixelWidth"/>
-                    <v:f eqn="sum @8 21600 0"/>
-                    <v:f eqn="prod @7 21600 pixelHeight"/>
-                    <v:f eqn="sum @10 21600 0"/>
-                  </v:formulas>
-                  <v:path o:extrusionok="f" gradientshapeok="t" o:connecttype="rect"/>
-                  <o:lock v:ext="edit" aspectratio="t"/>
-                </v:shapetype>
+              <v:group w14:anchorId="496C98E3" id="Group 3" o:spid="_x0000_s1026" style="position:absolute;margin-left:78.1pt;margin-top:5.35pt;width:311.5pt;height:164.45pt;z-index:251657216" coordsize="39560,20885" o:gfxdata="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">
                 <v:shape id="Picture 1" o:spid="_x0000_s1027" type="#_x0000_t75" alt="I-V curve of a solar panel. The three characteristic points (short... |  Download Scientific Diagram" style="position:absolute;width:39560;height:20885;visibility:visible;mso-wrap-style:square" o:gfxdata="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">
                   <v:imagedata r:id="rId12" o:title="I-V curve of a solar panel. The three characteristic points (short.."/>
                 </v:shape>
@@ -1117,7 +1276,15 @@
         <w:t>unknown</w:t>
       </w:r>
       <w:r>
-        <w:t xml:space="preserve"> and will be answered by the question “What happens if the maximum power point impedance/duty cycle yields a higher output voltage than the battery voltage? If the solar array is automatically “brought down” to the battery voltage, MPPT will be moot and we will just have a charger.</w:t>
+        <w:t xml:space="preserve"> and will be answered by the question “What happens if the maximum power point impedance/duty cycle yields a higher output voltage than the battery voltage? If the solar array is automatically “brought down” to the battery voltage, MPPT will be </w:t>
+      </w:r>
+      <w:proofErr w:type="gramStart"/>
+      <w:r>
+        <w:t>moot</w:t>
+      </w:r>
+      <w:proofErr w:type="gramEnd"/>
+      <w:r>
+        <w:t xml:space="preserve"> and we will just have a charger.</w:t>
       </w:r>
     </w:p>
     <w:p>
@@ -1184,14 +1351,48 @@
         </w:numPr>
       </w:pPr>
       <w:r>
-        <w:t xml:space="preserve">Needs to take into account battery voltage drop under load so battery doesn’t charge when at full SOC, but voltage appears lower because discharging : VBat = VBatNominal – </w:t>
+        <w:t xml:space="preserve">Needs to take into account battery voltage drop under load so battery doesn’t charge when at full SOC, but voltage appears lower because </w:t>
+      </w:r>
+      <w:proofErr w:type="gramStart"/>
+      <w:r>
+        <w:t>discharging :</w:t>
+      </w:r>
+      <w:proofErr w:type="gramEnd"/>
+      <w:r>
+        <w:t xml:space="preserve"> </w:t>
+      </w:r>
+      <w:proofErr w:type="spellStart"/>
+      <w:r>
+        <w:t>VBat</w:t>
+      </w:r>
+      <w:proofErr w:type="spellEnd"/>
+      <w:r>
+        <w:t xml:space="preserve"> = </w:t>
+      </w:r>
+      <w:proofErr w:type="spellStart"/>
+      <w:r>
+        <w:t>VBatNominal</w:t>
+      </w:r>
+      <w:proofErr w:type="spellEnd"/>
+      <w:r>
+        <w:t xml:space="preserve"> – </w:t>
       </w:r>
       <w:r>
         <w:t>(</w:t>
       </w:r>
-      <w:r>
-        <w:t>Iout*PackInternalResistance</w:t>
-      </w:r>
+      <w:proofErr w:type="spellStart"/>
+      <w:r>
+        <w:t>Iout</w:t>
+      </w:r>
+      <w:proofErr w:type="spellEnd"/>
+      <w:r>
+        <w:t>*</w:t>
+      </w:r>
+      <w:proofErr w:type="spellStart"/>
+      <w:r>
+        <w:t>PackInternalResistance</w:t>
+      </w:r>
+      <w:proofErr w:type="spellEnd"/>
       <w:r>
         <w:t>)</w:t>
       </w:r>
@@ -1208,7 +1409,39 @@
         </w:numPr>
       </w:pPr>
       <w:r>
-        <w:t>Potentially set this cutoff threshold to not charge above VBat = VBatNominal – IMaxExpected*PackInternalResistance.</w:t>
+        <w:t xml:space="preserve">Potentially set this cutoff threshold to not charge above </w:t>
+      </w:r>
+      <w:proofErr w:type="spellStart"/>
+      <w:r>
+        <w:t>VBat</w:t>
+      </w:r>
+      <w:proofErr w:type="spellEnd"/>
+      <w:r>
+        <w:t xml:space="preserve"> = </w:t>
+      </w:r>
+      <w:proofErr w:type="spellStart"/>
+      <w:r>
+        <w:t>VBatNominal</w:t>
+      </w:r>
+      <w:proofErr w:type="spellEnd"/>
+      <w:r>
+        <w:t xml:space="preserve"> – </w:t>
+      </w:r>
+      <w:proofErr w:type="spellStart"/>
+      <w:r>
+        <w:t>IMaxExpected</w:t>
+      </w:r>
+      <w:proofErr w:type="spellEnd"/>
+      <w:r>
+        <w:t>*</w:t>
+      </w:r>
+      <w:proofErr w:type="spellStart"/>
+      <w:r>
+        <w:t>PackInternalResistance</w:t>
+      </w:r>
+      <w:proofErr w:type="spellEnd"/>
+      <w:r>
+        <w:t>.</w:t>
       </w:r>
     </w:p>
     <w:p/>
@@ -1224,7 +1457,31 @@
     <w:p>
       <w:r>
         <w:tab/>
-        <w:t>This is a question because typically with buck and boost converters with a voltage source Vin, Vout = Vin *(D) and Vout = Vin( 1/(1-D)) respectively. (D = duty cycle).</w:t>
+        <w:t xml:space="preserve">This is a question because typically with buck and boost converters with a voltage source Vin, </w:t>
+      </w:r>
+      <w:proofErr w:type="spellStart"/>
+      <w:r>
+        <w:t>Vout</w:t>
+      </w:r>
+      <w:proofErr w:type="spellEnd"/>
+      <w:r>
+        <w:t xml:space="preserve"> = Vin *(D) and </w:t>
+      </w:r>
+      <w:proofErr w:type="spellStart"/>
+      <w:r>
+        <w:t>Vout</w:t>
+      </w:r>
+      <w:proofErr w:type="spellEnd"/>
+      <w:r>
+        <w:t xml:space="preserve"> = </w:t>
+      </w:r>
+      <w:proofErr w:type="gramStart"/>
+      <w:r>
+        <w:t>Vin( 1</w:t>
+      </w:r>
+      <w:proofErr w:type="gramEnd"/>
+      <w:r>
+        <w:t>/(1-D)) respectively. (D = duty cycle).</w:t>
       </w:r>
     </w:p>
     <w:p>
@@ -1234,7 +1491,7 @@
           <w:bCs/>
         </w:rPr>
         <w:drawing>
-          <wp:anchor distT="0" distB="0" distL="114300" distR="114300" simplePos="0" relativeHeight="251662336" behindDoc="0" locked="0" layoutInCell="1" allowOverlap="1" wp14:anchorId="49B44A4E" wp14:editId="4B3D406D">
+          <wp:anchor distT="0" distB="0" distL="114300" distR="114300" simplePos="0" relativeHeight="251661312" behindDoc="0" locked="0" layoutInCell="1" allowOverlap="1" wp14:anchorId="49B44A4E" wp14:editId="39976F37">
             <wp:simplePos x="0" y="0"/>
             <wp:positionH relativeFrom="column">
               <wp:posOffset>3312795</wp:posOffset>
@@ -1293,7 +1550,7 @@
       </w:r>
       <w:r>
         <w:drawing>
-          <wp:anchor distT="0" distB="0" distL="114300" distR="114300" simplePos="0" relativeHeight="251660288" behindDoc="0" locked="0" layoutInCell="1" allowOverlap="1" wp14:anchorId="2BE84752" wp14:editId="07DD65B3">
+          <wp:anchor distT="0" distB="0" distL="114300" distR="114300" simplePos="0" relativeHeight="251659264" behindDoc="0" locked="0" layoutInCell="1" allowOverlap="1" wp14:anchorId="2BE84752" wp14:editId="01925E29">
             <wp:simplePos x="0" y="0"/>
             <wp:positionH relativeFrom="column">
               <wp:posOffset>527539</wp:posOffset>
@@ -1405,7 +1662,23 @@
           <w:i/>
           <w:iCs/>
         </w:rPr>
-        <w:t xml:space="preserve"> with voltage src Vin</w:t>
+        <w:t xml:space="preserve"> with voltage </w:t>
+      </w:r>
+      <w:proofErr w:type="spellStart"/>
+      <w:r>
+        <w:rPr>
+          <w:i/>
+          <w:iCs/>
+        </w:rPr>
+        <w:t>src</w:t>
+      </w:r>
+      <w:proofErr w:type="spellEnd"/>
+      <w:r>
+        <w:rPr>
+          <w:i/>
+          <w:iCs/>
+        </w:rPr>
+        <w:t xml:space="preserve"> Vin</w:t>
       </w:r>
     </w:p>
     <w:p>
@@ -1415,51 +1688,6 @@
           <w:bCs/>
         </w:rPr>
       </w:pPr>
-    </w:p>
-    <w:p>
-      <w:pPr>
-        <w:rPr>
-          <w:b/>
-          <w:bCs/>
-        </w:rPr>
-      </w:pPr>
-    </w:p>
-    <w:p>
-      <w:pPr>
-        <w:rPr>
-          <w:b/>
-          <w:bCs/>
-        </w:rPr>
-      </w:pPr>
-    </w:p>
-    <w:p>
-      <w:pPr>
-        <w:rPr>
-          <w:b/>
-          <w:bCs/>
-        </w:rPr>
-      </w:pPr>
-    </w:p>
-    <w:p>
-      <w:pPr>
-        <w:rPr>
-          <w:b/>
-          <w:bCs/>
-        </w:rPr>
-      </w:pPr>
-      <w:r>
-        <w:rPr>
-          <w:b/>
-          <w:bCs/>
-        </w:rPr>
-        <w:lastRenderedPageBreak/>
-        <w:t>Characterize following scenarios:</w:t>
-      </w:r>
-    </w:p>
-    <w:p>
-      <w:r>
-        <w:t>Buck converter:</w:t>
-      </w:r>
     </w:p>
     <w:p>
       <w:pPr>
@@ -1468,6 +1696,67 @@
           <w:ilvl w:val="0"/>
           <w:numId w:val="3"/>
         </w:numPr>
+        <w:tabs>
+          <w:tab w:val="left" w:pos="6026"/>
+        </w:tabs>
+      </w:pPr>
+      <w:r>
+        <w:t>My initial intuition is because solar cells are effectively a current source, logic that would apply for a voltage regulator does not apply. Rather, this is a current regulator that has voltage implications</w:t>
+      </w:r>
+      <w:r>
+        <w:t xml:space="preserve"> depending on how much current is being drawn</w:t>
+      </w:r>
+      <w:r>
+        <w:t>.</w:t>
+      </w:r>
+      <w:r>
+        <w:t xml:space="preserve"> Preliminary simulations will inform this intuition more.</w:t>
+      </w:r>
+    </w:p>
+    <w:p>
+      <w:pPr>
+        <w:rPr>
+          <w:b/>
+          <w:bCs/>
+        </w:rPr>
+      </w:pPr>
+    </w:p>
+    <w:p>
+      <w:pPr>
+        <w:rPr>
+          <w:b/>
+          <w:bCs/>
+        </w:rPr>
+      </w:pPr>
+    </w:p>
+    <w:p>
+      <w:pPr>
+        <w:rPr>
+          <w:b/>
+          <w:bCs/>
+        </w:rPr>
+      </w:pPr>
+      <w:r>
+        <w:rPr>
+          <w:b/>
+          <w:bCs/>
+        </w:rPr>
+        <w:lastRenderedPageBreak/>
+        <w:t>Characterize following scenarios:</w:t>
+      </w:r>
+    </w:p>
+    <w:p>
+      <w:r>
+        <w:t>Buck converter:</w:t>
+      </w:r>
+    </w:p>
+    <w:p>
+      <w:pPr>
+        <w:pStyle w:val="ListParagraph"/>
+        <w:numPr>
+          <w:ilvl w:val="0"/>
+          <w:numId w:val="3"/>
+        </w:numPr>
       </w:pPr>
       <w:r>
         <w:t>MPP duty cycle output is &gt; in voltage than battery</w:t>
@@ -1481,9 +1770,19 @@
           <w:numId w:val="3"/>
         </w:numPr>
       </w:pPr>
-      <w:r>
-        <w:t>Iload &gt; Ipanels</w:t>
-      </w:r>
+      <w:proofErr w:type="spellStart"/>
+      <w:r>
+        <w:t>Iload</w:t>
+      </w:r>
+      <w:proofErr w:type="spellEnd"/>
+      <w:r>
+        <w:t xml:space="preserve"> &gt; </w:t>
+      </w:r>
+      <w:proofErr w:type="spellStart"/>
+      <w:r>
+        <w:t>Ipanels</w:t>
+      </w:r>
+      <w:proofErr w:type="spellEnd"/>
     </w:p>
     <w:p>
       <w:pPr>
@@ -1493,8 +1792,21 @@
           <w:numId w:val="3"/>
         </w:numPr>
       </w:pPr>
-      <w:r>
-        <w:t>Iload &lt; Ipanels (charging)</w:t>
+      <w:proofErr w:type="spellStart"/>
+      <w:r>
+        <w:t>Iload</w:t>
+      </w:r>
+      <w:proofErr w:type="spellEnd"/>
+      <w:r>
+        <w:t xml:space="preserve"> &lt; </w:t>
+      </w:r>
+      <w:proofErr w:type="spellStart"/>
+      <w:r>
+        <w:t>Ipanels</w:t>
+      </w:r>
+      <w:proofErr w:type="spellEnd"/>
+      <w:r>
+        <w:t xml:space="preserve"> (charging)</w:t>
       </w:r>
     </w:p>
     <w:p>
@@ -1525,9 +1837,19 @@
           <w:numId w:val="3"/>
         </w:numPr>
       </w:pPr>
-      <w:r>
-        <w:t>Iload &gt; Ipanels</w:t>
-      </w:r>
+      <w:proofErr w:type="spellStart"/>
+      <w:r>
+        <w:t>Iload</w:t>
+      </w:r>
+      <w:proofErr w:type="spellEnd"/>
+      <w:r>
+        <w:t xml:space="preserve"> &gt; </w:t>
+      </w:r>
+      <w:proofErr w:type="spellStart"/>
+      <w:r>
+        <w:t>Ipanels</w:t>
+      </w:r>
+      <w:proofErr w:type="spellEnd"/>
     </w:p>
     <w:p>
       <w:pPr>
@@ -1537,12 +1859,1166 @@
           <w:numId w:val="3"/>
         </w:numPr>
       </w:pPr>
-      <w:r>
-        <w:t>Iload &lt; Ipanels (charging)</w:t>
+      <w:proofErr w:type="spellStart"/>
+      <w:r>
+        <w:t>Iload</w:t>
+      </w:r>
+      <w:proofErr w:type="spellEnd"/>
+      <w:r>
+        <w:t xml:space="preserve"> &lt; </w:t>
+      </w:r>
+      <w:proofErr w:type="spellStart"/>
+      <w:r>
+        <w:t>Ipanels</w:t>
+      </w:r>
+      <w:proofErr w:type="spellEnd"/>
+      <w:r>
+        <w:t xml:space="preserve"> (charging)</w:t>
+      </w:r>
+    </w:p>
+    <w:p/>
+    <w:p>
+      <w:pPr>
+        <w:rPr>
+          <w:sz w:val="32"/>
+          <w:szCs w:val="32"/>
+        </w:rPr>
+      </w:pPr>
+      <w:r>
+        <w:rPr>
+          <w:b/>
+          <w:bCs/>
+          <w:sz w:val="32"/>
+          <w:szCs w:val="32"/>
+        </w:rPr>
+        <w:t>Simulation</w:t>
+      </w:r>
+      <w:r>
+        <w:rPr>
+          <w:sz w:val="32"/>
+          <w:szCs w:val="32"/>
+        </w:rPr>
+        <w:t>:</w:t>
+      </w:r>
+    </w:p>
+    <w:p>
+      <w:r>
+        <w:rPr>
+          <w:sz w:val="32"/>
+          <w:szCs w:val="32"/>
+        </w:rPr>
+        <w:tab/>
+      </w:r>
+      <w:proofErr w:type="gramStart"/>
+      <w:r>
+        <w:t>In order to</w:t>
+      </w:r>
+      <w:proofErr w:type="gramEnd"/>
+      <w:r>
+        <w:t xml:space="preserve"> answer some of the above questions, a characteristic simulation will be made </w:t>
+      </w:r>
+      <w:r>
+        <w:t>of a solar array that can be modified to fit desired array parameters.</w:t>
+      </w:r>
+    </w:p>
+    <w:p>
+      <w:r>
+        <w:tab/>
+        <w:t>Links referenced:</w:t>
+      </w:r>
+    </w:p>
+    <w:p>
+      <w:pPr>
+        <w:pStyle w:val="ListParagraph"/>
+        <w:numPr>
+          <w:ilvl w:val="0"/>
+          <w:numId w:val="3"/>
+        </w:numPr>
+      </w:pPr>
+      <w:hyperlink r:id="rId15" w:history="1">
+        <w:r>
+          <w:rPr>
+            <w:rStyle w:val="Hyperlink"/>
+          </w:rPr>
+          <w:t>https://www.youtube.com/watch?v=MZ-3HDjwPWw</w:t>
+        </w:r>
+      </w:hyperlink>
+      <w:r>
+        <w:t xml:space="preserve"> </w:t>
+      </w:r>
+    </w:p>
+    <w:p>
+      <w:pPr>
+        <w:pStyle w:val="ListParagraph"/>
+        <w:numPr>
+          <w:ilvl w:val="0"/>
+          <w:numId w:val="3"/>
+        </w:numPr>
+      </w:pPr>
+      <w:r>
+        <w:t xml:space="preserve"> </w:t>
+      </w:r>
+      <w:hyperlink r:id="rId16" w:history="1">
+        <w:r>
+          <w:rPr>
+            <w:rStyle w:val="Hyperlink"/>
+          </w:rPr>
+          <w:t>https://electronics.stackexchange.com/questions/257253/modeling-a-solar-panel-for-simulations</w:t>
+        </w:r>
+      </w:hyperlink>
+    </w:p>
+    <w:p>
+      <w:pPr>
+        <w:pStyle w:val="ListParagraph"/>
+        <w:numPr>
+          <w:ilvl w:val="0"/>
+          <w:numId w:val="3"/>
+        </w:numPr>
+      </w:pPr>
+      <w:hyperlink r:id="rId17" w:history="1">
+        <w:r>
+          <w:rPr>
+            <w:rStyle w:val="Hyperlink"/>
+          </w:rPr>
+          <w:t>http://www.intusoft.com/nlhtm/nl78.htm#The_Solar_Cell_SPICE_Model</w:t>
+        </w:r>
+      </w:hyperlink>
+    </w:p>
+    <w:p>
+      <w:pPr>
+        <w:ind w:left="720"/>
+        <w:rPr>
+          <w:b/>
+          <w:bCs/>
+        </w:rPr>
+      </w:pPr>
+      <w:r>
+        <w:rPr>
+          <w:b/>
+          <w:bCs/>
+        </w:rPr>
+        <w:t>Parameters for modeling custom solar array:</w:t>
+      </w:r>
+    </w:p>
+    <w:p>
+      <w:pPr>
+        <w:ind w:left="720"/>
+      </w:pPr>
+      <w:r>
+        <w:rPr>
+          <w:b/>
+          <w:bCs/>
+        </w:rPr>
+        <w:tab/>
+      </w:r>
+      <w:proofErr w:type="spellStart"/>
+      <w:r>
+        <w:rPr>
+          <w:i/>
+          <w:iCs/>
+        </w:rPr>
+        <w:t>Voc</w:t>
+      </w:r>
+      <w:proofErr w:type="spellEnd"/>
+      <w:r>
+        <w:rPr>
+          <w:i/>
+          <w:iCs/>
+        </w:rPr>
+        <w:t xml:space="preserve"> </w:t>
+      </w:r>
+      <w:r>
+        <w:t xml:space="preserve">= </w:t>
+      </w:r>
+      <w:r>
+        <w:rPr>
+          <w:i/>
+          <w:iCs/>
+        </w:rPr>
+        <w:t>open circuit array voltage</w:t>
+      </w:r>
+    </w:p>
+    <w:p>
+      <w:pPr>
+        <w:ind w:left="720"/>
+      </w:pPr>
+      <w:r>
+        <w:rPr>
+          <w:i/>
+          <w:iCs/>
+        </w:rPr>
+        <w:tab/>
+      </w:r>
+      <w:proofErr w:type="spellStart"/>
+      <w:r>
+        <w:rPr>
+          <w:i/>
+          <w:iCs/>
+        </w:rPr>
+        <w:t>Isc</w:t>
+      </w:r>
+      <w:proofErr w:type="spellEnd"/>
+      <w:r>
+        <w:rPr>
+          <w:i/>
+          <w:iCs/>
+        </w:rPr>
+        <w:t xml:space="preserve"> </w:t>
+      </w:r>
+      <w:r>
+        <w:rPr>
+          <w:i/>
+          <w:iCs/>
+        </w:rPr>
+        <w:t>= short circuit array current</w:t>
+      </w:r>
+    </w:p>
+    <w:p>
+      <w:pPr>
+        <w:ind w:left="1440" w:hanging="720"/>
+      </w:pPr>
+      <w:r>
+        <w:rPr>
+          <w:i/>
+          <w:iCs/>
+        </w:rPr>
+        <w:tab/>
+        <w:t>I0</w:t>
+      </w:r>
+      <w:r>
+        <w:t xml:space="preserve"> = </w:t>
+      </w:r>
+      <w:r>
+        <w:rPr>
+          <w:i/>
+          <w:iCs/>
+        </w:rPr>
+        <w:t>saturation current</w:t>
+      </w:r>
+      <w:r>
+        <w:t xml:space="preserve"> (of single cell). Hard to derive – informs open circuit voltage. Solar cell saturation current on the order of magnitude of 1e-10. Best derived from test data. </w:t>
+      </w:r>
+    </w:p>
+    <w:p>
+      <w:pPr>
+        <w:ind w:left="1440" w:hanging="720"/>
+        <w:rPr>
+          <w:b/>
+          <w:bCs/>
+        </w:rPr>
+      </w:pPr>
+      <w:r>
+        <w:rPr>
+          <w:b/>
+          <w:bCs/>
+        </w:rPr>
+        <w:t>Derived parameters for modeling custom solar array:</w:t>
+      </w:r>
+    </w:p>
+    <w:p>
+      <w:pPr>
+        <w:ind w:left="720"/>
+      </w:pPr>
+      <w:r>
+        <w:rPr>
+          <w:i/>
+          <w:iCs/>
+        </w:rPr>
+        <w:drawing>
+          <wp:anchor distT="0" distB="0" distL="114300" distR="114300" simplePos="0" relativeHeight="251670528" behindDoc="0" locked="0" layoutInCell="1" allowOverlap="1" wp14:anchorId="60CBB005" wp14:editId="7B69F24A">
+            <wp:simplePos x="0" y="0"/>
+            <wp:positionH relativeFrom="column">
+              <wp:posOffset>2869809</wp:posOffset>
+            </wp:positionH>
+            <wp:positionV relativeFrom="paragraph">
+              <wp:posOffset>6350</wp:posOffset>
+            </wp:positionV>
+            <wp:extent cx="1267002" cy="628738"/>
+            <wp:effectExtent l="0" t="0" r="9525" b="0"/>
+            <wp:wrapTight wrapText="bothSides">
+              <wp:wrapPolygon edited="0">
+                <wp:start x="0" y="0"/>
+                <wp:lineTo x="0" y="20945"/>
+                <wp:lineTo x="21438" y="20945"/>
+                <wp:lineTo x="21438" y="0"/>
+                <wp:lineTo x="0" y="0"/>
+              </wp:wrapPolygon>
+            </wp:wrapTight>
+            <wp:docPr id="12" name="Picture 12" descr="A picture containing text&#10;&#10;Description automatically generated"/>
+            <wp:cNvGraphicFramePr>
+              <a:graphicFrameLocks xmlns:a="http://schemas.openxmlformats.org/drawingml/2006/main" noChangeAspect="1"/>
+            </wp:cNvGraphicFramePr>
+            <a:graphic xmlns:a="http://schemas.openxmlformats.org/drawingml/2006/main">
+              <a:graphicData uri="http://schemas.openxmlformats.org/drawingml/2006/picture">
+                <pic:pic xmlns:pic="http://schemas.openxmlformats.org/drawingml/2006/picture">
+                  <pic:nvPicPr>
+                    <pic:cNvPr id="12" name="Picture 12" descr="A picture containing text&#10;&#10;Description automatically generated"/>
+                    <pic:cNvPicPr/>
+                  </pic:nvPicPr>
+                  <pic:blipFill>
+                    <a:blip r:embed="rId18"/>
+                    <a:stretch>
+                      <a:fillRect/>
+                    </a:stretch>
+                  </pic:blipFill>
+                  <pic:spPr>
+                    <a:xfrm>
+                      <a:off x="0" y="0"/>
+                      <a:ext cx="1267002" cy="628738"/>
+                    </a:xfrm>
+                    <a:prstGeom prst="rect">
+                      <a:avLst/>
+                    </a:prstGeom>
+                  </pic:spPr>
+                </pic:pic>
+              </a:graphicData>
+            </a:graphic>
+          </wp:anchor>
+        </w:drawing>
+      </w:r>
+      <w:r>
+        <w:t xml:space="preserve"> </w:t>
+      </w:r>
+      <w:r>
+        <w:tab/>
+      </w:r>
+    </w:p>
+    <w:p>
+      <w:pPr>
+        <w:ind w:left="720"/>
+        <w:rPr>
+          <w:i/>
+          <w:iCs/>
+        </w:rPr>
+      </w:pPr>
+      <w:r>
+        <w:rPr>
+          <w:i/>
+          <w:iCs/>
+        </w:rPr>
+        <w:t>N = emission coefficient</w:t>
+      </w:r>
+      <w:r>
+        <w:rPr>
+          <w:i/>
+          <w:iCs/>
+        </w:rPr>
+        <w:t xml:space="preserve"> </w:t>
+      </w:r>
+    </w:p>
+    <w:p>
+      <w:pPr>
+        <w:ind w:left="720"/>
+        <w:rPr>
+          <w:i/>
+          <w:iCs/>
+        </w:rPr>
+      </w:pPr>
+      <w:r>
+        <w:drawing>
+          <wp:anchor distT="0" distB="0" distL="114300" distR="114300" simplePos="0" relativeHeight="251672576" behindDoc="0" locked="0" layoutInCell="1" allowOverlap="1" wp14:anchorId="09A3CE03" wp14:editId="43746AAF">
+            <wp:simplePos x="0" y="0"/>
+            <wp:positionH relativeFrom="column">
+              <wp:posOffset>2932576</wp:posOffset>
+            </wp:positionH>
+            <wp:positionV relativeFrom="paragraph">
+              <wp:posOffset>203395</wp:posOffset>
+            </wp:positionV>
+            <wp:extent cx="1104265" cy="342265"/>
+            <wp:effectExtent l="0" t="0" r="635" b="635"/>
+            <wp:wrapTight wrapText="bothSides">
+              <wp:wrapPolygon edited="0">
+                <wp:start x="0" y="0"/>
+                <wp:lineTo x="0" y="20438"/>
+                <wp:lineTo x="21240" y="20438"/>
+                <wp:lineTo x="21240" y="0"/>
+                <wp:lineTo x="0" y="0"/>
+              </wp:wrapPolygon>
+            </wp:wrapTight>
+            <wp:docPr id="13" name="Picture 13"/>
+            <wp:cNvGraphicFramePr>
+              <a:graphicFrameLocks xmlns:a="http://schemas.openxmlformats.org/drawingml/2006/main" noChangeAspect="1"/>
+            </wp:cNvGraphicFramePr>
+            <a:graphic xmlns:a="http://schemas.openxmlformats.org/drawingml/2006/main">
+              <a:graphicData uri="http://schemas.openxmlformats.org/drawingml/2006/picture">
+                <pic:pic xmlns:pic="http://schemas.openxmlformats.org/drawingml/2006/picture">
+                  <pic:nvPicPr>
+                    <pic:cNvPr id="1" name=""/>
+                    <pic:cNvPicPr/>
+                  </pic:nvPicPr>
+                  <pic:blipFill>
+                    <a:blip r:embed="rId19"/>
+                    <a:stretch>
+                      <a:fillRect/>
+                    </a:stretch>
+                  </pic:blipFill>
+                  <pic:spPr>
+                    <a:xfrm>
+                      <a:off x="0" y="0"/>
+                      <a:ext cx="1104265" cy="342265"/>
+                    </a:xfrm>
+                    <a:prstGeom prst="rect">
+                      <a:avLst/>
+                    </a:prstGeom>
+                  </pic:spPr>
+                </pic:pic>
+              </a:graphicData>
+            </a:graphic>
+            <wp14:sizeRelH relativeFrom="margin">
+              <wp14:pctWidth>0</wp14:pctWidth>
+            </wp14:sizeRelH>
+            <wp14:sizeRelV relativeFrom="margin">
+              <wp14:pctHeight>0</wp14:pctHeight>
+            </wp14:sizeRelV>
+          </wp:anchor>
+        </w:drawing>
+      </w:r>
+    </w:p>
+    <w:p>
+      <w:pPr>
+        <w:ind w:left="720"/>
+      </w:pPr>
+      <w:r>
+        <w:rPr>
+          <w:i/>
+          <w:iCs/>
+        </w:rPr>
+        <w:t>XTI = exponent temperature coefficient</w:t>
+      </w:r>
+      <w:r>
+        <w:t xml:space="preserve"> </w:t>
+      </w:r>
+    </w:p>
+    <w:p>
+      <w:pPr>
+        <w:ind w:left="720"/>
+      </w:pPr>
+    </w:p>
+    <w:p>
+      <w:pPr>
+        <w:ind w:left="720"/>
+        <w:rPr>
+          <w:vertAlign w:val="subscript"/>
+        </w:rPr>
+      </w:pPr>
+      <w:r>
+        <w:drawing>
+          <wp:anchor distT="0" distB="0" distL="114300" distR="114300" simplePos="0" relativeHeight="251674624" behindDoc="0" locked="0" layoutInCell="1" allowOverlap="1" wp14:anchorId="49C6A1AD" wp14:editId="145DF558">
+            <wp:simplePos x="0" y="0"/>
+            <wp:positionH relativeFrom="column">
+              <wp:posOffset>2848610</wp:posOffset>
+            </wp:positionH>
+            <wp:positionV relativeFrom="paragraph">
+              <wp:posOffset>6985</wp:posOffset>
+            </wp:positionV>
+            <wp:extent cx="773430" cy="249555"/>
+            <wp:effectExtent l="0" t="0" r="7620" b="0"/>
+            <wp:wrapTight wrapText="bothSides">
+              <wp:wrapPolygon edited="0">
+                <wp:start x="0" y="0"/>
+                <wp:lineTo x="0" y="19786"/>
+                <wp:lineTo x="21281" y="19786"/>
+                <wp:lineTo x="21281" y="0"/>
+                <wp:lineTo x="0" y="0"/>
+              </wp:wrapPolygon>
+            </wp:wrapTight>
+            <wp:docPr id="14" name="Picture 14"/>
+            <wp:cNvGraphicFramePr>
+              <a:graphicFrameLocks xmlns:a="http://schemas.openxmlformats.org/drawingml/2006/main" noChangeAspect="1"/>
+            </wp:cNvGraphicFramePr>
+            <a:graphic xmlns:a="http://schemas.openxmlformats.org/drawingml/2006/main">
+              <a:graphicData uri="http://schemas.openxmlformats.org/drawingml/2006/picture">
+                <pic:pic xmlns:pic="http://schemas.openxmlformats.org/drawingml/2006/picture">
+                  <pic:nvPicPr>
+                    <pic:cNvPr id="1" name=""/>
+                    <pic:cNvPicPr/>
+                  </pic:nvPicPr>
+                  <pic:blipFill>
+                    <a:blip r:embed="rId20"/>
+                    <a:stretch>
+                      <a:fillRect/>
+                    </a:stretch>
+                  </pic:blipFill>
+                  <pic:spPr>
+                    <a:xfrm>
+                      <a:off x="0" y="0"/>
+                      <a:ext cx="773430" cy="249555"/>
+                    </a:xfrm>
+                    <a:prstGeom prst="rect">
+                      <a:avLst/>
+                    </a:prstGeom>
+                  </pic:spPr>
+                </pic:pic>
+              </a:graphicData>
+            </a:graphic>
+            <wp14:sizeRelH relativeFrom="margin">
+              <wp14:pctWidth>0</wp14:pctWidth>
+            </wp14:sizeRelH>
+            <wp14:sizeRelV relativeFrom="margin">
+              <wp14:pctHeight>0</wp14:pctHeight>
+            </wp14:sizeRelV>
+          </wp:anchor>
+        </w:drawing>
+      </w:r>
+      <w:r>
+        <w:rPr>
+          <w:i/>
+          <w:iCs/>
+        </w:rPr>
+        <w:t>IS = saturation current</w:t>
+      </w:r>
+      <w:r>
+        <w:tab/>
+      </w:r>
+      <w:r>
+        <w:tab/>
+        <w:t xml:space="preserve"> </w:t>
+      </w:r>
+    </w:p>
+    <w:p>
+      <w:r>
+        <w:lastRenderedPageBreak/>
+        <w:drawing>
+          <wp:anchor distT="0" distB="0" distL="114300" distR="114300" simplePos="0" relativeHeight="251676672" behindDoc="0" locked="0" layoutInCell="1" allowOverlap="1" wp14:anchorId="5FABA47C" wp14:editId="171F8BBA">
+            <wp:simplePos x="0" y="0"/>
+            <wp:positionH relativeFrom="column">
+              <wp:posOffset>2686880</wp:posOffset>
+            </wp:positionH>
+            <wp:positionV relativeFrom="paragraph">
+              <wp:posOffset>254538</wp:posOffset>
+            </wp:positionV>
+            <wp:extent cx="1199515" cy="234315"/>
+            <wp:effectExtent l="0" t="0" r="635" b="0"/>
+            <wp:wrapTight wrapText="bothSides">
+              <wp:wrapPolygon edited="0">
+                <wp:start x="0" y="0"/>
+                <wp:lineTo x="0" y="19317"/>
+                <wp:lineTo x="21268" y="19317"/>
+                <wp:lineTo x="21268" y="0"/>
+                <wp:lineTo x="0" y="0"/>
+              </wp:wrapPolygon>
+            </wp:wrapTight>
+            <wp:docPr id="15" name="Picture 15"/>
+            <wp:cNvGraphicFramePr>
+              <a:graphicFrameLocks xmlns:a="http://schemas.openxmlformats.org/drawingml/2006/main" noChangeAspect="1"/>
+            </wp:cNvGraphicFramePr>
+            <a:graphic xmlns:a="http://schemas.openxmlformats.org/drawingml/2006/main">
+              <a:graphicData uri="http://schemas.openxmlformats.org/drawingml/2006/picture">
+                <pic:pic xmlns:pic="http://schemas.openxmlformats.org/drawingml/2006/picture">
+                  <pic:nvPicPr>
+                    <pic:cNvPr id="1" name=""/>
+                    <pic:cNvPicPr/>
+                  </pic:nvPicPr>
+                  <pic:blipFill rotWithShape="1">
+                    <a:blip r:embed="rId21"/>
+                    <a:srcRect t="19264" b="18118"/>
+                    <a:stretch/>
+                  </pic:blipFill>
+                  <pic:spPr bwMode="auto">
+                    <a:xfrm>
+                      <a:off x="0" y="0"/>
+                      <a:ext cx="1199515" cy="234315"/>
+                    </a:xfrm>
+                    <a:prstGeom prst="rect">
+                      <a:avLst/>
+                    </a:prstGeom>
+                    <a:ln>
+                      <a:noFill/>
+                    </a:ln>
+                    <a:extLst>
+                      <a:ext uri="{53640926-AAD7-44D8-BBD7-CCE9431645EC}">
+                        <a14:shadowObscured xmlns:a14="http://schemas.microsoft.com/office/drawing/2010/main"/>
+                      </a:ext>
+                    </a:extLst>
+                  </pic:spPr>
+                </pic:pic>
+              </a:graphicData>
+            </a:graphic>
+            <wp14:sizeRelH relativeFrom="margin">
+              <wp14:pctWidth>0</wp14:pctWidth>
+            </wp14:sizeRelH>
+            <wp14:sizeRelV relativeFrom="margin">
+              <wp14:pctHeight>0</wp14:pctHeight>
+            </wp14:sizeRelV>
+          </wp:anchor>
+        </w:drawing>
+      </w:r>
+    </w:p>
+    <w:p>
+      <w:r>
+        <w:tab/>
+      </w:r>
+      <w:r>
+        <w:rPr>
+          <w:i/>
+          <w:iCs/>
+        </w:rPr>
+        <w:t>EG = energy gap</w:t>
+      </w:r>
+      <w:r>
+        <w:t xml:space="preserve"> </w:t>
+      </w:r>
+    </w:p>
+    <w:p/>
+    <w:p>
+      <w:pPr>
+        <w:ind w:left="720" w:hanging="720"/>
+      </w:pPr>
+      <w:r>
+        <w:tab/>
+        <w:t>To put these in the equivalent circuit for a solar cell, add a generic diode in the proper location as D1 below:</w:t>
+      </w:r>
+    </w:p>
+    <w:p>
+      <w:r>
+        <w:drawing>
+          <wp:anchor distT="0" distB="0" distL="114300" distR="114300" simplePos="0" relativeHeight="251678720" behindDoc="0" locked="0" layoutInCell="1" allowOverlap="1" wp14:anchorId="59BA1AF5" wp14:editId="0171F87D">
+            <wp:simplePos x="0" y="0"/>
+            <wp:positionH relativeFrom="margin">
+              <wp:posOffset>1462600</wp:posOffset>
+            </wp:positionH>
+            <wp:positionV relativeFrom="paragraph">
+              <wp:posOffset>3810</wp:posOffset>
+            </wp:positionV>
+            <wp:extent cx="2926080" cy="1649095"/>
+            <wp:effectExtent l="0" t="0" r="7620" b="8255"/>
+            <wp:wrapTight wrapText="bothSides">
+              <wp:wrapPolygon edited="0">
+                <wp:start x="0" y="0"/>
+                <wp:lineTo x="0" y="21459"/>
+                <wp:lineTo x="21516" y="21459"/>
+                <wp:lineTo x="21516" y="0"/>
+                <wp:lineTo x="0" y="0"/>
+              </wp:wrapPolygon>
+            </wp:wrapTight>
+            <wp:docPr id="16" name="Picture 16" descr="Diagram&#10;&#10;Description automatically generated"/>
+            <wp:cNvGraphicFramePr>
+              <a:graphicFrameLocks xmlns:a="http://schemas.openxmlformats.org/drawingml/2006/main" noChangeAspect="1"/>
+            </wp:cNvGraphicFramePr>
+            <a:graphic xmlns:a="http://schemas.openxmlformats.org/drawingml/2006/main">
+              <a:graphicData uri="http://schemas.openxmlformats.org/drawingml/2006/picture">
+                <pic:pic xmlns:pic="http://schemas.openxmlformats.org/drawingml/2006/picture">
+                  <pic:nvPicPr>
+                    <pic:cNvPr id="16" name="Picture 16" descr="Diagram&#10;&#10;Description automatically generated"/>
+                    <pic:cNvPicPr/>
+                  </pic:nvPicPr>
+                  <pic:blipFill>
+                    <a:blip r:embed="rId22"/>
+                    <a:stretch>
+                      <a:fillRect/>
+                    </a:stretch>
+                  </pic:blipFill>
+                  <pic:spPr>
+                    <a:xfrm>
+                      <a:off x="0" y="0"/>
+                      <a:ext cx="2926080" cy="1649095"/>
+                    </a:xfrm>
+                    <a:prstGeom prst="rect">
+                      <a:avLst/>
+                    </a:prstGeom>
+                  </pic:spPr>
+                </pic:pic>
+              </a:graphicData>
+            </a:graphic>
+            <wp14:sizeRelH relativeFrom="margin">
+              <wp14:pctWidth>0</wp14:pctWidth>
+            </wp14:sizeRelH>
+            <wp14:sizeRelV relativeFrom="margin">
+              <wp14:pctHeight>0</wp14:pctHeight>
+            </wp14:sizeRelV>
+          </wp:anchor>
+        </w:drawing>
       </w:r>
     </w:p>
     <w:p/>
     <w:p/>
+    <w:p/>
+    <w:p/>
+    <w:p/>
+    <w:p/>
+    <w:p/>
+    <w:p>
+      <w:r>
+        <w:drawing>
+          <wp:anchor distT="0" distB="0" distL="114300" distR="114300" simplePos="0" relativeHeight="251680768" behindDoc="0" locked="0" layoutInCell="1" allowOverlap="1" wp14:anchorId="24C56491" wp14:editId="31B438D0">
+            <wp:simplePos x="0" y="0"/>
+            <wp:positionH relativeFrom="margin">
+              <wp:posOffset>379095</wp:posOffset>
+            </wp:positionH>
+            <wp:positionV relativeFrom="paragraph">
+              <wp:posOffset>300990</wp:posOffset>
+            </wp:positionV>
+            <wp:extent cx="5335270" cy="2792095"/>
+            <wp:effectExtent l="0" t="0" r="0" b="8255"/>
+            <wp:wrapTight wrapText="bothSides">
+              <wp:wrapPolygon edited="0">
+                <wp:start x="0" y="0"/>
+                <wp:lineTo x="0" y="21516"/>
+                <wp:lineTo x="21518" y="21516"/>
+                <wp:lineTo x="21518" y="0"/>
+                <wp:lineTo x="0" y="0"/>
+              </wp:wrapPolygon>
+            </wp:wrapTight>
+            <wp:docPr id="17" name="Picture 17" descr="Graphical user interface, application&#10;&#10;Description automatically generated"/>
+            <wp:cNvGraphicFramePr>
+              <a:graphicFrameLocks xmlns:a="http://schemas.openxmlformats.org/drawingml/2006/main" noChangeAspect="1"/>
+            </wp:cNvGraphicFramePr>
+            <a:graphic xmlns:a="http://schemas.openxmlformats.org/drawingml/2006/main">
+              <a:graphicData uri="http://schemas.openxmlformats.org/drawingml/2006/picture">
+                <pic:pic xmlns:pic="http://schemas.openxmlformats.org/drawingml/2006/picture">
+                  <pic:nvPicPr>
+                    <pic:cNvPr id="17" name="Picture 17" descr="Graphical user interface, application&#10;&#10;Description automatically generated"/>
+                    <pic:cNvPicPr/>
+                  </pic:nvPicPr>
+                  <pic:blipFill>
+                    <a:blip r:embed="rId23"/>
+                    <a:stretch>
+                      <a:fillRect/>
+                    </a:stretch>
+                  </pic:blipFill>
+                  <pic:spPr>
+                    <a:xfrm>
+                      <a:off x="0" y="0"/>
+                      <a:ext cx="5335270" cy="2792095"/>
+                    </a:xfrm>
+                    <a:prstGeom prst="rect">
+                      <a:avLst/>
+                    </a:prstGeom>
+                  </pic:spPr>
+                </pic:pic>
+              </a:graphicData>
+            </a:graphic>
+            <wp14:sizeRelH relativeFrom="margin">
+              <wp14:pctWidth>0</wp14:pctWidth>
+            </wp14:sizeRelH>
+            <wp14:sizeRelV relativeFrom="margin">
+              <wp14:pctHeight>0</wp14:pctHeight>
+            </wp14:sizeRelV>
+          </wp:anchor>
+        </w:drawing>
+      </w:r>
+      <w:r>
+        <w:tab/>
+        <w:t>CTRL + Right cl</w:t>
+      </w:r>
+      <w:r>
+        <w:t>i</w:t>
+      </w:r>
+      <w:r>
+        <w:t>ck on the diode to bring up this menu:</w:t>
+      </w:r>
+    </w:p>
+    <w:p>
+      <w:r>
+        <w:tab/>
+      </w:r>
+    </w:p>
+    <w:p/>
+    <w:p/>
+    <w:p/>
+    <w:p>
+      <w:pPr>
+        <w:ind w:left="720" w:hanging="720"/>
+      </w:pPr>
+      <w:r>
+        <w:t xml:space="preserve">Change the “value” Parameter to the </w:t>
+      </w:r>
+      <w:r>
+        <w:t>custom name you’d like to call the diode</w:t>
+      </w:r>
+      <w:r>
+        <w:t xml:space="preserve"> – “</w:t>
+      </w:r>
+      <w:proofErr w:type="spellStart"/>
+      <w:r>
+        <w:t>DiodeSolarCell</w:t>
+      </w:r>
+      <w:proofErr w:type="spellEnd"/>
+      <w:r>
+        <w:t xml:space="preserve"> here</w:t>
+      </w:r>
+      <w:r>
+        <w:t>:</w:t>
+      </w:r>
+    </w:p>
+    <w:p>
+      <w:r>
+        <w:lastRenderedPageBreak/>
+        <w:drawing>
+          <wp:anchor distT="0" distB="0" distL="114300" distR="114300" simplePos="0" relativeHeight="251682816" behindDoc="0" locked="0" layoutInCell="1" allowOverlap="1" wp14:anchorId="506B94AA" wp14:editId="0CF7AF51">
+            <wp:simplePos x="0" y="0"/>
+            <wp:positionH relativeFrom="margin">
+              <wp:align>center</wp:align>
+            </wp:positionH>
+            <wp:positionV relativeFrom="paragraph">
+              <wp:posOffset>279595</wp:posOffset>
+            </wp:positionV>
+            <wp:extent cx="3136900" cy="2397125"/>
+            <wp:effectExtent l="0" t="0" r="6350" b="3175"/>
+            <wp:wrapTight wrapText="bothSides">
+              <wp:wrapPolygon edited="0">
+                <wp:start x="0" y="0"/>
+                <wp:lineTo x="0" y="21457"/>
+                <wp:lineTo x="21513" y="21457"/>
+                <wp:lineTo x="21513" y="0"/>
+                <wp:lineTo x="0" y="0"/>
+              </wp:wrapPolygon>
+            </wp:wrapTight>
+            <wp:docPr id="18" name="Picture 18" descr="Graphical user interface, text, application&#10;&#10;Description automatically generated"/>
+            <wp:cNvGraphicFramePr>
+              <a:graphicFrameLocks xmlns:a="http://schemas.openxmlformats.org/drawingml/2006/main" noChangeAspect="1"/>
+            </wp:cNvGraphicFramePr>
+            <a:graphic xmlns:a="http://schemas.openxmlformats.org/drawingml/2006/main">
+              <a:graphicData uri="http://schemas.openxmlformats.org/drawingml/2006/picture">
+                <pic:pic xmlns:pic="http://schemas.openxmlformats.org/drawingml/2006/picture">
+                  <pic:nvPicPr>
+                    <pic:cNvPr id="18" name="Picture 18" descr="Graphical user interface, text, application&#10;&#10;Description automatically generated"/>
+                    <pic:cNvPicPr/>
+                  </pic:nvPicPr>
+                  <pic:blipFill>
+                    <a:blip r:embed="rId24"/>
+                    <a:stretch>
+                      <a:fillRect/>
+                    </a:stretch>
+                  </pic:blipFill>
+                  <pic:spPr>
+                    <a:xfrm>
+                      <a:off x="0" y="0"/>
+                      <a:ext cx="3136900" cy="2397125"/>
+                    </a:xfrm>
+                    <a:prstGeom prst="rect">
+                      <a:avLst/>
+                    </a:prstGeom>
+                  </pic:spPr>
+                </pic:pic>
+              </a:graphicData>
+            </a:graphic>
+            <wp14:sizeRelH relativeFrom="margin">
+              <wp14:pctWidth>0</wp14:pctWidth>
+            </wp14:sizeRelH>
+            <wp14:sizeRelV relativeFrom="margin">
+              <wp14:pctHeight>0</wp14:pctHeight>
+            </wp14:sizeRelV>
+          </wp:anchor>
+        </w:drawing>
+      </w:r>
+      <w:r>
+        <w:tab/>
+      </w:r>
+    </w:p>
+    <w:p/>
+    <w:p/>
+    <w:p/>
+    <w:p/>
+    <w:p/>
+    <w:p/>
+    <w:p/>
+    <w:p/>
+    <w:p/>
+    <w:p/>
+    <w:p>
+      <w:r>
+        <w:tab/>
+        <w:t>Add a spice directive with the following form to attribute calculated parameters to this diode:</w:t>
+      </w:r>
+    </w:p>
+    <w:p>
+      <w:pPr>
+        <w:ind w:left="720" w:hanging="720"/>
+        <w:rPr>
+          <w:i/>
+          <w:iCs/>
+        </w:rPr>
+      </w:pPr>
+      <w:r>
+        <w:tab/>
+      </w:r>
+      <w:proofErr w:type="gramStart"/>
+      <w:r>
+        <w:rPr>
+          <w:i/>
+          <w:iCs/>
+        </w:rPr>
+        <w:t>.model</w:t>
+      </w:r>
+      <w:proofErr w:type="gramEnd"/>
+      <w:r>
+        <w:rPr>
+          <w:i/>
+          <w:iCs/>
+        </w:rPr>
+        <w:t xml:space="preserve"> &lt;</w:t>
+      </w:r>
+      <w:proofErr w:type="spellStart"/>
+      <w:r>
+        <w:rPr>
+          <w:i/>
+          <w:iCs/>
+        </w:rPr>
+        <w:t>name_you_gave_diode</w:t>
+      </w:r>
+      <w:proofErr w:type="spellEnd"/>
+      <w:r>
+        <w:rPr>
+          <w:i/>
+          <w:iCs/>
+        </w:rPr>
+        <w:t xml:space="preserve">&gt; D </w:t>
+      </w:r>
+      <w:r>
+        <w:rPr>
+          <w:i/>
+          <w:iCs/>
+        </w:rPr>
+        <w:t xml:space="preserve"> LEVEL=1 IS=</w:t>
+      </w:r>
+      <w:r>
+        <w:rPr>
+          <w:i/>
+          <w:iCs/>
+        </w:rPr>
+        <w:t>&lt;calculated IS&gt;</w:t>
+      </w:r>
+      <w:r>
+        <w:rPr>
+          <w:i/>
+          <w:iCs/>
+        </w:rPr>
+        <w:t xml:space="preserve"> N=</w:t>
+      </w:r>
+      <w:r>
+        <w:rPr>
+          <w:i/>
+          <w:iCs/>
+        </w:rPr>
+        <w:t>&lt;</w:t>
+      </w:r>
+      <w:proofErr w:type="spellStart"/>
+      <w:r>
+        <w:rPr>
+          <w:i/>
+          <w:iCs/>
+        </w:rPr>
+        <w:t>calculated_N</w:t>
+      </w:r>
+      <w:proofErr w:type="spellEnd"/>
+      <w:r>
+        <w:rPr>
+          <w:i/>
+          <w:iCs/>
+        </w:rPr>
+        <w:t>&gt;</w:t>
+      </w:r>
+      <w:r>
+        <w:rPr>
+          <w:i/>
+          <w:iCs/>
+        </w:rPr>
+        <w:t xml:space="preserve"> EG=</w:t>
+      </w:r>
+      <w:r>
+        <w:rPr>
+          <w:i/>
+          <w:iCs/>
+        </w:rPr>
+        <w:t>&lt;</w:t>
+      </w:r>
+      <w:proofErr w:type="spellStart"/>
+      <w:r>
+        <w:rPr>
+          <w:i/>
+          <w:iCs/>
+        </w:rPr>
+        <w:t>calculated_EG</w:t>
+      </w:r>
+      <w:proofErr w:type="spellEnd"/>
+      <w:r>
+        <w:rPr>
+          <w:i/>
+          <w:iCs/>
+        </w:rPr>
+        <w:t>&gt;</w:t>
+      </w:r>
+      <w:r>
+        <w:rPr>
+          <w:i/>
+          <w:iCs/>
+        </w:rPr>
+        <w:t xml:space="preserve"> XTI=</w:t>
+      </w:r>
+      <w:proofErr w:type="spellStart"/>
+      <w:r>
+        <w:rPr>
+          <w:i/>
+          <w:iCs/>
+        </w:rPr>
+        <w:t>calculated_XTI</w:t>
+      </w:r>
+      <w:proofErr w:type="spellEnd"/>
+    </w:p>
+    <w:p>
+      <w:pPr>
+        <w:ind w:left="720" w:hanging="720"/>
+        <w:rPr>
+          <w:i/>
+          <w:iCs/>
+        </w:rPr>
+      </w:pPr>
+    </w:p>
+    <w:p>
+      <w:pPr>
+        <w:ind w:left="720" w:hanging="720"/>
+      </w:pPr>
+      <w:r>
+        <w:drawing>
+          <wp:anchor distT="0" distB="0" distL="114300" distR="114300" simplePos="0" relativeHeight="251684864" behindDoc="0" locked="0" layoutInCell="1" allowOverlap="1" wp14:anchorId="43891509" wp14:editId="6FBF6A71">
+            <wp:simplePos x="0" y="0"/>
+            <wp:positionH relativeFrom="column">
+              <wp:posOffset>56271</wp:posOffset>
+            </wp:positionH>
+            <wp:positionV relativeFrom="paragraph">
+              <wp:posOffset>320235</wp:posOffset>
+            </wp:positionV>
+            <wp:extent cx="5943600" cy="2431415"/>
+            <wp:effectExtent l="0" t="0" r="0" b="6985"/>
+            <wp:wrapTight wrapText="bothSides">
+              <wp:wrapPolygon edited="0">
+                <wp:start x="0" y="0"/>
+                <wp:lineTo x="0" y="21493"/>
+                <wp:lineTo x="21531" y="21493"/>
+                <wp:lineTo x="21531" y="0"/>
+                <wp:lineTo x="0" y="0"/>
+              </wp:wrapPolygon>
+            </wp:wrapTight>
+            <wp:docPr id="19" name="Picture 19" descr="Diagram, schematic&#10;&#10;Description automatically generated"/>
+            <wp:cNvGraphicFramePr>
+              <a:graphicFrameLocks xmlns:a="http://schemas.openxmlformats.org/drawingml/2006/main" noChangeAspect="1"/>
+            </wp:cNvGraphicFramePr>
+            <a:graphic xmlns:a="http://schemas.openxmlformats.org/drawingml/2006/main">
+              <a:graphicData uri="http://schemas.openxmlformats.org/drawingml/2006/picture">
+                <pic:pic xmlns:pic="http://schemas.openxmlformats.org/drawingml/2006/picture">
+                  <pic:nvPicPr>
+                    <pic:cNvPr id="19" name="Picture 19" descr="Diagram, schematic&#10;&#10;Description automatically generated"/>
+                    <pic:cNvPicPr/>
+                  </pic:nvPicPr>
+                  <pic:blipFill>
+                    <a:blip r:embed="rId25"/>
+                    <a:stretch>
+                      <a:fillRect/>
+                    </a:stretch>
+                  </pic:blipFill>
+                  <pic:spPr>
+                    <a:xfrm>
+                      <a:off x="0" y="0"/>
+                      <a:ext cx="5943600" cy="2431415"/>
+                    </a:xfrm>
+                    <a:prstGeom prst="rect">
+                      <a:avLst/>
+                    </a:prstGeom>
+                  </pic:spPr>
+                </pic:pic>
+              </a:graphicData>
+            </a:graphic>
+          </wp:anchor>
+        </w:drawing>
+      </w:r>
+      <w:r>
+        <w:rPr>
+          <w:i/>
+          <w:iCs/>
+        </w:rPr>
+        <w:tab/>
+      </w:r>
+      <w:r>
+        <w:t>Example:</w:t>
+      </w:r>
+    </w:p>
+    <w:p>
+      <w:pPr>
+        <w:ind w:left="720" w:hanging="720"/>
+      </w:pPr>
+    </w:p>
+    <w:p>
+      <w:pPr>
+        <w:ind w:left="720" w:hanging="720"/>
+      </w:pPr>
+      <w:r>
+        <w:lastRenderedPageBreak/>
+        <w:drawing>
+          <wp:anchor distT="0" distB="0" distL="114300" distR="114300" simplePos="0" relativeHeight="251686912" behindDoc="0" locked="0" layoutInCell="1" allowOverlap="1" wp14:anchorId="2D70289C" wp14:editId="3AF02084">
+            <wp:simplePos x="0" y="0"/>
+            <wp:positionH relativeFrom="column">
+              <wp:posOffset>-14116</wp:posOffset>
+            </wp:positionH>
+            <wp:positionV relativeFrom="paragraph">
+              <wp:posOffset>397315</wp:posOffset>
+            </wp:positionV>
+            <wp:extent cx="5943600" cy="1516380"/>
+            <wp:effectExtent l="0" t="0" r="0" b="7620"/>
+            <wp:wrapTight wrapText="bothSides">
+              <wp:wrapPolygon edited="0">
+                <wp:start x="0" y="0"/>
+                <wp:lineTo x="0" y="21437"/>
+                <wp:lineTo x="21531" y="21437"/>
+                <wp:lineTo x="21531" y="0"/>
+                <wp:lineTo x="0" y="0"/>
+              </wp:wrapPolygon>
+            </wp:wrapTight>
+            <wp:docPr id="21" name="Picture 21" descr="Graphical user interface, application&#10;&#10;Description automatically generated"/>
+            <wp:cNvGraphicFramePr>
+              <a:graphicFrameLocks xmlns:a="http://schemas.openxmlformats.org/drawingml/2006/main" noChangeAspect="1"/>
+            </wp:cNvGraphicFramePr>
+            <a:graphic xmlns:a="http://schemas.openxmlformats.org/drawingml/2006/main">
+              <a:graphicData uri="http://schemas.openxmlformats.org/drawingml/2006/picture">
+                <pic:pic xmlns:pic="http://schemas.openxmlformats.org/drawingml/2006/picture">
+                  <pic:nvPicPr>
+                    <pic:cNvPr id="21" name="Picture 21" descr="Graphical user interface, application&#10;&#10;Description automatically generated"/>
+                    <pic:cNvPicPr/>
+                  </pic:nvPicPr>
+                  <pic:blipFill>
+                    <a:blip r:embed="rId26"/>
+                    <a:stretch>
+                      <a:fillRect/>
+                    </a:stretch>
+                  </pic:blipFill>
+                  <pic:spPr>
+                    <a:xfrm>
+                      <a:off x="0" y="0"/>
+                      <a:ext cx="5943600" cy="1516380"/>
+                    </a:xfrm>
+                    <a:prstGeom prst="rect">
+                      <a:avLst/>
+                    </a:prstGeom>
+                  </pic:spPr>
+                </pic:pic>
+              </a:graphicData>
+            </a:graphic>
+          </wp:anchor>
+        </w:drawing>
+      </w:r>
+      <w:r>
+        <w:t>This should result in an I=V curve with the following shape</w:t>
+      </w:r>
+      <w:r>
+        <w:t xml:space="preserve"> when a dc sweep is </w:t>
+      </w:r>
+      <w:proofErr w:type="gramStart"/>
+      <w:r>
+        <w:t>ran</w:t>
+      </w:r>
+      <w:proofErr w:type="gramEnd"/>
+      <w:r>
+        <w:t xml:space="preserve"> on the model</w:t>
+      </w:r>
+      <w:r>
+        <w:t>:</w:t>
+      </w:r>
+    </w:p>
+    <w:p>
+      <w:pPr>
+        <w:ind w:left="720" w:hanging="720"/>
+      </w:pPr>
+    </w:p>
     <w:sectPr>
       <w:pgSz w:w="12240" w:h="15840"/>
       <w:pgMar w:top="1440" w:right="1440" w:bottom="1440" w:left="1440" w:header="720" w:footer="720" w:gutter="0"/>

</xml_diff>

<commit_message>
latest in MPPT world, started converter design and answered prelim questions
</commit_message>
<xml_diff>
--- a/MPPT/design/Solar Car 1 MPPT Design.docx
+++ b/MPPT/design/Solar Car 1 MPPT Design.docx
@@ -78,8 +78,8 @@
         <w:rPr>
           <w:b/>
           <w:bCs/>
-          <w:sz w:val="36"/>
-          <w:szCs w:val="36"/>
+          <w:sz w:val="52"/>
+          <w:szCs w:val="52"/>
           <w:u w:val="single"/>
         </w:rPr>
       </w:pPr>
@@ -87,8 +87,8 @@
         <w:rPr>
           <w:b/>
           <w:bCs/>
-          <w:sz w:val="36"/>
-          <w:szCs w:val="36"/>
+          <w:sz w:val="52"/>
+          <w:szCs w:val="52"/>
           <w:u w:val="single"/>
         </w:rPr>
         <w:t>Solar Car 1 MPPT Design</w:t>
@@ -104,6 +104,15 @@
           <w:szCs w:val="32"/>
         </w:rPr>
       </w:pPr>
+      <w:r>
+        <w:rPr>
+          <w:b/>
+          <w:bCs/>
+          <w:sz w:val="32"/>
+          <w:szCs w:val="32"/>
+        </w:rPr>
+        <w:t xml:space="preserve">Starting </w:t>
+      </w:r>
       <w:r>
         <w:rPr>
           <w:b/>
@@ -161,6 +170,11 @@
           <w:ilvl w:val="0"/>
           <w:numId w:val="5"/>
         </w:numPr>
+        <w:rPr>
+          <w:rStyle w:val="Hyperlink"/>
+          <w:color w:val="auto"/>
+          <w:u w:val="none"/>
+        </w:rPr>
       </w:pPr>
       <w:r>
         <w:t xml:space="preserve">Discussion on MPPT vs charge controlling: </w:t>
@@ -183,22 +197,14 @@
         </w:numPr>
       </w:pPr>
       <w:r>
-        <w:t xml:space="preserve">Complete </w:t>
-      </w:r>
-      <w:proofErr w:type="gramStart"/>
-      <w:r>
-        <w:t>open source</w:t>
-      </w:r>
-      <w:proofErr w:type="gramEnd"/>
-      <w:r>
-        <w:t xml:space="preserve"> buck MPPT design: </w:t>
+        <w:t xml:space="preserve">MPPT Charge Controller Reference Design for 12-V, 24-V and 48-V Solar Panels: </w:t>
       </w:r>
       <w:hyperlink r:id="rId9" w:history="1">
         <w:r>
           <w:rPr>
             <w:rStyle w:val="Hyperlink"/>
           </w:rPr>
-          <w:t>https://www.instructables.com/DIY-1kW-MPPT-Solar-Charge-Controller/</w:t>
+          <w:t>https://www.ti.com/lit/ug/tiduej8a/tiduej8a.pdf?ts=1635705495282&amp;ref_url=https%253A%252F%252Fwww.google.de%252F</w:t>
         </w:r>
       </w:hyperlink>
     </w:p>
@@ -210,17 +216,6 @@
           <w:numId w:val="5"/>
         </w:numPr>
       </w:pPr>
-      <w:r>
-        <w:t xml:space="preserve">Boost converter power stage: </w:t>
-      </w:r>
-      <w:hyperlink r:id="rId10" w:history="1">
-        <w:r>
-          <w:rPr>
-            <w:rStyle w:val="Hyperlink"/>
-          </w:rPr>
-          <w:t>https://www.ti.com/lit/an/slva372c/slva372c.pdf</w:t>
-        </w:r>
-      </w:hyperlink>
     </w:p>
     <w:p>
       <w:pPr>
@@ -229,6 +224,7 @@
           <w:bCs/>
           <w:sz w:val="32"/>
           <w:szCs w:val="32"/>
+          <w:u w:val="single"/>
         </w:rPr>
       </w:pPr>
       <w:r>
@@ -237,6 +233,7 @@
           <w:bCs/>
           <w:sz w:val="32"/>
           <w:szCs w:val="32"/>
+          <w:u w:val="single"/>
         </w:rPr>
         <w:t xml:space="preserve">Preliminary </w:t>
       </w:r>
@@ -246,12 +243,23 @@
           <w:bCs/>
           <w:sz w:val="32"/>
           <w:szCs w:val="32"/>
+          <w:u w:val="single"/>
         </w:rPr>
         <w:t>Questions:</w:t>
       </w:r>
     </w:p>
     <w:p>
-      <w:r>
+      <w:pPr>
+        <w:rPr>
+          <w:i/>
+          <w:iCs/>
+        </w:rPr>
+      </w:pPr>
+      <w:r>
+        <w:rPr>
+          <w:i/>
+          <w:iCs/>
+        </w:rPr>
         <w:t>Buck or boost converter?</w:t>
       </w:r>
     </w:p>
@@ -276,54 +284,23 @@
         </w:numPr>
       </w:pPr>
       <w:r>
-        <w:t xml:space="preserve">The reason for this is we want to be able to use integrated buck converter IC’s </w:t>
-      </w:r>
-      <w:proofErr w:type="gramStart"/>
-      <w:r>
-        <w:t>on  the</w:t>
-      </w:r>
-      <w:proofErr w:type="gramEnd"/>
-      <w:r>
-        <w:t xml:space="preserve"> board for peripheral voltages (i.e. 12V, 3.3V) and these packages rarely are rated for VIN &gt; 80V or so.</w:t>
-      </w:r>
-    </w:p>
-    <w:p>
-      <w:r>
+        <w:t>The reason for this is we want to be able to use integrated buck converter IC’s on  the board for peripheral voltages (i.e. 12V, 3.3V) and these packages rarely are rated for VIN &gt; 80V or so.</w:t>
+      </w:r>
+    </w:p>
+    <w:p>
+      <w:pPr>
+        <w:rPr>
+          <w:i/>
+          <w:iCs/>
+        </w:rPr>
+      </w:pPr>
+      <w:r>
+        <w:rPr>
+          <w:i/>
+          <w:iCs/>
+        </w:rPr>
         <w:t>How does altering duty cycle of these converters move you along the solar IV curve?</w:t>
       </w:r>
-    </w:p>
-    <w:p>
-      <w:r>
-        <w:tab/>
-      </w:r>
-      <w:r>
-        <w:rPr>
-          <w:i/>
-          <w:iCs/>
-        </w:rPr>
-        <w:t xml:space="preserve">Key concept: </w:t>
-      </w:r>
-      <w:proofErr w:type="spellStart"/>
-      <w:r>
-        <w:t>ImpedanceConverter</w:t>
-      </w:r>
-      <w:proofErr w:type="spellEnd"/>
-      <w:r>
-        <w:t xml:space="preserve"> ~= </w:t>
-      </w:r>
-      <w:proofErr w:type="spellStart"/>
-      <w:r>
-        <w:t>Vapplied</w:t>
-      </w:r>
-      <w:proofErr w:type="spellEnd"/>
-      <w:r>
-        <w:t>/</w:t>
-      </w:r>
-      <w:proofErr w:type="spellStart"/>
-      <w:r>
-        <w:t>CurrentDelivered</w:t>
-      </w:r>
-      <w:proofErr w:type="spellEnd"/>
     </w:p>
     <w:p>
       <w:pPr>
@@ -415,213 +392,65 @@
           <w:noProof/>
         </w:rPr>
         <w:lastRenderedPageBreak/>
-        <mc:AlternateContent>
-          <mc:Choice Requires="wpg">
-            <w:drawing>
-              <wp:anchor distT="0" distB="0" distL="114300" distR="114300" simplePos="0" relativeHeight="251668480" behindDoc="0" locked="0" layoutInCell="1" allowOverlap="1" wp14:anchorId="1D373CF9" wp14:editId="422D0039">
-                <wp:simplePos x="0" y="0"/>
-                <wp:positionH relativeFrom="margin">
-                  <wp:align>center</wp:align>
-                </wp:positionH>
-                <wp:positionV relativeFrom="paragraph">
-                  <wp:posOffset>-596949</wp:posOffset>
-                </wp:positionV>
-                <wp:extent cx="3956050" cy="2088515"/>
-                <wp:effectExtent l="0" t="0" r="6350" b="6985"/>
-                <wp:wrapNone/>
-                <wp:docPr id="22" name="Group 22"/>
-                <wp:cNvGraphicFramePr/>
-                <a:graphic xmlns:a="http://schemas.openxmlformats.org/drawingml/2006/main">
-                  <a:graphicData uri="http://schemas.microsoft.com/office/word/2010/wordprocessingGroup">
-                    <wpg:wgp>
-                      <wpg:cNvGrpSpPr/>
-                      <wpg:grpSpPr>
-                        <a:xfrm>
-                          <a:off x="0" y="0"/>
-                          <a:ext cx="3956050" cy="2088515"/>
-                          <a:chOff x="0" y="0"/>
-                          <a:chExt cx="3956050" cy="2088515"/>
-                        </a:xfrm>
-                      </wpg:grpSpPr>
-                      <pic:pic xmlns:pic="http://schemas.openxmlformats.org/drawingml/2006/picture">
-                        <pic:nvPicPr>
-                          <pic:cNvPr id="7" name="Picture 7" descr="I-V curve of a solar panel. The three characteristic points (short... |  Download Scientific Diagram"/>
-                          <pic:cNvPicPr>
-                            <a:picLocks noChangeAspect="1"/>
-                          </pic:cNvPicPr>
-                        </pic:nvPicPr>
-                        <pic:blipFill>
-                          <a:blip r:embed="rId11">
-                            <a:extLst>
-                              <a:ext uri="{28A0092B-C50C-407E-A947-70E740481C1C}">
-                                <a14:useLocalDpi xmlns:a14="http://schemas.microsoft.com/office/drawing/2010/main" val="0"/>
-                              </a:ext>
-                            </a:extLst>
-                          </a:blip>
-                          <a:srcRect/>
-                          <a:stretch>
-                            <a:fillRect/>
-                          </a:stretch>
-                        </pic:blipFill>
-                        <pic:spPr bwMode="auto">
-                          <a:xfrm>
-                            <a:off x="0" y="0"/>
-                            <a:ext cx="3956050" cy="2088515"/>
-                          </a:xfrm>
-                          <a:prstGeom prst="rect">
-                            <a:avLst/>
-                          </a:prstGeom>
-                          <a:noFill/>
-                          <a:ln>
-                            <a:noFill/>
-                          </a:ln>
-                        </pic:spPr>
-                      </pic:pic>
-                      <wps:wsp>
-                        <wps:cNvPr id="9" name="Straight Arrow Connector 9"/>
-                        <wps:cNvCnPr/>
-                        <wps:spPr>
-                          <a:xfrm>
-                            <a:off x="555674" y="668215"/>
-                            <a:ext cx="2243797" cy="74442"/>
-                          </a:xfrm>
-                          <a:prstGeom prst="straightConnector1">
-                            <a:avLst/>
-                          </a:prstGeom>
-                          <a:ln>
-                            <a:tailEnd type="triangle"/>
-                          </a:ln>
-                        </wps:spPr>
-                        <wps:style>
-                          <a:lnRef idx="1">
-                            <a:schemeClr val="accent1"/>
-                          </a:lnRef>
-                          <a:fillRef idx="0">
-                            <a:schemeClr val="accent1"/>
-                          </a:fillRef>
-                          <a:effectRef idx="0">
-                            <a:schemeClr val="accent1"/>
-                          </a:effectRef>
-                          <a:fontRef idx="minor">
-                            <a:schemeClr val="tx1"/>
-                          </a:fontRef>
-                        </wps:style>
-                        <wps:bodyPr/>
-                      </wps:wsp>
-                      <wps:wsp>
-                        <wps:cNvPr id="217" name="Text Box 2"/>
-                        <wps:cNvSpPr txBox="1">
-                          <a:spLocks noChangeArrowheads="1"/>
-                        </wps:cNvSpPr>
-                        <wps:spPr bwMode="auto">
-                          <a:xfrm>
-                            <a:off x="928468" y="858129"/>
-                            <a:ext cx="1504950" cy="386080"/>
-                          </a:xfrm>
-                          <a:prstGeom prst="rect">
-                            <a:avLst/>
-                          </a:prstGeom>
-                          <a:solidFill>
-                            <a:srgbClr val="FFFFFF"/>
-                          </a:solidFill>
-                          <a:ln w="9525">
-                            <a:noFill/>
-                            <a:miter lim="800000"/>
-                            <a:headEnd/>
-                            <a:tailEnd/>
-                          </a:ln>
-                        </wps:spPr>
-                        <wps:txbx>
-                          <w:txbxContent>
-                            <w:p>
-                              <w:pPr>
-                                <w:rPr>
-                                  <w:i/>
-                                  <w:iCs/>
-                                </w:rPr>
-                              </w:pPr>
-                              <w:r>
-                                <w:rPr>
-                                  <w:i/>
-                                  <w:iCs/>
-                                </w:rPr>
-                                <w:t>Decreasing duty cycle</w:t>
-                              </w:r>
-                            </w:p>
-                          </w:txbxContent>
-                        </wps:txbx>
-                        <wps:bodyPr rot="0" vert="horz" wrap="square" lIns="91440" tIns="45720" rIns="91440" bIns="45720" anchor="t" anchorCtr="0">
-                          <a:spAutoFit/>
-                        </wps:bodyPr>
-                      </wps:wsp>
-                    </wpg:wgp>
-                  </a:graphicData>
-                </a:graphic>
-              </wp:anchor>
-            </w:drawing>
-          </mc:Choice>
-          <mc:Fallback>
-            <w:pict>
-              <v:group w14:anchorId="1D373CF9" id="Group 22" o:spid="_x0000_s1026" style="position:absolute;margin-left:0;margin-top:-47pt;width:311.5pt;height:164.45pt;z-index:251668480;mso-position-horizontal:center;mso-position-horizontal-relative:margin" coordsize="39560,20885" o:gfxdata="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">
-                <v:shapetype id="_x0000_t75" coordsize="21600,21600" o:spt="75" o:preferrelative="t" path="m@4@5l@4@11@9@11@9@5xe" filled="f" stroked="f">
-                  <v:stroke joinstyle="miter"/>
-                  <v:formulas>
-                    <v:f eqn="if lineDrawn pixelLineWidth 0"/>
-                    <v:f eqn="sum @0 1 0"/>
-                    <v:f eqn="sum 0 0 @1"/>
-                    <v:f eqn="prod @2 1 2"/>
-                    <v:f eqn="prod @3 21600 pixelWidth"/>
-                    <v:f eqn="prod @3 21600 pixelHeight"/>
-                    <v:f eqn="sum @0 0 1"/>
-                    <v:f eqn="prod @6 1 2"/>
-                    <v:f eqn="prod @7 21600 pixelWidth"/>
-                    <v:f eqn="sum @8 21600 0"/>
-                    <v:f eqn="prod @7 21600 pixelHeight"/>
-                    <v:f eqn="sum @10 21600 0"/>
-                  </v:formulas>
-                  <v:path o:extrusionok="f" gradientshapeok="t" o:connecttype="rect"/>
-                  <o:lock v:ext="edit" aspectratio="t"/>
-                </v:shapetype>
-                <v:shape id="Picture 7" o:spid="_x0000_s1027" type="#_x0000_t75" alt="I-V curve of a solar panel. The three characteristic points (short... |  Download Scientific Diagram" style="position:absolute;width:39560;height:20885;visibility:visible;mso-wrap-style:square" o:gfxdata="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">
-                  <v:imagedata r:id="rId12" o:title="I-V curve of a solar panel. The three characteristic points (short.."/>
-                </v:shape>
-                <v:shapetype id="_x0000_t32" coordsize="21600,21600" o:spt="32" o:oned="t" path="m,l21600,21600e" filled="f">
-                  <v:path arrowok="t" fillok="f" o:connecttype="none"/>
-                  <o:lock v:ext="edit" shapetype="t"/>
-                </v:shapetype>
-                <v:shape id="Straight Arrow Connector 9" o:spid="_x0000_s1028" type="#_x0000_t32" style="position:absolute;left:5556;top:6682;width:22438;height:744;visibility:visible;mso-wrap-style:square" o:connectortype="straight" o:gfxdata="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" strokecolor="#4472c4 [3204]" strokeweight=".5pt">
-                  <v:stroke endarrow="block" joinstyle="miter"/>
-                </v:shape>
-                <v:shapetype id="_x0000_t202" coordsize="21600,21600" o:spt="202" path="m,l,21600r21600,l21600,xe">
-                  <v:stroke joinstyle="miter"/>
-                  <v:path gradientshapeok="t" o:connecttype="rect"/>
-                </v:shapetype>
-                <v:shape id="Text Box 2" o:spid="_x0000_s1029" type="#_x0000_t202" style="position:absolute;left:9284;top:8581;width:15050;height:3861;visibility:visible;mso-wrap-style:square;v-text-anchor:top" o:gfxdata="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" stroked="f">
-                  <v:textbox style="mso-fit-shape-to-text:t">
-                    <w:txbxContent>
-                      <w:p>
-                        <w:pPr>
-                          <w:rPr>
-                            <w:i/>
-                            <w:iCs/>
-                          </w:rPr>
-                        </w:pPr>
-                        <w:r>
-                          <w:rPr>
-                            <w:i/>
-                            <w:iCs/>
-                          </w:rPr>
-                          <w:t>Decreasing duty cycle</w:t>
-                        </w:r>
-                      </w:p>
-                    </w:txbxContent>
-                  </v:textbox>
-                </v:shape>
-                <w10:wrap anchorx="margin"/>
-              </v:group>
-            </w:pict>
-          </mc:Fallback>
-        </mc:AlternateContent>
+        <w:pict w14:anchorId="6D4D9A42">
+          <v:group id="Group 22" o:spid="_x0000_s1029" style="position:absolute;margin-left:0;margin-top:-47pt;width:311.5pt;height:164.45pt;z-index:251668480;mso-position-horizontal:center;mso-position-horizontal-relative:margin" coordsize="39560,20885" o:gfxdata="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">
+            <v:shapetype id="_x0000_t75" coordsize="21600,21600" o:spt="75" o:preferrelative="t" path="m@4@5l@4@11@9@11@9@5xe" filled="f" stroked="f">
+              <v:stroke joinstyle="miter"/>
+              <v:formulas>
+                <v:f eqn="if lineDrawn pixelLineWidth 0"/>
+                <v:f eqn="sum @0 1 0"/>
+                <v:f eqn="sum 0 0 @1"/>
+                <v:f eqn="prod @2 1 2"/>
+                <v:f eqn="prod @3 21600 pixelWidth"/>
+                <v:f eqn="prod @3 21600 pixelHeight"/>
+                <v:f eqn="sum @0 0 1"/>
+                <v:f eqn="prod @6 1 2"/>
+                <v:f eqn="prod @7 21600 pixelWidth"/>
+                <v:f eqn="sum @8 21600 0"/>
+                <v:f eqn="prod @7 21600 pixelHeight"/>
+                <v:f eqn="sum @10 21600 0"/>
+              </v:formulas>
+              <v:path o:extrusionok="f" gradientshapeok="t" o:connecttype="rect"/>
+              <o:lock v:ext="edit" aspectratio="t"/>
+            </v:shapetype>
+            <v:shape id="Picture 7" o:spid="_x0000_s1030" type="#_x0000_t75" alt="I-V curve of a solar panel. The three characteristic points (short... |  Download Scientific Diagram" style="position:absolute;width:39560;height:20885;visibility:visible;mso-wrap-style:square" o:gfxdata="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">
+              <v:imagedata r:id="rId10" o:title="I-V curve of a solar panel. The three characteristic points (short."/>
+            </v:shape>
+            <v:shapetype id="_x0000_t32" coordsize="21600,21600" o:spt="32" o:oned="t" path="m,l21600,21600e" filled="f">
+              <v:path arrowok="t" fillok="f" o:connecttype="none"/>
+              <o:lock v:ext="edit" shapetype="t"/>
+            </v:shapetype>
+            <v:shape id="Straight Arrow Connector 9" o:spid="_x0000_s1031" type="#_x0000_t32" style="position:absolute;left:5556;top:6682;width:22438;height:744;visibility:visible;mso-wrap-style:square" o:connectortype="straight" o:gfxdata="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" strokecolor="#4472c4 [3204]" strokeweight=".5pt">
+              <v:stroke endarrow="block" joinstyle="miter"/>
+            </v:shape>
+            <v:shapetype id="_x0000_t202" coordsize="21600,21600" o:spt="202" path="m,l,21600r21600,l21600,xe">
+              <v:stroke joinstyle="miter"/>
+              <v:path gradientshapeok="t" o:connecttype="rect"/>
+            </v:shapetype>
+            <v:shape id="Text Box 2" o:spid="_x0000_s1032" type="#_x0000_t202" style="position:absolute;left:9284;top:8579;width:15049;height:3772;visibility:visible;mso-wrap-style:square;v-text-anchor:top" o:gfxdata="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" stroked="f">
+              <v:textbox style="mso-fit-shape-to-text:t">
+                <w:txbxContent>
+                  <w:p>
+                    <w:pPr>
+                      <w:rPr>
+                        <w:i/>
+                        <w:iCs/>
+                      </w:rPr>
+                    </w:pPr>
+                    <w:r>
+                      <w:rPr>
+                        <w:i/>
+                        <w:iCs/>
+                      </w:rPr>
+                      <w:t>Decreasing duty cycle</w:t>
+                    </w:r>
+                  </w:p>
+                </w:txbxContent>
+              </v:textbox>
+            </v:shape>
+            <w10:wrap anchorx="margin"/>
+          </v:group>
+        </w:pict>
       </w:r>
     </w:p>
     <w:p/>
@@ -646,35 +475,36 @@
           <w:i/>
           <w:iCs/>
         </w:rPr>
-        <w:t xml:space="preserve">Pictured: Relationship between duty cycle and position on IV curve. Applies to both </w:t>
-      </w:r>
-      <w:proofErr w:type="gramStart"/>
-      <w:r>
-        <w:rPr>
-          <w:i/>
-          <w:iCs/>
-        </w:rPr>
-        <w:t>buck/boost</w:t>
-      </w:r>
-      <w:proofErr w:type="gramEnd"/>
-      <w:r>
-        <w:rPr>
-          <w:i/>
-          <w:iCs/>
-        </w:rPr>
-        <w:t>.</w:t>
+        <w:t>Pictured: Relationship between duty cycle and position on IV curve. Applies to both buck/boost.</w:t>
       </w:r>
     </w:p>
     <w:p/>
-    <w:p/>
-    <w:p>
-      <w:r>
+    <w:p>
+      <w:pPr>
+        <w:rPr>
+          <w:i/>
+          <w:iCs/>
+        </w:rPr>
+      </w:pPr>
+      <w:r>
+        <w:rPr>
+          <w:i/>
+          <w:iCs/>
+        </w:rPr>
         <w:t>Can MPPT buck/boost converter be the same as the charge controller or do we need two with a DC link</w:t>
       </w:r>
       <w:r>
+        <w:rPr>
+          <w:i/>
+          <w:iCs/>
+        </w:rPr>
         <w:t xml:space="preserve"> (large capacitor between the two)</w:t>
       </w:r>
       <w:r>
+        <w:rPr>
+          <w:i/>
+          <w:iCs/>
+        </w:rPr>
         <w:t>?</w:t>
       </w:r>
     </w:p>
@@ -686,13 +516,8 @@
           <w:numId w:val="3"/>
         </w:numPr>
       </w:pPr>
-      <w:proofErr w:type="gramStart"/>
-      <w:r>
-        <w:t>In order to</w:t>
-      </w:r>
-      <w:proofErr w:type="gramEnd"/>
-      <w:r>
-        <w:t xml:space="preserve"> </w:t>
+      <w:r>
+        <w:t xml:space="preserve">In order to </w:t>
       </w:r>
       <w:r>
         <w:t xml:space="preserve">ideally </w:t>
@@ -704,7 +529,13 @@
         <w:t>three</w:t>
       </w:r>
       <w:r>
-        <w:t xml:space="preserve"> things must be true:</w:t>
+        <w:t xml:space="preserve"> things must be true</w:t>
+      </w:r>
+      <w:r>
+        <w:t>/designed for</w:t>
+      </w:r>
+      <w:r>
+        <w:t>:</w:t>
       </w:r>
     </w:p>
     <w:p>
@@ -731,21 +562,8 @@
         <w:t xml:space="preserve">Must be able to </w:t>
       </w:r>
       <w:r>
-        <w:t xml:space="preserve">distinguish </w:t>
-      </w:r>
-      <w:proofErr w:type="spellStart"/>
-      <w:r>
-        <w:t>Iload</w:t>
-      </w:r>
-      <w:proofErr w:type="spellEnd"/>
-      <w:r>
-        <w:t xml:space="preserve"> from </w:t>
-      </w:r>
-      <w:proofErr w:type="spellStart"/>
-      <w:r>
-        <w:t>Icharge</w:t>
-      </w:r>
-      <w:proofErr w:type="spellEnd"/>
+        <w:t>distinguish Iload from Icharge</w:t>
+      </w:r>
     </w:p>
     <w:p>
       <w:pPr>
@@ -756,21 +574,8 @@
         </w:numPr>
       </w:pPr>
       <w:r>
-        <w:t xml:space="preserve">Develop charge algorithm to take over MPPT when </w:t>
-      </w:r>
-      <w:proofErr w:type="spellStart"/>
-      <w:r>
-        <w:t>Iload</w:t>
-      </w:r>
-      <w:proofErr w:type="spellEnd"/>
-      <w:r>
-        <w:t xml:space="preserve"> &lt; </w:t>
-      </w:r>
-      <w:proofErr w:type="spellStart"/>
-      <w:r>
-        <w:t>Iarray</w:t>
-      </w:r>
-      <w:proofErr w:type="spellEnd"/>
+        <w:t>Develop charge algorithm to take over MPPT when Iload &lt; Iarray</w:t>
+      </w:r>
     </w:p>
     <w:p>
       <w:pPr>
@@ -793,23 +598,7 @@
         </w:numPr>
       </w:pPr>
       <w:r>
-        <w:t xml:space="preserve"> </w:t>
-      </w:r>
-      <w:proofErr w:type="spellStart"/>
-      <w:r>
-        <w:t>Iarray</w:t>
-      </w:r>
-      <w:proofErr w:type="spellEnd"/>
-      <w:r>
-        <w:t xml:space="preserve"> – </w:t>
-      </w:r>
-      <w:proofErr w:type="spellStart"/>
-      <w:r>
-        <w:t>Iload</w:t>
-      </w:r>
-      <w:proofErr w:type="spellEnd"/>
-      <w:r>
-        <w:t xml:space="preserve"> &lt; ideal charge current for current SOC</w:t>
+        <w:t xml:space="preserve"> Iarray – Iload &lt; ideal charge current for current SOC</w:t>
       </w:r>
     </w:p>
     <w:p>
@@ -833,23 +622,7 @@
         </w:numPr>
       </w:pPr>
       <w:r>
-        <w:t xml:space="preserve"> </w:t>
-      </w:r>
-      <w:proofErr w:type="spellStart"/>
-      <w:r>
-        <w:t>Iarray</w:t>
-      </w:r>
-      <w:proofErr w:type="spellEnd"/>
-      <w:r>
-        <w:t xml:space="preserve"> – </w:t>
-      </w:r>
-      <w:proofErr w:type="spellStart"/>
-      <w:r>
-        <w:t>Iload</w:t>
-      </w:r>
-      <w:proofErr w:type="spellEnd"/>
-      <w:r>
-        <w:t xml:space="preserve"> &gt; ideal charge current for current SOC</w:t>
+        <w:t xml:space="preserve"> Iarray – Iload &gt; ideal charge current for current SOC</w:t>
       </w:r>
     </w:p>
     <w:p>
@@ -875,16 +648,11 @@
       <w:r>
         <w:t xml:space="preserve">To get charging current to decrease, the converter will have to </w:t>
       </w:r>
-      <w:proofErr w:type="gramStart"/>
       <w:r>
         <w:t xml:space="preserve">increase </w:t>
       </w:r>
       <w:r>
-        <w:t xml:space="preserve"> the</w:t>
-      </w:r>
-      <w:proofErr w:type="gramEnd"/>
-      <w:r>
-        <w:t xml:space="preserve"> impedance of the converter by altering duty cycle (</w:t>
+        <w:t xml:space="preserve"> the impedance of the converter by altering duty cycle (</w:t>
       </w:r>
       <w:r>
         <w:rPr>
@@ -951,15 +719,7 @@
         </w:numPr>
       </w:pPr>
       <w:r>
-        <w:t xml:space="preserve">Must size pack to have max voltage to the voltage to where the minimum desired charging current lies on IV curve (or just max solar array voltage, as voltage is </w:t>
-      </w:r>
-      <w:proofErr w:type="gramStart"/>
-      <w:r>
-        <w:t>pretty constant</w:t>
-      </w:r>
-      <w:proofErr w:type="gramEnd"/>
-      <w:r>
-        <w:t xml:space="preserve"> at end of the IV curve).</w:t>
+        <w:t>Must size pack to have max voltage to the voltage to where the minimum desired charging current lies on IV curve (or just max solar array voltage, as voltage is pretty constant at end of the IV curve).</w:t>
       </w:r>
     </w:p>
     <w:p>
@@ -973,134 +733,18 @@
       </w:pPr>
       <w:r>
         <w:rPr>
-          <w:i/>
-          <w:iCs/>
           <w:noProof/>
         </w:rPr>
-        <mc:AlternateContent>
-          <mc:Choice Requires="wpg">
-            <w:drawing>
-              <wp:anchor distT="0" distB="0" distL="114300" distR="114300" simplePos="0" relativeHeight="251657216" behindDoc="0" locked="0" layoutInCell="1" allowOverlap="1" wp14:anchorId="0B334D73" wp14:editId="09205CDE">
-                <wp:simplePos x="0" y="0"/>
-                <wp:positionH relativeFrom="column">
-                  <wp:posOffset>991772</wp:posOffset>
-                </wp:positionH>
-                <wp:positionV relativeFrom="paragraph">
-                  <wp:posOffset>67798</wp:posOffset>
-                </wp:positionV>
-                <wp:extent cx="3956050" cy="2088515"/>
-                <wp:effectExtent l="0" t="0" r="6350" b="6985"/>
-                <wp:wrapNone/>
-                <wp:docPr id="3" name="Group 3"/>
-                <wp:cNvGraphicFramePr/>
-                <a:graphic xmlns:a="http://schemas.openxmlformats.org/drawingml/2006/main">
-                  <a:graphicData uri="http://schemas.microsoft.com/office/word/2010/wordprocessingGroup">
-                    <wpg:wgp>
-                      <wpg:cNvGrpSpPr/>
-                      <wpg:grpSpPr>
-                        <a:xfrm>
-                          <a:off x="0" y="0"/>
-                          <a:ext cx="3956050" cy="2088515"/>
-                          <a:chOff x="0" y="0"/>
-                          <a:chExt cx="3956050" cy="2088515"/>
-                        </a:xfrm>
-                      </wpg:grpSpPr>
-                      <pic:pic xmlns:pic="http://schemas.openxmlformats.org/drawingml/2006/picture">
-                        <pic:nvPicPr>
-                          <pic:cNvPr id="1" name="Picture 1" descr="I-V curve of a solar panel. The three characteristic points (short... |  Download Scientific Diagram"/>
-                          <pic:cNvPicPr>
-                            <a:picLocks noChangeAspect="1"/>
-                          </pic:cNvPicPr>
-                        </pic:nvPicPr>
-                        <pic:blipFill>
-                          <a:blip r:embed="rId11">
-                            <a:extLst>
-                              <a:ext uri="{28A0092B-C50C-407E-A947-70E740481C1C}">
-                                <a14:useLocalDpi xmlns:a14="http://schemas.microsoft.com/office/drawing/2010/main" val="0"/>
-                              </a:ext>
-                            </a:extLst>
-                          </a:blip>
-                          <a:srcRect/>
-                          <a:stretch>
-                            <a:fillRect/>
-                          </a:stretch>
-                        </pic:blipFill>
-                        <pic:spPr bwMode="auto">
-                          <a:xfrm>
-                            <a:off x="0" y="0"/>
-                            <a:ext cx="3956050" cy="2088515"/>
-                          </a:xfrm>
-                          <a:prstGeom prst="rect">
-                            <a:avLst/>
-                          </a:prstGeom>
-                          <a:noFill/>
-                          <a:ln>
-                            <a:noFill/>
-                          </a:ln>
-                        </pic:spPr>
-                      </pic:pic>
-                      <wps:wsp>
-                        <wps:cNvPr id="2" name="Oval 2"/>
-                        <wps:cNvSpPr/>
-                        <wps:spPr>
-                          <a:xfrm>
-                            <a:off x="2989385" y="541607"/>
-                            <a:ext cx="379827" cy="1294228"/>
-                          </a:xfrm>
-                          <a:prstGeom prst="ellipse">
-                            <a:avLst/>
-                          </a:prstGeom>
-                          <a:noFill/>
-                          <a:ln>
-                            <a:solidFill>
-                              <a:schemeClr val="accent2">
-                                <a:lumMod val="75000"/>
-                              </a:schemeClr>
-                            </a:solidFill>
-                          </a:ln>
-                        </wps:spPr>
-                        <wps:style>
-                          <a:lnRef idx="2">
-                            <a:schemeClr val="accent1">
-                              <a:shade val="50000"/>
-                            </a:schemeClr>
-                          </a:lnRef>
-                          <a:fillRef idx="1">
-                            <a:schemeClr val="accent1"/>
-                          </a:fillRef>
-                          <a:effectRef idx="0">
-                            <a:schemeClr val="accent1"/>
-                          </a:effectRef>
-                          <a:fontRef idx="minor">
-                            <a:schemeClr val="lt1"/>
-                          </a:fontRef>
-                        </wps:style>
-                        <wps:bodyPr rot="0" spcFirstLastPara="0" vertOverflow="overflow" horzOverflow="overflow" vert="horz" wrap="square" lIns="91440" tIns="45720" rIns="91440" bIns="45720" numCol="1" spcCol="0" rtlCol="0" fromWordArt="0" anchor="ctr" anchorCtr="0" forceAA="0" compatLnSpc="1">
-                          <a:prstTxWarp prst="textNoShape">
-                            <a:avLst/>
-                          </a:prstTxWarp>
-                          <a:noAutofit/>
-                        </wps:bodyPr>
-                      </wps:wsp>
-                    </wpg:wgp>
-                  </a:graphicData>
-                </a:graphic>
-              </wp:anchor>
-            </w:drawing>
-          </mc:Choice>
-          <mc:Fallback>
-            <w:pict>
-              <v:group w14:anchorId="496C98E3" id="Group 3" o:spid="_x0000_s1026" style="position:absolute;margin-left:78.1pt;margin-top:5.35pt;width:311.5pt;height:164.45pt;z-index:251657216" coordsize="39560,20885" o:gfxdata="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">
-                <v:shape id="Picture 1" o:spid="_x0000_s1027" type="#_x0000_t75" alt="I-V curve of a solar panel. The three characteristic points (short... |  Download Scientific Diagram" style="position:absolute;width:39560;height:20885;visibility:visible;mso-wrap-style:square" o:gfxdata="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">
-                  <v:imagedata r:id="rId12" o:title="I-V curve of a solar panel. The three characteristic points (short.."/>
-                </v:shape>
-                <v:oval id="Oval 2" o:spid="_x0000_s1028" style="position:absolute;left:29893;top:5416;width:3799;height:12942;visibility:visible;mso-wrap-style:square;v-text-anchor:middle" o:gfxdata="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" filled="f" strokecolor="#c45911 [2405]" strokeweight="1pt">
-                  <v:stroke joinstyle="miter"/>
-                </v:oval>
-              </v:group>
-            </w:pict>
-          </mc:Fallback>
-        </mc:AlternateContent>
+        <w:pict w14:anchorId="7705CB4F">
+          <v:group id="Group 3" o:spid="_x0000_s1026" style="position:absolute;left:0;text-align:left;margin-left:78.1pt;margin-top:5.35pt;width:311.5pt;height:164.45pt;z-index:251657216" coordsize="39560,20885" o:gfxdata="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">
+            <v:shape id="Picture 1" o:spid="_x0000_s1027" type="#_x0000_t75" alt="I-V curve of a solar panel. The three characteristic points (short... |  Download Scientific Diagram" style="position:absolute;width:39560;height:20885;visibility:visible;mso-wrap-style:square" o:gfxdata="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">
+              <v:imagedata r:id="rId10" o:title="I-V curve of a solar panel. The three characteristic points (short."/>
+            </v:shape>
+            <v:oval id="Oval 2" o:spid="_x0000_s1028" style="position:absolute;left:29893;top:5416;width:3799;height:12942;visibility:visible;mso-wrap-style:square;v-text-anchor:middle" o:gfxdata="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" filled="f" strokecolor="#c45911 [2405]" strokeweight="1pt">
+              <v:stroke joinstyle="miter"/>
+            </v:oval>
+          </v:group>
+        </w:pict>
       </w:r>
     </w:p>
     <w:p>
@@ -1223,6 +867,7 @@
           <w:i/>
           <w:iCs/>
         </w:rPr>
+        <w:lastRenderedPageBreak/>
         <w:t xml:space="preserve">Pictured: Increasing </w:t>
       </w:r>
       <w:r>
@@ -1267,24 +912,10 @@
         </w:numPr>
       </w:pPr>
       <w:r>
-        <w:t xml:space="preserve">MPP on the solar array side remains unaffected regardless of what the battery voltage is. This is </w:t>
-      </w:r>
-      <w:r>
-        <w:rPr>
-          <w:highlight w:val="yellow"/>
-        </w:rPr>
-        <w:t>unknown</w:t>
-      </w:r>
-      <w:r>
-        <w:t xml:space="preserve"> and will be answered by the question “What happens if the maximum power point impedance/duty cycle yields a higher output voltage than the battery voltage? If the solar array is automatically “brought down” to the battery voltage, MPPT will be </w:t>
-      </w:r>
-      <w:proofErr w:type="gramStart"/>
-      <w:r>
-        <w:t>moot</w:t>
-      </w:r>
-      <w:proofErr w:type="gramEnd"/>
-      <w:r>
-        <w:t xml:space="preserve"> and we will just have a charger.</w:t>
+        <w:t>MPP on the solar array side remains unaffected regardless of what the battery voltage is. If the solar array is automatically “brought down” to the battery voltage, MPPT will be moot and we will just have a charger.</w:t>
+      </w:r>
+      <w:r>
+        <w:t xml:space="preserve"> Due to the rectifying diode or FET with dead-time on a boost converter, the output of the converter should always be &gt;= battery voltage, and the solar array voltage will not be dictated by the battery.</w:t>
       </w:r>
     </w:p>
     <w:p>
@@ -1339,7 +970,10 @@
         </w:numPr>
       </w:pPr>
       <w:r>
-        <w:t>Maybe a comparator comparing battery voltage to reference voltage that turns off control FET</w:t>
+        <w:t>Consider</w:t>
+      </w:r>
+      <w:r>
+        <w:t xml:space="preserve"> a comparator comparing battery voltage to reference voltage that turns off control FET</w:t>
       </w:r>
     </w:p>
     <w:p>
@@ -1351,48 +985,14 @@
         </w:numPr>
       </w:pPr>
       <w:r>
-        <w:t xml:space="preserve">Needs to take into account battery voltage drop under load so battery doesn’t charge when at full SOC, but voltage appears lower because </w:t>
-      </w:r>
-      <w:proofErr w:type="gramStart"/>
-      <w:r>
-        <w:t>discharging :</w:t>
-      </w:r>
-      <w:proofErr w:type="gramEnd"/>
-      <w:r>
-        <w:t xml:space="preserve"> </w:t>
-      </w:r>
-      <w:proofErr w:type="spellStart"/>
-      <w:r>
-        <w:t>VBat</w:t>
-      </w:r>
-      <w:proofErr w:type="spellEnd"/>
-      <w:r>
-        <w:t xml:space="preserve"> = </w:t>
-      </w:r>
-      <w:proofErr w:type="spellStart"/>
-      <w:r>
-        <w:t>VBatNominal</w:t>
-      </w:r>
-      <w:proofErr w:type="spellEnd"/>
-      <w:r>
-        <w:t xml:space="preserve"> – </w:t>
+        <w:t xml:space="preserve">Needs to take into account battery voltage drop under load so battery doesn’t charge when at full SOC, but voltage appears lower because discharging : VBat = VBatNominal – </w:t>
       </w:r>
       <w:r>
         <w:t>(</w:t>
       </w:r>
-      <w:proofErr w:type="spellStart"/>
-      <w:r>
-        <w:t>Iout</w:t>
-      </w:r>
-      <w:proofErr w:type="spellEnd"/>
-      <w:r>
-        <w:t>*</w:t>
-      </w:r>
-      <w:proofErr w:type="spellStart"/>
-      <w:r>
-        <w:t>PackInternalResistance</w:t>
-      </w:r>
-      <w:proofErr w:type="spellEnd"/>
+      <w:r>
+        <w:t>Iout*PackInternalResistance</w:t>
+      </w:r>
       <w:r>
         <w:t>)</w:t>
       </w:r>
@@ -1409,79 +1009,54 @@
         </w:numPr>
       </w:pPr>
       <w:r>
-        <w:t xml:space="preserve">Potentially set this cutoff threshold to not charge above </w:t>
-      </w:r>
-      <w:proofErr w:type="spellStart"/>
-      <w:r>
-        <w:t>VBat</w:t>
-      </w:r>
-      <w:proofErr w:type="spellEnd"/>
-      <w:r>
-        <w:t xml:space="preserve"> = </w:t>
-      </w:r>
-      <w:proofErr w:type="spellStart"/>
-      <w:r>
-        <w:t>VBatNominal</w:t>
-      </w:r>
-      <w:proofErr w:type="spellEnd"/>
-      <w:r>
-        <w:t xml:space="preserve"> – </w:t>
-      </w:r>
-      <w:proofErr w:type="spellStart"/>
-      <w:r>
-        <w:t>IMaxExpected</w:t>
-      </w:r>
-      <w:proofErr w:type="spellEnd"/>
-      <w:r>
-        <w:t>*</w:t>
-      </w:r>
-      <w:proofErr w:type="spellStart"/>
-      <w:r>
-        <w:t>PackInternalResistance</w:t>
-      </w:r>
-      <w:proofErr w:type="spellEnd"/>
-      <w:r>
-        <w:t>.</w:t>
+        <w:t>Potentially set this cutoff threshold to not charge above VBat = VBatNominal – IMaxExpected*PackInternalResistance.</w:t>
       </w:r>
     </w:p>
     <w:p/>
     <w:p/>
     <w:p>
-      <w:r>
-        <w:rPr>
-          <w:highlight w:val="yellow"/>
-        </w:rPr>
-        <w:t>What happens if the maximum power point impedance/duty cycle yields a higher output voltage than the battery voltage?</w:t>
+      <w:pPr>
+        <w:rPr>
+          <w:i/>
+          <w:iCs/>
+        </w:rPr>
+      </w:pPr>
+      <w:r>
+        <w:rPr>
+          <w:i/>
+          <w:iCs/>
+        </w:rPr>
+        <w:t xml:space="preserve">What happens if the maximum power point impedance/duty cycle yields a </w:t>
+      </w:r>
+      <w:r>
+        <w:rPr>
+          <w:i/>
+          <w:iCs/>
+        </w:rPr>
+        <w:t>different</w:t>
+      </w:r>
+      <w:r>
+        <w:rPr>
+          <w:i/>
+          <w:iCs/>
+        </w:rPr>
+        <w:t xml:space="preserve"> output voltage than the battery voltage?</w:t>
+      </w:r>
+      <w:r>
+        <w:rPr>
+          <w:i/>
+          <w:iCs/>
+        </w:rPr>
+        <w:t xml:space="preserve"> If operating at maximum power point, is the output power fundamentally “capped” by the ideal voltage source that is the battery?</w:t>
       </w:r>
     </w:p>
     <w:p>
       <w:r>
         <w:tab/>
-        <w:t xml:space="preserve">This is a question because typically with buck and boost converters with a voltage source Vin, </w:t>
-      </w:r>
-      <w:proofErr w:type="spellStart"/>
-      <w:r>
-        <w:t>Vout</w:t>
-      </w:r>
-      <w:proofErr w:type="spellEnd"/>
-      <w:r>
-        <w:t xml:space="preserve"> = Vin *(D) and </w:t>
-      </w:r>
-      <w:proofErr w:type="spellStart"/>
-      <w:r>
-        <w:t>Vout</w:t>
-      </w:r>
-      <w:proofErr w:type="spellEnd"/>
-      <w:r>
-        <w:t xml:space="preserve"> = </w:t>
-      </w:r>
-      <w:proofErr w:type="gramStart"/>
-      <w:r>
-        <w:t>Vin( 1</w:t>
-      </w:r>
-      <w:proofErr w:type="gramEnd"/>
-      <w:r>
-        <w:t>/(1-D)) respectively. (D = duty cycle).</w:t>
+        <w:t>This is a question because typically with buck and boost converters with a voltage source Vin, Vout = Vin *(D) and Vout = Vin( 1/(1-D)) respectively. (D = duty cycle).</w:t>
+      </w:r>
+      <w:r>
+        <w:t xml:space="preserve"> At first thought, one might think that if the MPP yields an output voltage at the inductor that is greater than the battery voltage, there is some loss in the difference between the  inductor output and the battery when the inductor voltage is “brought down” after passing through the rectifying diode to the battery voltage.</w:t>
       </w:r>
     </w:p>
     <w:p>
@@ -1489,6 +1064,7 @@
         <w:rPr>
           <w:b/>
           <w:bCs/>
+          <w:noProof/>
         </w:rPr>
         <w:drawing>
           <wp:anchor distT="0" distB="0" distL="114300" distR="114300" simplePos="0" relativeHeight="251661312" behindDoc="0" locked="0" layoutInCell="1" allowOverlap="1" wp14:anchorId="49B44A4E" wp14:editId="39976F37">
@@ -1522,7 +1098,7 @@
                     <pic:cNvPicPr/>
                   </pic:nvPicPr>
                   <pic:blipFill>
-                    <a:blip r:embed="rId13"/>
+                    <a:blip r:embed="rId11"/>
                     <a:stretch>
                       <a:fillRect/>
                     </a:stretch>
@@ -1549,6 +1125,9 @@
         </w:drawing>
       </w:r>
       <w:r>
+        <w:rPr>
+          <w:noProof/>
+        </w:rPr>
         <w:drawing>
           <wp:anchor distT="0" distB="0" distL="114300" distR="114300" simplePos="0" relativeHeight="251659264" behindDoc="0" locked="0" layoutInCell="1" allowOverlap="1" wp14:anchorId="2BE84752" wp14:editId="01925E29">
             <wp:simplePos x="0" y="0"/>
@@ -1581,7 +1160,7 @@
                     <pic:cNvPicPr/>
                   </pic:nvPicPr>
                   <pic:blipFill>
-                    <a:blip r:embed="rId14"/>
+                    <a:blip r:embed="rId12"/>
                     <a:stretch>
                       <a:fillRect/>
                     </a:stretch>
@@ -1631,63 +1210,121 @@
     </w:p>
     <w:p>
       <w:pPr>
-        <w:rPr>
-          <w:i/>
-          <w:iCs/>
-        </w:rPr>
-      </w:pPr>
-      <w:r>
+        <w:jc w:val="center"/>
+        <w:rPr>
+          <w:i/>
+          <w:iCs/>
+        </w:rPr>
+      </w:pPr>
+      <w:r>
+        <w:rPr>
+          <w:i/>
+          <w:iCs/>
+        </w:rPr>
+        <w:t>Pictured: Ideal buck and boost output voltage transfer functions</w:t>
+      </w:r>
+      <w:r>
+        <w:rPr>
+          <w:i/>
+          <w:iCs/>
+        </w:rPr>
+        <w:t xml:space="preserve"> with voltage src Vin</w:t>
+      </w:r>
+    </w:p>
+    <w:p>
+      <w:pPr>
         <w:rPr>
           <w:b/>
           <w:bCs/>
         </w:rPr>
-        <w:tab/>
-      </w:r>
-      <w:r>
+      </w:pPr>
+    </w:p>
+    <w:p>
+      <w:pPr>
+        <w:ind w:firstLine="720"/>
+      </w:pPr>
+      <w:r>
+        <w:t xml:space="preserve">The answer to this question is best answered by reviewing the fundamentals of inductors. Inductors will do whatever it takes to </w:t>
+      </w:r>
+      <w:r>
+        <w:t xml:space="preserve">keep the current flowing in it from changing – </w:t>
+      </w:r>
+      <w:r>
+        <w:t xml:space="preserve">creating a voltage across the inductor as necessary to do so. Given this, the inductor will only output as high of a voltage as necessary to keep the current that was flowing in the inductor “charge” state into the battery. There is </w:t>
+      </w:r>
+      <w:r>
+        <w:lastRenderedPageBreak/>
+        <w:t>no “excess voltage” that is being lost due to a duty cycle that would yield a higher voltage if a resistive load was connected.</w:t>
+      </w:r>
+    </w:p>
+    <w:p>
+      <w:pPr>
         <w:rPr>
           <w:b/>
           <w:bCs/>
         </w:rPr>
-        <w:tab/>
-      </w:r>
-      <w:r>
-        <w:rPr>
-          <w:i/>
-          <w:iCs/>
-        </w:rPr>
-        <w:t>Pictured: Ideal buck and boost output voltage transfer functions</w:t>
-      </w:r>
-      <w:r>
-        <w:rPr>
-          <w:i/>
-          <w:iCs/>
-        </w:rPr>
-        <w:t xml:space="preserve"> with voltage </w:t>
-      </w:r>
-      <w:proofErr w:type="spellStart"/>
-      <w:r>
-        <w:rPr>
-          <w:i/>
-          <w:iCs/>
-        </w:rPr>
-        <w:t>src</w:t>
-      </w:r>
-      <w:proofErr w:type="spellEnd"/>
-      <w:r>
-        <w:rPr>
-          <w:i/>
-          <w:iCs/>
-        </w:rPr>
-        <w:t xml:space="preserve"> Vin</w:t>
-      </w:r>
-    </w:p>
-    <w:p>
-      <w:pPr>
+      </w:pPr>
+    </w:p>
+    <w:p/>
+    <w:p>
+      <w:pPr>
+        <w:rPr>
+          <w:sz w:val="32"/>
+          <w:szCs w:val="32"/>
+          <w:u w:val="single"/>
+        </w:rPr>
+      </w:pPr>
+      <w:r>
         <w:rPr>
           <w:b/>
           <w:bCs/>
-        </w:rPr>
-      </w:pPr>
+          <w:sz w:val="32"/>
+          <w:szCs w:val="32"/>
+          <w:u w:val="single"/>
+        </w:rPr>
+        <w:t>Simulation</w:t>
+      </w:r>
+      <w:r>
+        <w:rPr>
+          <w:sz w:val="32"/>
+          <w:szCs w:val="32"/>
+          <w:u w:val="single"/>
+        </w:rPr>
+        <w:t>:</w:t>
+      </w:r>
+    </w:p>
+    <w:p>
+      <w:r>
+        <w:rPr>
+          <w:sz w:val="32"/>
+          <w:szCs w:val="32"/>
+        </w:rPr>
+        <w:tab/>
+      </w:r>
+      <w:r>
+        <w:t>In order to answer some of the above questions</w:t>
+      </w:r>
+      <w:r>
+        <w:t xml:space="preserve"> and get a better understanding of the operation of an MPPT boost converter,</w:t>
+      </w:r>
+      <w:r>
+        <w:t xml:space="preserve"> a characteristic simulation will be made </w:t>
+      </w:r>
+      <w:r>
+        <w:t>of a solar array</w:t>
+      </w:r>
+      <w:r>
+        <w:t xml:space="preserve"> &amp; converter</w:t>
+      </w:r>
+      <w:r>
+        <w:t xml:space="preserve"> that can be modified to fit desired array parameters.</w:t>
+      </w:r>
+    </w:p>
+    <w:p>
+      <w:r>
+        <w:tab/>
+        <w:t>Links referenced:</w:t>
+      </w:r>
     </w:p>
     <w:p>
       <w:pPr>
@@ -1696,246 +1333,8 @@
           <w:ilvl w:val="0"/>
           <w:numId w:val="3"/>
         </w:numPr>
-        <w:tabs>
-          <w:tab w:val="left" w:pos="6026"/>
-        </w:tabs>
-      </w:pPr>
-      <w:r>
-        <w:t>My initial intuition is because solar cells are effectively a current source, logic that would apply for a voltage regulator does not apply. Rather, this is a current regulator that has voltage implications</w:t>
-      </w:r>
-      <w:r>
-        <w:t xml:space="preserve"> depending on how much current is being drawn</w:t>
-      </w:r>
-      <w:r>
-        <w:t>.</w:t>
-      </w:r>
-      <w:r>
-        <w:t xml:space="preserve"> Preliminary simulations will inform this intuition more.</w:t>
-      </w:r>
-    </w:p>
-    <w:p>
-      <w:pPr>
-        <w:rPr>
-          <w:b/>
-          <w:bCs/>
-        </w:rPr>
-      </w:pPr>
-    </w:p>
-    <w:p>
-      <w:pPr>
-        <w:rPr>
-          <w:b/>
-          <w:bCs/>
-        </w:rPr>
-      </w:pPr>
-    </w:p>
-    <w:p>
-      <w:pPr>
-        <w:rPr>
-          <w:b/>
-          <w:bCs/>
-        </w:rPr>
-      </w:pPr>
-      <w:r>
-        <w:rPr>
-          <w:b/>
-          <w:bCs/>
-        </w:rPr>
-        <w:lastRenderedPageBreak/>
-        <w:t>Characterize following scenarios:</w:t>
-      </w:r>
-    </w:p>
-    <w:p>
-      <w:r>
-        <w:t>Buck converter:</w:t>
-      </w:r>
-    </w:p>
-    <w:p>
-      <w:pPr>
-        <w:pStyle w:val="ListParagraph"/>
-        <w:numPr>
-          <w:ilvl w:val="0"/>
-          <w:numId w:val="3"/>
-        </w:numPr>
-      </w:pPr>
-      <w:r>
-        <w:t>MPP duty cycle output is &gt; in voltage than battery</w:t>
-      </w:r>
-    </w:p>
-    <w:p>
-      <w:pPr>
-        <w:pStyle w:val="ListParagraph"/>
-        <w:numPr>
-          <w:ilvl w:val="1"/>
-          <w:numId w:val="3"/>
-        </w:numPr>
-      </w:pPr>
-      <w:proofErr w:type="spellStart"/>
-      <w:r>
-        <w:t>Iload</w:t>
-      </w:r>
-      <w:proofErr w:type="spellEnd"/>
-      <w:r>
-        <w:t xml:space="preserve"> &gt; </w:t>
-      </w:r>
-      <w:proofErr w:type="spellStart"/>
-      <w:r>
-        <w:t>Ipanels</w:t>
-      </w:r>
-      <w:proofErr w:type="spellEnd"/>
-    </w:p>
-    <w:p>
-      <w:pPr>
-        <w:pStyle w:val="ListParagraph"/>
-        <w:numPr>
-          <w:ilvl w:val="1"/>
-          <w:numId w:val="3"/>
-        </w:numPr>
-      </w:pPr>
-      <w:proofErr w:type="spellStart"/>
-      <w:r>
-        <w:t>Iload</w:t>
-      </w:r>
-      <w:proofErr w:type="spellEnd"/>
-      <w:r>
-        <w:t xml:space="preserve"> &lt; </w:t>
-      </w:r>
-      <w:proofErr w:type="spellStart"/>
-      <w:r>
-        <w:t>Ipanels</w:t>
-      </w:r>
-      <w:proofErr w:type="spellEnd"/>
-      <w:r>
-        <w:t xml:space="preserve"> (charging)</w:t>
-      </w:r>
-    </w:p>
-    <w:p>
-      <w:r>
-        <w:t>Boost</w:t>
-      </w:r>
-      <w:r>
-        <w:t xml:space="preserve"> converter:</w:t>
-      </w:r>
-    </w:p>
-    <w:p>
-      <w:pPr>
-        <w:pStyle w:val="ListParagraph"/>
-        <w:numPr>
-          <w:ilvl w:val="0"/>
-          <w:numId w:val="3"/>
-        </w:numPr>
-      </w:pPr>
-      <w:r>
-        <w:t>MPP duty cycle output is &gt; in voltage than battery</w:t>
-      </w:r>
-    </w:p>
-    <w:p>
-      <w:pPr>
-        <w:pStyle w:val="ListParagraph"/>
-        <w:numPr>
-          <w:ilvl w:val="1"/>
-          <w:numId w:val="3"/>
-        </w:numPr>
-      </w:pPr>
-      <w:proofErr w:type="spellStart"/>
-      <w:r>
-        <w:t>Iload</w:t>
-      </w:r>
-      <w:proofErr w:type="spellEnd"/>
-      <w:r>
-        <w:t xml:space="preserve"> &gt; </w:t>
-      </w:r>
-      <w:proofErr w:type="spellStart"/>
-      <w:r>
-        <w:t>Ipanels</w:t>
-      </w:r>
-      <w:proofErr w:type="spellEnd"/>
-    </w:p>
-    <w:p>
-      <w:pPr>
-        <w:pStyle w:val="ListParagraph"/>
-        <w:numPr>
-          <w:ilvl w:val="1"/>
-          <w:numId w:val="3"/>
-        </w:numPr>
-      </w:pPr>
-      <w:proofErr w:type="spellStart"/>
-      <w:r>
-        <w:t>Iload</w:t>
-      </w:r>
-      <w:proofErr w:type="spellEnd"/>
-      <w:r>
-        <w:t xml:space="preserve"> &lt; </w:t>
-      </w:r>
-      <w:proofErr w:type="spellStart"/>
-      <w:r>
-        <w:t>Ipanels</w:t>
-      </w:r>
-      <w:proofErr w:type="spellEnd"/>
-      <w:r>
-        <w:t xml:space="preserve"> (charging)</w:t>
-      </w:r>
-    </w:p>
-    <w:p/>
-    <w:p>
-      <w:pPr>
-        <w:rPr>
-          <w:sz w:val="32"/>
-          <w:szCs w:val="32"/>
-        </w:rPr>
-      </w:pPr>
-      <w:r>
-        <w:rPr>
-          <w:b/>
-          <w:bCs/>
-          <w:sz w:val="32"/>
-          <w:szCs w:val="32"/>
-        </w:rPr>
-        <w:t>Simulation</w:t>
-      </w:r>
-      <w:r>
-        <w:rPr>
-          <w:sz w:val="32"/>
-          <w:szCs w:val="32"/>
-        </w:rPr>
-        <w:t>:</w:t>
-      </w:r>
-    </w:p>
-    <w:p>
-      <w:r>
-        <w:rPr>
-          <w:sz w:val="32"/>
-          <w:szCs w:val="32"/>
-        </w:rPr>
-        <w:tab/>
-      </w:r>
-      <w:proofErr w:type="gramStart"/>
-      <w:r>
-        <w:t>In order to</w:t>
-      </w:r>
-      <w:proofErr w:type="gramEnd"/>
-      <w:r>
-        <w:t xml:space="preserve"> answer some of the above questions, a characteristic simulation will be made </w:t>
-      </w:r>
-      <w:r>
-        <w:t>of a solar array that can be modified to fit desired array parameters.</w:t>
-      </w:r>
-    </w:p>
-    <w:p>
-      <w:r>
-        <w:tab/>
-        <w:t>Links referenced:</w:t>
-      </w:r>
-    </w:p>
-    <w:p>
-      <w:pPr>
-        <w:pStyle w:val="ListParagraph"/>
-        <w:numPr>
-          <w:ilvl w:val="0"/>
-          <w:numId w:val="3"/>
-        </w:numPr>
-      </w:pPr>
-      <w:hyperlink r:id="rId15" w:history="1">
+      </w:pPr>
+      <w:hyperlink r:id="rId13" w:history="1">
         <w:r>
           <w:rPr>
             <w:rStyle w:val="Hyperlink"/>
@@ -1958,7 +1357,7 @@
       <w:r>
         <w:t xml:space="preserve"> </w:t>
       </w:r>
-      <w:hyperlink r:id="rId16" w:history="1">
+      <w:hyperlink r:id="rId14" w:history="1">
         <w:r>
           <w:rPr>
             <w:rStyle w:val="Hyperlink"/>
@@ -1975,7 +1374,7 @@
           <w:numId w:val="3"/>
         </w:numPr>
       </w:pPr>
-      <w:hyperlink r:id="rId17" w:history="1">
+      <w:hyperlink r:id="rId15" w:anchor="The_Solar_Cell_SPICE_Model" w:history="1">
         <w:r>
           <w:rPr>
             <w:rStyle w:val="Hyperlink"/>
@@ -2011,21 +1410,12 @@
         </w:rPr>
         <w:tab/>
       </w:r>
-      <w:proofErr w:type="spellStart"/>
-      <w:r>
-        <w:rPr>
-          <w:i/>
-          <w:iCs/>
-        </w:rPr>
-        <w:t>Voc</w:t>
-      </w:r>
-      <w:proofErr w:type="spellEnd"/>
-      <w:r>
-        <w:rPr>
-          <w:i/>
-          <w:iCs/>
-        </w:rPr>
-        <w:t xml:space="preserve"> </w:t>
+      <w:r>
+        <w:rPr>
+          <w:i/>
+          <w:iCs/>
+        </w:rPr>
+        <w:t xml:space="preserve">Voc </w:t>
       </w:r>
       <w:r>
         <w:t xml:space="preserve">= </w:t>
@@ -2048,22 +1438,7 @@
           <w:iCs/>
         </w:rPr>
         <w:tab/>
-      </w:r>
-      <w:proofErr w:type="spellStart"/>
-      <w:r>
-        <w:rPr>
-          <w:i/>
-          <w:iCs/>
-        </w:rPr>
-        <w:t>Isc</w:t>
-      </w:r>
-      <w:proofErr w:type="spellEnd"/>
-      <w:r>
-        <w:rPr>
-          <w:i/>
-          <w:iCs/>
-        </w:rPr>
-        <w:t xml:space="preserve"> </w:t>
+        <w:t xml:space="preserve">Isc </w:t>
       </w:r>
       <w:r>
         <w:rPr>
@@ -2123,6 +1498,7 @@
         <w:rPr>
           <w:i/>
           <w:iCs/>
+          <w:noProof/>
         </w:rPr>
         <w:drawing>
           <wp:anchor distT="0" distB="0" distL="114300" distR="114300" simplePos="0" relativeHeight="251670528" behindDoc="0" locked="0" layoutInCell="1" allowOverlap="1" wp14:anchorId="60CBB005" wp14:editId="7B69F24A">
@@ -2156,7 +1532,7 @@
                     <pic:cNvPicPr/>
                   </pic:nvPicPr>
                   <pic:blipFill>
-                    <a:blip r:embed="rId18"/>
+                    <a:blip r:embed="rId16"/>
                     <a:stretch>
                       <a:fillRect/>
                     </a:stretch>
@@ -2215,6 +1591,9 @@
         </w:rPr>
       </w:pPr>
       <w:r>
+        <w:rPr>
+          <w:noProof/>
+        </w:rPr>
         <w:drawing>
           <wp:anchor distT="0" distB="0" distL="114300" distR="114300" simplePos="0" relativeHeight="251672576" behindDoc="0" locked="0" layoutInCell="1" allowOverlap="1" wp14:anchorId="09A3CE03" wp14:editId="43746AAF">
             <wp:simplePos x="0" y="0"/>
@@ -2247,7 +1626,7 @@
                     <pic:cNvPicPr/>
                   </pic:nvPicPr>
                   <pic:blipFill>
-                    <a:blip r:embed="rId19"/>
+                    <a:blip r:embed="rId17"/>
                     <a:stretch>
                       <a:fillRect/>
                     </a:stretch>
@@ -2302,6 +1681,9 @@
         </w:rPr>
       </w:pPr>
       <w:r>
+        <w:rPr>
+          <w:noProof/>
+        </w:rPr>
         <w:drawing>
           <wp:anchor distT="0" distB="0" distL="114300" distR="114300" simplePos="0" relativeHeight="251674624" behindDoc="0" locked="0" layoutInCell="1" allowOverlap="1" wp14:anchorId="49C6A1AD" wp14:editId="145DF558">
             <wp:simplePos x="0" y="0"/>
@@ -2334,7 +1716,7 @@
                     <pic:cNvPicPr/>
                   </pic:nvPicPr>
                   <pic:blipFill>
-                    <a:blip r:embed="rId20"/>
+                    <a:blip r:embed="rId18"/>
                     <a:stretch>
                       <a:fillRect/>
                     </a:stretch>
@@ -2377,7 +1759,9 @@
     </w:p>
     <w:p>
       <w:r>
-        <w:lastRenderedPageBreak/>
+        <w:rPr>
+          <w:noProof/>
+        </w:rPr>
         <w:drawing>
           <wp:anchor distT="0" distB="0" distL="114300" distR="114300" simplePos="0" relativeHeight="251676672" behindDoc="0" locked="0" layoutInCell="1" allowOverlap="1" wp14:anchorId="5FABA47C" wp14:editId="171F8BBA">
             <wp:simplePos x="0" y="0"/>
@@ -2410,7 +1794,7 @@
                     <pic:cNvPicPr/>
                   </pic:nvPicPr>
                   <pic:blipFill rotWithShape="1">
-                    <a:blip r:embed="rId21"/>
+                    <a:blip r:embed="rId19"/>
                     <a:srcRect t="19264" b="18118"/>
                     <a:stretch/>
                   </pic:blipFill>
@@ -2471,6 +1855,10 @@
     </w:p>
     <w:p>
       <w:r>
+        <w:rPr>
+          <w:noProof/>
+        </w:rPr>
+        <w:lastRenderedPageBreak/>
         <w:drawing>
           <wp:anchor distT="0" distB="0" distL="114300" distR="114300" simplePos="0" relativeHeight="251678720" behindDoc="0" locked="0" layoutInCell="1" allowOverlap="1" wp14:anchorId="59BA1AF5" wp14:editId="0171F87D">
             <wp:simplePos x="0" y="0"/>
@@ -2503,7 +1891,7 @@
                     <pic:cNvPicPr/>
                   </pic:nvPicPr>
                   <pic:blipFill>
-                    <a:blip r:embed="rId22"/>
+                    <a:blip r:embed="rId20"/>
                     <a:stretch>
                       <a:fillRect/>
                     </a:stretch>
@@ -2539,6 +1927,9 @@
     <w:p/>
     <w:p>
       <w:r>
+        <w:rPr>
+          <w:noProof/>
+        </w:rPr>
         <w:drawing>
           <wp:anchor distT="0" distB="0" distL="114300" distR="114300" simplePos="0" relativeHeight="251680768" behindDoc="0" locked="0" layoutInCell="1" allowOverlap="1" wp14:anchorId="24C56491" wp14:editId="31B438D0">
             <wp:simplePos x="0" y="0"/>
@@ -2571,7 +1962,7 @@
                     <pic:cNvPicPr/>
                   </pic:nvPicPr>
                   <pic:blipFill>
-                    <a:blip r:embed="rId23"/>
+                    <a:blip r:embed="rId21"/>
                     <a:stretch>
                       <a:fillRect/>
                     </a:stretch>
@@ -2627,15 +2018,7 @@
         <w:t>custom name you’d like to call the diode</w:t>
       </w:r>
       <w:r>
-        <w:t xml:space="preserve"> – “</w:t>
-      </w:r>
-      <w:proofErr w:type="spellStart"/>
-      <w:r>
-        <w:t>DiodeSolarCell</w:t>
-      </w:r>
-      <w:proofErr w:type="spellEnd"/>
-      <w:r>
-        <w:t xml:space="preserve"> here</w:t>
+        <w:t xml:space="preserve"> – “DiodeSolarCell here</w:t>
       </w:r>
       <w:r>
         <w:t>:</w:t>
@@ -2643,7 +2026,9 @@
     </w:p>
     <w:p>
       <w:r>
-        <w:lastRenderedPageBreak/>
+        <w:rPr>
+          <w:noProof/>
+        </w:rPr>
         <w:drawing>
           <wp:anchor distT="0" distB="0" distL="114300" distR="114300" simplePos="0" relativeHeight="251682816" behindDoc="0" locked="0" layoutInCell="1" allowOverlap="1" wp14:anchorId="506B94AA" wp14:editId="0CF7AF51">
             <wp:simplePos x="0" y="0"/>
@@ -2676,7 +2061,7 @@
                     <pic:cNvPicPr/>
                   </pic:nvPicPr>
                   <pic:blipFill>
-                    <a:blip r:embed="rId24"/>
+                    <a:blip r:embed="rId22"/>
                     <a:stretch>
                       <a:fillRect/>
                     </a:stretch>
@@ -2733,37 +2118,12 @@
       <w:r>
         <w:tab/>
       </w:r>
-      <w:proofErr w:type="gramStart"/>
-      <w:r>
-        <w:rPr>
-          <w:i/>
-          <w:iCs/>
-        </w:rPr>
-        <w:t>.model</w:t>
-      </w:r>
-      <w:proofErr w:type="gramEnd"/>
-      <w:r>
-        <w:rPr>
-          <w:i/>
-          <w:iCs/>
-        </w:rPr>
-        <w:t xml:space="preserve"> &lt;</w:t>
-      </w:r>
-      <w:proofErr w:type="spellStart"/>
-      <w:r>
-        <w:rPr>
-          <w:i/>
-          <w:iCs/>
-        </w:rPr>
-        <w:t>name_you_gave_diode</w:t>
-      </w:r>
-      <w:proofErr w:type="spellEnd"/>
-      <w:r>
-        <w:rPr>
-          <w:i/>
-          <w:iCs/>
-        </w:rPr>
-        <w:t xml:space="preserve">&gt; D </w:t>
+      <w:r>
+        <w:rPr>
+          <w:i/>
+          <w:iCs/>
+        </w:rPr>
+        <w:t xml:space="preserve">.model &lt;name_you_gave_diode&gt; D </w:t>
       </w:r>
       <w:r>
         <w:rPr>
@@ -2791,23 +2151,7 @@
           <w:i/>
           <w:iCs/>
         </w:rPr>
-        <w:t>&lt;</w:t>
-      </w:r>
-      <w:proofErr w:type="spellStart"/>
-      <w:r>
-        <w:rPr>
-          <w:i/>
-          <w:iCs/>
-        </w:rPr>
-        <w:t>calculated_N</w:t>
-      </w:r>
-      <w:proofErr w:type="spellEnd"/>
-      <w:r>
-        <w:rPr>
-          <w:i/>
-          <w:iCs/>
-        </w:rPr>
-        <w:t>&gt;</w:t>
+        <w:t>&lt;calculated_N&gt;</w:t>
       </w:r>
       <w:r>
         <w:rPr>
@@ -2821,23 +2165,7 @@
           <w:i/>
           <w:iCs/>
         </w:rPr>
-        <w:t>&lt;</w:t>
-      </w:r>
-      <w:proofErr w:type="spellStart"/>
-      <w:r>
-        <w:rPr>
-          <w:i/>
-          <w:iCs/>
-        </w:rPr>
-        <w:t>calculated_EG</w:t>
-      </w:r>
-      <w:proofErr w:type="spellEnd"/>
-      <w:r>
-        <w:rPr>
-          <w:i/>
-          <w:iCs/>
-        </w:rPr>
-        <w:t>&gt;</w:t>
+        <w:t>&lt;calculated_EG&gt;</w:t>
       </w:r>
       <w:r>
         <w:rPr>
@@ -2846,7 +2174,6 @@
         </w:rPr>
         <w:t xml:space="preserve"> XTI=</w:t>
       </w:r>
-      <w:proofErr w:type="spellStart"/>
       <w:r>
         <w:rPr>
           <w:i/>
@@ -2854,7 +2181,6 @@
         </w:rPr>
         <w:t>calculated_XTI</w:t>
       </w:r>
-      <w:proofErr w:type="spellEnd"/>
     </w:p>
     <w:p>
       <w:pPr>
@@ -2870,6 +2196,9 @@
         <w:ind w:left="720" w:hanging="720"/>
       </w:pPr>
       <w:r>
+        <w:rPr>
+          <w:noProof/>
+        </w:rPr>
         <w:drawing>
           <wp:anchor distT="0" distB="0" distL="114300" distR="114300" simplePos="0" relativeHeight="251684864" behindDoc="0" locked="0" layoutInCell="1" allowOverlap="1" wp14:anchorId="43891509" wp14:editId="6FBF6A71">
             <wp:simplePos x="0" y="0"/>
@@ -2902,7 +2231,7 @@
                     <pic:cNvPicPr/>
                   </pic:nvPicPr>
                   <pic:blipFill>
-                    <a:blip r:embed="rId25"/>
+                    <a:blip r:embed="rId23"/>
                     <a:stretch>
                       <a:fillRect/>
                     </a:stretch>
@@ -2943,7 +2272,9 @@
         <w:ind w:left="720" w:hanging="720"/>
       </w:pPr>
       <w:r>
-        <w:lastRenderedPageBreak/>
+        <w:rPr>
+          <w:noProof/>
+        </w:rPr>
         <w:drawing>
           <wp:anchor distT="0" distB="0" distL="114300" distR="114300" simplePos="0" relativeHeight="251686912" behindDoc="0" locked="0" layoutInCell="1" allowOverlap="1" wp14:anchorId="2D70289C" wp14:editId="3AF02084">
             <wp:simplePos x="0" y="0"/>
@@ -2976,7 +2307,7 @@
                     <pic:cNvPicPr/>
                   </pic:nvPicPr>
                   <pic:blipFill>
-                    <a:blip r:embed="rId26"/>
+                    <a:blip r:embed="rId24"/>
                     <a:stretch>
                       <a:fillRect/>
                     </a:stretch>
@@ -3000,23 +2331,482 @@
         <w:t>This should result in an I=V curve with the following shape</w:t>
       </w:r>
       <w:r>
-        <w:t xml:space="preserve"> when a dc sweep is </w:t>
-      </w:r>
-      <w:proofErr w:type="gramStart"/>
-      <w:r>
-        <w:t>ran</w:t>
-      </w:r>
-      <w:proofErr w:type="gramEnd"/>
-      <w:r>
-        <w:t xml:space="preserve"> on the model</w:t>
+        <w:t xml:space="preserve"> when a dc sweep is ran on the model</w:t>
       </w:r>
       <w:r>
         <w:t>:</w:t>
       </w:r>
     </w:p>
+    <w:p/>
+    <w:p>
+      <w:pPr>
+        <w:rPr>
+          <w:b/>
+          <w:bCs/>
+          <w:sz w:val="32"/>
+          <w:szCs w:val="32"/>
+        </w:rPr>
+      </w:pPr>
+      <w:r>
+        <w:rPr>
+          <w:b/>
+          <w:bCs/>
+          <w:sz w:val="32"/>
+          <w:szCs w:val="32"/>
+        </w:rPr>
+        <w:t>Boost converter simulation:</w:t>
+      </w:r>
+    </w:p>
+    <w:p>
+      <w:pPr>
+        <w:ind w:firstLine="720"/>
+      </w:pPr>
+      <w:r>
+        <w:t xml:space="preserve">Hooking up the solar array model to a boost converter topology as shown below is helpful to understand the working principles and waveforms on various nodes of the MPPT. The actual “Maximum </w:t>
+      </w:r>
+      <w:r>
+        <w:lastRenderedPageBreak/>
+        <w:t>Power-point  Tracking” would be a function of the output current of this model (to the battery and load). The dependent variable is the duty cycle of the MOSFET gate drive signal, simulated by V1 here.</w:t>
+      </w:r>
+    </w:p>
+    <w:p>
+      <w:pPr>
+        <w:rPr>
+          <w:b/>
+          <w:bCs/>
+        </w:rPr>
+      </w:pPr>
+      <w:r>
+        <w:rPr>
+          <w:b/>
+          <w:bCs/>
+        </w:rPr>
+        <w:drawing>
+          <wp:anchor distT="0" distB="0" distL="114300" distR="114300" simplePos="0" relativeHeight="251688960" behindDoc="0" locked="0" layoutInCell="1" allowOverlap="1" wp14:anchorId="216296BF" wp14:editId="61D7963B">
+            <wp:simplePos x="0" y="0"/>
+            <wp:positionH relativeFrom="column">
+              <wp:posOffset>0</wp:posOffset>
+            </wp:positionH>
+            <wp:positionV relativeFrom="paragraph">
+              <wp:posOffset>288290</wp:posOffset>
+            </wp:positionV>
+            <wp:extent cx="5943600" cy="2493645"/>
+            <wp:effectExtent l="0" t="0" r="0" b="1905"/>
+            <wp:wrapTight wrapText="bothSides">
+              <wp:wrapPolygon edited="0">
+                <wp:start x="0" y="0"/>
+                <wp:lineTo x="0" y="21451"/>
+                <wp:lineTo x="21531" y="21451"/>
+                <wp:lineTo x="21531" y="0"/>
+                <wp:lineTo x="0" y="0"/>
+              </wp:wrapPolygon>
+            </wp:wrapTight>
+            <wp:docPr id="1" name="Picture 1" descr="Graphical user interface, application&#10;&#10;Description automatically generated"/>
+            <wp:cNvGraphicFramePr>
+              <a:graphicFrameLocks xmlns:a="http://schemas.openxmlformats.org/drawingml/2006/main" noChangeAspect="1"/>
+            </wp:cNvGraphicFramePr>
+            <a:graphic xmlns:a="http://schemas.openxmlformats.org/drawingml/2006/main">
+              <a:graphicData uri="http://schemas.openxmlformats.org/drawingml/2006/picture">
+                <pic:pic xmlns:pic="http://schemas.openxmlformats.org/drawingml/2006/picture">
+                  <pic:nvPicPr>
+                    <pic:cNvPr id="1" name="Picture 1" descr="Graphical user interface, application&#10;&#10;Description automatically generated"/>
+                    <pic:cNvPicPr/>
+                  </pic:nvPicPr>
+                  <pic:blipFill>
+                    <a:blip r:embed="rId25"/>
+                    <a:stretch>
+                      <a:fillRect/>
+                    </a:stretch>
+                  </pic:blipFill>
+                  <pic:spPr>
+                    <a:xfrm>
+                      <a:off x="0" y="0"/>
+                      <a:ext cx="5943600" cy="2493645"/>
+                    </a:xfrm>
+                    <a:prstGeom prst="rect">
+                      <a:avLst/>
+                    </a:prstGeom>
+                  </pic:spPr>
+                </pic:pic>
+              </a:graphicData>
+            </a:graphic>
+          </wp:anchor>
+        </w:drawing>
+      </w:r>
+    </w:p>
     <w:p>
       <w:pPr>
         <w:ind w:left="720" w:hanging="720"/>
+      </w:pPr>
+    </w:p>
+    <w:p>
+      <w:pPr>
+        <w:ind w:left="720" w:hanging="720"/>
+        <w:rPr>
+          <w:b/>
+          <w:bCs/>
+          <w:sz w:val="36"/>
+          <w:szCs w:val="36"/>
+          <w:u w:val="single"/>
+        </w:rPr>
+      </w:pPr>
+      <w:r>
+        <w:rPr>
+          <w:b/>
+          <w:bCs/>
+          <w:sz w:val="36"/>
+          <w:szCs w:val="36"/>
+          <w:u w:val="single"/>
+        </w:rPr>
+        <w:t>Boost Converter Design</w:t>
+      </w:r>
+    </w:p>
+    <w:p>
+      <w:pPr>
+        <w:ind w:left="720" w:hanging="720"/>
+        <w:rPr>
+          <w:b/>
+          <w:bCs/>
+          <w:sz w:val="24"/>
+          <w:szCs w:val="24"/>
+        </w:rPr>
+      </w:pPr>
+      <w:r>
+        <w:rPr>
+          <w:b/>
+          <w:bCs/>
+          <w:sz w:val="24"/>
+          <w:szCs w:val="24"/>
+        </w:rPr>
+        <w:t>Helpful links:</w:t>
+      </w:r>
+    </w:p>
+    <w:p>
+      <w:pPr>
+        <w:pStyle w:val="ListParagraph"/>
+        <w:numPr>
+          <w:ilvl w:val="0"/>
+          <w:numId w:val="5"/>
+        </w:numPr>
+        <w:rPr>
+          <w:rStyle w:val="Hyperlink"/>
+          <w:color w:val="auto"/>
+          <w:u w:val="none"/>
+        </w:rPr>
+      </w:pPr>
+      <w:r>
+        <w:t>Multiphase</w:t>
+      </w:r>
+      <w:r>
+        <w:t xml:space="preserve"> (&amp;single phase)</w:t>
+      </w:r>
+      <w:r>
+        <w:t xml:space="preserve"> boost converter design:</w:t>
+      </w:r>
+      <w:r>
+        <w:rPr>
+          <w:rStyle w:val="Hyperlink"/>
+        </w:rPr>
+        <w:t xml:space="preserve"> </w:t>
+      </w:r>
+      <w:hyperlink r:id="rId26" w:history="1">
+        <w:r>
+          <w:rPr>
+            <w:rStyle w:val="Hyperlink"/>
+          </w:rPr>
+          <w:t>https://www.ti.com/seclit/wp/slup323/slup323.pdf</w:t>
+        </w:r>
+      </w:hyperlink>
+    </w:p>
+    <w:p>
+      <w:pPr>
+        <w:pStyle w:val="ListParagraph"/>
+        <w:numPr>
+          <w:ilvl w:val="0"/>
+          <w:numId w:val="5"/>
+        </w:numPr>
+      </w:pPr>
+      <w:r>
+        <w:t>MOSFET Losses in Switching Power supplies:</w:t>
+      </w:r>
+      <w:r>
+        <w:t xml:space="preserve"> </w:t>
+      </w:r>
+      <w:hyperlink r:id="rId27" w:history="1">
+        <w:r>
+          <w:rPr>
+            <w:rStyle w:val="Hyperlink"/>
+          </w:rPr>
+          <w:t>https://fscdn.rohm.com/en/products/databook/applinote/ic/power/switching_regulator/power_loss_appli-e.pdf</w:t>
+        </w:r>
+      </w:hyperlink>
+    </w:p>
+    <w:p>
+      <w:pPr>
+        <w:pStyle w:val="ListParagraph"/>
+        <w:numPr>
+          <w:ilvl w:val="0"/>
+          <w:numId w:val="5"/>
+        </w:numPr>
+      </w:pPr>
+      <w:r>
+        <w:t xml:space="preserve">Boost converter design &amp; power losses: </w:t>
+      </w:r>
+      <w:hyperlink r:id="rId28" w:history="1">
+        <w:r>
+          <w:rPr>
+            <w:rStyle w:val="Hyperlink"/>
+          </w:rPr>
+          <w:t>https://www.powerelectronicsnews.com/the-dc-dc-boost-converter-part-2-power-supply-design-tutorial-section-5-2/</w:t>
+        </w:r>
+      </w:hyperlink>
+    </w:p>
+    <w:p>
+      <w:pPr>
+        <w:pStyle w:val="ListParagraph"/>
+        <w:numPr>
+          <w:ilvl w:val="0"/>
+          <w:numId w:val="5"/>
+        </w:numPr>
+      </w:pPr>
+      <w:r>
+        <w:t xml:space="preserve">System Design considerations for battery operated system: </w:t>
+      </w:r>
+      <w:hyperlink r:id="rId29" w:history="1">
+        <w:r>
+          <w:rPr>
+            <w:rStyle w:val="Hyperlink"/>
+          </w:rPr>
+          <w:t>https://www.ti.com/download/trng/docs/seminar/Topic%206%20-%20DC-DC%20Power%20Conversion%20and%20System%20Design%20Considerations%20for%20Battery%20Operated%20System.pdf</w:t>
+        </w:r>
+      </w:hyperlink>
+    </w:p>
+    <w:p/>
+    <w:p>
+      <w:pPr>
+        <w:rPr>
+          <w:b/>
+          <w:bCs/>
+        </w:rPr>
+      </w:pPr>
+      <w:r>
+        <w:rPr>
+          <w:b/>
+          <w:bCs/>
+        </w:rPr>
+        <w:t>Solar array and battery specs:</w:t>
+      </w:r>
+    </w:p>
+    <w:p>
+      <w:pPr>
+        <w:pStyle w:val="ListParagraph"/>
+        <w:numPr>
+          <w:ilvl w:val="0"/>
+          <w:numId w:val="5"/>
+        </w:numPr>
+      </w:pPr>
+      <w:r>
+        <w:t>Pack nominal voltage: 96V</w:t>
+      </w:r>
+    </w:p>
+    <w:p>
+      <w:pPr>
+        <w:pStyle w:val="ListParagraph"/>
+        <w:numPr>
+          <w:ilvl w:val="0"/>
+          <w:numId w:val="5"/>
+        </w:numPr>
+      </w:pPr>
+      <w:r>
+        <w:t>Pack max voltage: 107V</w:t>
+      </w:r>
+    </w:p>
+    <w:p>
+      <w:pPr>
+        <w:pStyle w:val="ListParagraph"/>
+        <w:numPr>
+          <w:ilvl w:val="0"/>
+          <w:numId w:val="5"/>
+        </w:numPr>
+      </w:pPr>
+      <w:r>
+        <w:t>Solar array</w:t>
+      </w:r>
+      <w:r>
+        <w:t xml:space="preserve"> open circuit voltage:</w:t>
+      </w:r>
+      <w:r>
+        <w:t xml:space="preserve"> 57.12V</w:t>
+      </w:r>
+    </w:p>
+    <w:p>
+      <w:pPr>
+        <w:pStyle w:val="ListParagraph"/>
+        <w:numPr>
+          <w:ilvl w:val="0"/>
+          <w:numId w:val="5"/>
+        </w:numPr>
+      </w:pPr>
+      <w:r>
+        <w:t>Solar array mpp voltage:</w:t>
+      </w:r>
+      <w:r>
+        <w:t xml:space="preserve"> 48.72</w:t>
+      </w:r>
+    </w:p>
+    <w:p>
+      <w:pPr>
+        <w:pStyle w:val="ListParagraph"/>
+        <w:numPr>
+          <w:ilvl w:val="0"/>
+          <w:numId w:val="5"/>
+        </w:numPr>
+      </w:pPr>
+      <w:r>
+        <w:t>Solar array open circuit current:</w:t>
+      </w:r>
+      <w:r>
+        <w:t xml:space="preserve"> 3 strings * 6.34A = 19.02A</w:t>
+      </w:r>
+    </w:p>
+    <w:p>
+      <w:pPr>
+        <w:pStyle w:val="ListParagraph"/>
+        <w:numPr>
+          <w:ilvl w:val="0"/>
+          <w:numId w:val="5"/>
+        </w:numPr>
+      </w:pPr>
+      <w:r>
+        <w:t>Solar array mpp current:</w:t>
+      </w:r>
+      <w:r>
+        <w:t xml:space="preserve"> 3 strings * 6A = 18A</w:t>
+      </w:r>
+    </w:p>
+    <w:p>
+      <w:pPr>
+        <w:rPr>
+          <w:b/>
+          <w:bCs/>
+        </w:rPr>
+      </w:pPr>
+      <w:r>
+        <w:rPr>
+          <w:b/>
+          <w:bCs/>
+        </w:rPr>
+        <w:lastRenderedPageBreak/>
+        <w:t>Initial design goals</w:t>
+      </w:r>
+    </w:p>
+    <w:p>
+      <w:pPr>
+        <w:ind w:firstLine="720"/>
+      </w:pPr>
+      <w:r>
+        <w:t>Due to the high output power (876.96W) of this array, the first solar car will need to use 3 Elmar MPPT devices to handle all the current, as each device has a max array current rating of 7A. The goal of this design will be to:</w:t>
+      </w:r>
+    </w:p>
+    <w:p>
+      <w:pPr>
+        <w:pStyle w:val="ListParagraph"/>
+        <w:numPr>
+          <w:ilvl w:val="0"/>
+          <w:numId w:val="7"/>
+        </w:numPr>
+      </w:pPr>
+      <w:r>
+        <w:t>Consolidate these 3 MPPT devices into one sleeker,</w:t>
+      </w:r>
+      <w:r>
+        <w:t xml:space="preserve"> cheaper,</w:t>
+      </w:r>
+      <w:r>
+        <w:t xml:space="preserve"> simpler solution.</w:t>
+      </w:r>
+    </w:p>
+    <w:p>
+      <w:pPr>
+        <w:pStyle w:val="ListParagraph"/>
+        <w:numPr>
+          <w:ilvl w:val="0"/>
+          <w:numId w:val="7"/>
+        </w:numPr>
+      </w:pPr>
+      <w:r>
+        <w:t>Achieve an efficiency of 9</w:t>
+      </w:r>
+      <w:r>
+        <w:t>7</w:t>
+      </w:r>
+      <w:r>
+        <w:t>% or greater in</w:t>
+      </w:r>
+      <w:r>
+        <w:t xml:space="preserve"> design &amp;</w:t>
+      </w:r>
+      <w:r>
+        <w:t xml:space="preserve"> ideal test conditions.</w:t>
+      </w:r>
+    </w:p>
+    <w:p>
+      <w:pPr>
+        <w:pStyle w:val="ListParagraph"/>
+        <w:numPr>
+          <w:ilvl w:val="0"/>
+          <w:numId w:val="7"/>
+        </w:numPr>
+      </w:pPr>
+      <w:r>
+        <w:t xml:space="preserve">Learn about and implement fundamentals of power conversion and control in the context of a large embedded system. </w:t>
+      </w:r>
+    </w:p>
+    <w:p>
+      <w:r>
+        <w:rPr>
+          <w:b/>
+          <w:bCs/>
+        </w:rPr>
+        <w:t>Multiphase boost converter</w:t>
+      </w:r>
+    </w:p>
+    <w:p>
+      <w:pPr>
+        <w:ind w:firstLine="720"/>
+      </w:pPr>
+      <w:r>
+        <w:t>In order to turn the functionality of three MPPT’s into one while retaining high efficiency, a multiphase boost converter design will be pursued. Per TI, “When considering higher output currents, a multiphase boost converter provides many advantages over a single-phase option for higher power boost converters. Advantages are seen in efficiency, thermal performance and size”.</w:t>
+      </w:r>
+    </w:p>
+    <w:p>
+      <w:r>
+        <w:t>This is accomplished by the following means:</w:t>
+      </w:r>
+    </w:p>
+    <w:p>
+      <w:pPr>
+        <w:pStyle w:val="ListParagraph"/>
+        <w:numPr>
+          <w:ilvl w:val="0"/>
+          <w:numId w:val="9"/>
+        </w:numPr>
+      </w:pPr>
+      <w:r>
+        <w:t>Efficiency:</w:t>
+      </w:r>
+    </w:p>
+    <w:p/>
+    <w:p/>
+    <w:p>
+      <w:pPr>
+        <w:ind w:left="720" w:hanging="720"/>
+        <w:rPr>
+          <w:b/>
+          <w:bCs/>
+          <w:sz w:val="32"/>
+          <w:szCs w:val="32"/>
+        </w:rPr>
       </w:pPr>
     </w:p>
     <w:sectPr>
@@ -3032,6 +2822,92 @@
 <file path=word/numbering.xml><?xml version="1.0" encoding="utf-8"?>
 <w:numbering xmlns:wpc="http://schemas.microsoft.com/office/word/2010/wordprocessingCanvas" xmlns:cx="http://schemas.microsoft.com/office/drawing/2014/chartex" xmlns:cx1="http://schemas.microsoft.com/office/drawing/2015/9/8/chartex" xmlns:cx2="http://schemas.microsoft.com/office/drawing/2015/10/21/chartex" xmlns:cx3="http://schemas.microsoft.com/office/drawing/2016/5/9/chartex" xmlns:cx4="http://schemas.microsoft.com/office/drawing/2016/5/10/chartex" xmlns:cx5="http://schemas.microsoft.com/office/drawing/2016/5/11/chartex" xmlns:cx6="http://schemas.microsoft.com/office/drawing/2016/5/12/chartex" xmlns:cx7="http://schemas.microsoft.com/office/drawing/2016/5/13/chartex" xmlns:cx8="http://schemas.microsoft.com/office/drawing/2016/5/14/chartex" xmlns:mc="http://schemas.openxmlformats.org/markup-compatibility/2006" xmlns:aink="http://schemas.microsoft.com/office/drawing/2016/ink" xmlns:am3d="http://schemas.microsoft.com/office/drawing/2017/model3d" xmlns:o="urn:schemas-microsoft-com:office:office" xmlns:r="http://schemas.openxmlformats.org/officeDocument/2006/relationships" xmlns:m="http://schemas.openxmlformats.org/officeDocument/2006/math" xmlns:v="urn:schemas-microsoft-com:vml" xmlns:wp14="http://schemas.microsoft.com/office/word/2010/wordprocessingDrawing" xmlns:wp="http://schemas.openxmlformats.org/drawingml/2006/wordprocessingDrawing" xmlns:w10="urn:schemas-microsoft-com:office:word" xmlns:w="http://schemas.openxmlformats.org/wordprocessingml/2006/main" xmlns:w14="http://schemas.microsoft.com/office/word/2010/wordml" xmlns:w15="http://schemas.microsoft.com/office/word/2012/wordml" xmlns:w16cex="http://schemas.microsoft.com/office/word/2018/wordml/cex" xmlns:w16cid="http://schemas.microsoft.com/office/word/2016/wordml/cid" xmlns:w16="http://schemas.microsoft.com/office/word/2018/wordml" xmlns:w16sdtdh="http://schemas.microsoft.com/office/word/2020/wordml/sdtdatahash" xmlns:w16se="http://schemas.microsoft.com/office/word/2015/wordml/symex" xmlns:wpg="http://schemas.microsoft.com/office/word/2010/wordprocessingGroup" xmlns:wpi="http://schemas.microsoft.com/office/word/2010/wordprocessingInk" xmlns:wne="http://schemas.microsoft.com/office/word/2006/wordml" xmlns:wps="http://schemas.microsoft.com/office/word/2010/wordprocessingShape" mc:Ignorable="w14 w15 w16se w16cid w16 w16cex w16sdtdh wp14">
   <w:abstractNum w:abstractNumId="0" w15:restartNumberingAfterBreak="0">
+    <w:nsid w:val="00BC69AE"/>
+    <w:multiLevelType w:val="hybridMultilevel"/>
+    <w:tmpl w:val="E9E4585C"/>
+    <w:lvl w:ilvl="0" w:tplc="0409000F">
+      <w:start w:val="1"/>
+      <w:numFmt w:val="decimal"/>
+      <w:lvlText w:val="%1."/>
+      <w:lvlJc w:val="left"/>
+      <w:pPr>
+        <w:ind w:left="1440" w:hanging="360"/>
+      </w:pPr>
+    </w:lvl>
+    <w:lvl w:ilvl="1" w:tplc="04090019" w:tentative="1">
+      <w:start w:val="1"/>
+      <w:numFmt w:val="lowerLetter"/>
+      <w:lvlText w:val="%2."/>
+      <w:lvlJc w:val="left"/>
+      <w:pPr>
+        <w:ind w:left="2160" w:hanging="360"/>
+      </w:pPr>
+    </w:lvl>
+    <w:lvl w:ilvl="2" w:tplc="0409001B" w:tentative="1">
+      <w:start w:val="1"/>
+      <w:numFmt w:val="lowerRoman"/>
+      <w:lvlText w:val="%3."/>
+      <w:lvlJc w:val="right"/>
+      <w:pPr>
+        <w:ind w:left="2880" w:hanging="180"/>
+      </w:pPr>
+    </w:lvl>
+    <w:lvl w:ilvl="3" w:tplc="0409000F" w:tentative="1">
+      <w:start w:val="1"/>
+      <w:numFmt w:val="decimal"/>
+      <w:lvlText w:val="%4."/>
+      <w:lvlJc w:val="left"/>
+      <w:pPr>
+        <w:ind w:left="3600" w:hanging="360"/>
+      </w:pPr>
+    </w:lvl>
+    <w:lvl w:ilvl="4" w:tplc="04090019" w:tentative="1">
+      <w:start w:val="1"/>
+      <w:numFmt w:val="lowerLetter"/>
+      <w:lvlText w:val="%5."/>
+      <w:lvlJc w:val="left"/>
+      <w:pPr>
+        <w:ind w:left="4320" w:hanging="360"/>
+      </w:pPr>
+    </w:lvl>
+    <w:lvl w:ilvl="5" w:tplc="0409001B" w:tentative="1">
+      <w:start w:val="1"/>
+      <w:numFmt w:val="lowerRoman"/>
+      <w:lvlText w:val="%6."/>
+      <w:lvlJc w:val="right"/>
+      <w:pPr>
+        <w:ind w:left="5040" w:hanging="180"/>
+      </w:pPr>
+    </w:lvl>
+    <w:lvl w:ilvl="6" w:tplc="0409000F" w:tentative="1">
+      <w:start w:val="1"/>
+      <w:numFmt w:val="decimal"/>
+      <w:lvlText w:val="%7."/>
+      <w:lvlJc w:val="left"/>
+      <w:pPr>
+        <w:ind w:left="5760" w:hanging="360"/>
+      </w:pPr>
+    </w:lvl>
+    <w:lvl w:ilvl="7" w:tplc="04090019" w:tentative="1">
+      <w:start w:val="1"/>
+      <w:numFmt w:val="lowerLetter"/>
+      <w:lvlText w:val="%8."/>
+      <w:lvlJc w:val="left"/>
+      <w:pPr>
+        <w:ind w:left="6480" w:hanging="360"/>
+      </w:pPr>
+    </w:lvl>
+    <w:lvl w:ilvl="8" w:tplc="0409001B" w:tentative="1">
+      <w:start w:val="1"/>
+      <w:numFmt w:val="lowerRoman"/>
+      <w:lvlText w:val="%9."/>
+      <w:lvlJc w:val="right"/>
+      <w:pPr>
+        <w:ind w:left="7200" w:hanging="180"/>
+      </w:pPr>
+    </w:lvl>
+  </w:abstractNum>
+  <w:abstractNum w:abstractNumId="1" w15:restartNumberingAfterBreak="0">
     <w:nsid w:val="06B50771"/>
     <w:multiLevelType w:val="hybridMultilevel"/>
     <w:tmpl w:val="94AC0A8E"/>
@@ -3143,7 +3019,7 @@
       </w:rPr>
     </w:lvl>
   </w:abstractNum>
-  <w:abstractNum w:abstractNumId="1" w15:restartNumberingAfterBreak="0">
+  <w:abstractNum w:abstractNumId="2" w15:restartNumberingAfterBreak="0">
     <w:nsid w:val="12464B53"/>
     <w:multiLevelType w:val="hybridMultilevel"/>
     <w:tmpl w:val="E792567C"/>
@@ -3255,7 +3131,274 @@
       </w:rPr>
     </w:lvl>
   </w:abstractNum>
-  <w:abstractNum w:abstractNumId="2" w15:restartNumberingAfterBreak="0">
+  <w:abstractNum w:abstractNumId="3" w15:restartNumberingAfterBreak="0">
+    <w:nsid w:val="15551B49"/>
+    <w:multiLevelType w:val="hybridMultilevel"/>
+    <w:tmpl w:val="1EF62196"/>
+    <w:lvl w:ilvl="0" w:tplc="B6AC94D4">
+      <w:start w:val="1"/>
+      <w:numFmt w:val="decimal"/>
+      <w:lvlText w:val="%1)"/>
+      <w:lvlJc w:val="left"/>
+      <w:pPr>
+        <w:ind w:left="1130" w:hanging="360"/>
+      </w:pPr>
+      <w:rPr>
+        <w:rFonts w:hint="default"/>
+      </w:rPr>
+    </w:lvl>
+    <w:lvl w:ilvl="1" w:tplc="04090019" w:tentative="1">
+      <w:start w:val="1"/>
+      <w:numFmt w:val="lowerLetter"/>
+      <w:lvlText w:val="%2."/>
+      <w:lvlJc w:val="left"/>
+      <w:pPr>
+        <w:ind w:left="1850" w:hanging="360"/>
+      </w:pPr>
+    </w:lvl>
+    <w:lvl w:ilvl="2" w:tplc="0409001B" w:tentative="1">
+      <w:start w:val="1"/>
+      <w:numFmt w:val="lowerRoman"/>
+      <w:lvlText w:val="%3."/>
+      <w:lvlJc w:val="right"/>
+      <w:pPr>
+        <w:ind w:left="2570" w:hanging="180"/>
+      </w:pPr>
+    </w:lvl>
+    <w:lvl w:ilvl="3" w:tplc="0409000F" w:tentative="1">
+      <w:start w:val="1"/>
+      <w:numFmt w:val="decimal"/>
+      <w:lvlText w:val="%4."/>
+      <w:lvlJc w:val="left"/>
+      <w:pPr>
+        <w:ind w:left="3290" w:hanging="360"/>
+      </w:pPr>
+    </w:lvl>
+    <w:lvl w:ilvl="4" w:tplc="04090019" w:tentative="1">
+      <w:start w:val="1"/>
+      <w:numFmt w:val="lowerLetter"/>
+      <w:lvlText w:val="%5."/>
+      <w:lvlJc w:val="left"/>
+      <w:pPr>
+        <w:ind w:left="4010" w:hanging="360"/>
+      </w:pPr>
+    </w:lvl>
+    <w:lvl w:ilvl="5" w:tplc="0409001B" w:tentative="1">
+      <w:start w:val="1"/>
+      <w:numFmt w:val="lowerRoman"/>
+      <w:lvlText w:val="%6."/>
+      <w:lvlJc w:val="right"/>
+      <w:pPr>
+        <w:ind w:left="4730" w:hanging="180"/>
+      </w:pPr>
+    </w:lvl>
+    <w:lvl w:ilvl="6" w:tplc="0409000F" w:tentative="1">
+      <w:start w:val="1"/>
+      <w:numFmt w:val="decimal"/>
+      <w:lvlText w:val="%7."/>
+      <w:lvlJc w:val="left"/>
+      <w:pPr>
+        <w:ind w:left="5450" w:hanging="360"/>
+      </w:pPr>
+    </w:lvl>
+    <w:lvl w:ilvl="7" w:tplc="04090019" w:tentative="1">
+      <w:start w:val="1"/>
+      <w:numFmt w:val="lowerLetter"/>
+      <w:lvlText w:val="%8."/>
+      <w:lvlJc w:val="left"/>
+      <w:pPr>
+        <w:ind w:left="6170" w:hanging="360"/>
+      </w:pPr>
+    </w:lvl>
+    <w:lvl w:ilvl="8" w:tplc="0409001B" w:tentative="1">
+      <w:start w:val="1"/>
+      <w:numFmt w:val="lowerRoman"/>
+      <w:lvlText w:val="%9."/>
+      <w:lvlJc w:val="right"/>
+      <w:pPr>
+        <w:ind w:left="6890" w:hanging="180"/>
+      </w:pPr>
+    </w:lvl>
+  </w:abstractNum>
+  <w:abstractNum w:abstractNumId="4" w15:restartNumberingAfterBreak="0">
+    <w:nsid w:val="2E2B6864"/>
+    <w:multiLevelType w:val="hybridMultilevel"/>
+    <w:tmpl w:val="8A98753C"/>
+    <w:lvl w:ilvl="0" w:tplc="04090011">
+      <w:start w:val="1"/>
+      <w:numFmt w:val="decimal"/>
+      <w:lvlText w:val="%1)"/>
+      <w:lvlJc w:val="left"/>
+      <w:pPr>
+        <w:ind w:left="720" w:hanging="360"/>
+      </w:pPr>
+      <w:rPr>
+        <w:rFonts w:hint="default"/>
+      </w:rPr>
+    </w:lvl>
+    <w:lvl w:ilvl="1" w:tplc="04090019" w:tentative="1">
+      <w:start w:val="1"/>
+      <w:numFmt w:val="lowerLetter"/>
+      <w:lvlText w:val="%2."/>
+      <w:lvlJc w:val="left"/>
+      <w:pPr>
+        <w:ind w:left="1440" w:hanging="360"/>
+      </w:pPr>
+    </w:lvl>
+    <w:lvl w:ilvl="2" w:tplc="0409001B" w:tentative="1">
+      <w:start w:val="1"/>
+      <w:numFmt w:val="lowerRoman"/>
+      <w:lvlText w:val="%3."/>
+      <w:lvlJc w:val="right"/>
+      <w:pPr>
+        <w:ind w:left="2160" w:hanging="180"/>
+      </w:pPr>
+    </w:lvl>
+    <w:lvl w:ilvl="3" w:tplc="0409000F" w:tentative="1">
+      <w:start w:val="1"/>
+      <w:numFmt w:val="decimal"/>
+      <w:lvlText w:val="%4."/>
+      <w:lvlJc w:val="left"/>
+      <w:pPr>
+        <w:ind w:left="2880" w:hanging="360"/>
+      </w:pPr>
+    </w:lvl>
+    <w:lvl w:ilvl="4" w:tplc="04090019" w:tentative="1">
+      <w:start w:val="1"/>
+      <w:numFmt w:val="lowerLetter"/>
+      <w:lvlText w:val="%5."/>
+      <w:lvlJc w:val="left"/>
+      <w:pPr>
+        <w:ind w:left="3600" w:hanging="360"/>
+      </w:pPr>
+    </w:lvl>
+    <w:lvl w:ilvl="5" w:tplc="0409001B" w:tentative="1">
+      <w:start w:val="1"/>
+      <w:numFmt w:val="lowerRoman"/>
+      <w:lvlText w:val="%6."/>
+      <w:lvlJc w:val="right"/>
+      <w:pPr>
+        <w:ind w:left="4320" w:hanging="180"/>
+      </w:pPr>
+    </w:lvl>
+    <w:lvl w:ilvl="6" w:tplc="0409000F" w:tentative="1">
+      <w:start w:val="1"/>
+      <w:numFmt w:val="decimal"/>
+      <w:lvlText w:val="%7."/>
+      <w:lvlJc w:val="left"/>
+      <w:pPr>
+        <w:ind w:left="5040" w:hanging="360"/>
+      </w:pPr>
+    </w:lvl>
+    <w:lvl w:ilvl="7" w:tplc="04090019" w:tentative="1">
+      <w:start w:val="1"/>
+      <w:numFmt w:val="lowerLetter"/>
+      <w:lvlText w:val="%8."/>
+      <w:lvlJc w:val="left"/>
+      <w:pPr>
+        <w:ind w:left="5760" w:hanging="360"/>
+      </w:pPr>
+    </w:lvl>
+    <w:lvl w:ilvl="8" w:tplc="0409001B" w:tentative="1">
+      <w:start w:val="1"/>
+      <w:numFmt w:val="lowerRoman"/>
+      <w:lvlText w:val="%9."/>
+      <w:lvlJc w:val="right"/>
+      <w:pPr>
+        <w:ind w:left="6480" w:hanging="180"/>
+      </w:pPr>
+    </w:lvl>
+  </w:abstractNum>
+  <w:abstractNum w:abstractNumId="5" w15:restartNumberingAfterBreak="0">
+    <w:nsid w:val="30E466A9"/>
+    <w:multiLevelType w:val="hybridMultilevel"/>
+    <w:tmpl w:val="794A804C"/>
+    <w:lvl w:ilvl="0" w:tplc="ACE8BD8E">
+      <w:start w:val="1"/>
+      <w:numFmt w:val="decimal"/>
+      <w:lvlText w:val="%1."/>
+      <w:lvlJc w:val="left"/>
+      <w:pPr>
+        <w:ind w:left="1080" w:hanging="360"/>
+      </w:pPr>
+      <w:rPr>
+        <w:rFonts w:hint="default"/>
+      </w:rPr>
+    </w:lvl>
+    <w:lvl w:ilvl="1" w:tplc="04090019" w:tentative="1">
+      <w:start w:val="1"/>
+      <w:numFmt w:val="lowerLetter"/>
+      <w:lvlText w:val="%2."/>
+      <w:lvlJc w:val="left"/>
+      <w:pPr>
+        <w:ind w:left="1800" w:hanging="360"/>
+      </w:pPr>
+    </w:lvl>
+    <w:lvl w:ilvl="2" w:tplc="0409001B" w:tentative="1">
+      <w:start w:val="1"/>
+      <w:numFmt w:val="lowerRoman"/>
+      <w:lvlText w:val="%3."/>
+      <w:lvlJc w:val="right"/>
+      <w:pPr>
+        <w:ind w:left="2520" w:hanging="180"/>
+      </w:pPr>
+    </w:lvl>
+    <w:lvl w:ilvl="3" w:tplc="0409000F" w:tentative="1">
+      <w:start w:val="1"/>
+      <w:numFmt w:val="decimal"/>
+      <w:lvlText w:val="%4."/>
+      <w:lvlJc w:val="left"/>
+      <w:pPr>
+        <w:ind w:left="3240" w:hanging="360"/>
+      </w:pPr>
+    </w:lvl>
+    <w:lvl w:ilvl="4" w:tplc="04090019" w:tentative="1">
+      <w:start w:val="1"/>
+      <w:numFmt w:val="lowerLetter"/>
+      <w:lvlText w:val="%5."/>
+      <w:lvlJc w:val="left"/>
+      <w:pPr>
+        <w:ind w:left="3960" w:hanging="360"/>
+      </w:pPr>
+    </w:lvl>
+    <w:lvl w:ilvl="5" w:tplc="0409001B" w:tentative="1">
+      <w:start w:val="1"/>
+      <w:numFmt w:val="lowerRoman"/>
+      <w:lvlText w:val="%6."/>
+      <w:lvlJc w:val="right"/>
+      <w:pPr>
+        <w:ind w:left="4680" w:hanging="180"/>
+      </w:pPr>
+    </w:lvl>
+    <w:lvl w:ilvl="6" w:tplc="0409000F" w:tentative="1">
+      <w:start w:val="1"/>
+      <w:numFmt w:val="decimal"/>
+      <w:lvlText w:val="%7."/>
+      <w:lvlJc w:val="left"/>
+      <w:pPr>
+        <w:ind w:left="5400" w:hanging="360"/>
+      </w:pPr>
+    </w:lvl>
+    <w:lvl w:ilvl="7" w:tplc="04090019" w:tentative="1">
+      <w:start w:val="1"/>
+      <w:numFmt w:val="lowerLetter"/>
+      <w:lvlText w:val="%8."/>
+      <w:lvlJc w:val="left"/>
+      <w:pPr>
+        <w:ind w:left="6120" w:hanging="360"/>
+      </w:pPr>
+    </w:lvl>
+    <w:lvl w:ilvl="8" w:tplc="0409001B" w:tentative="1">
+      <w:start w:val="1"/>
+      <w:numFmt w:val="lowerRoman"/>
+      <w:lvlText w:val="%9."/>
+      <w:lvlJc w:val="right"/>
+      <w:pPr>
+        <w:ind w:left="6840" w:hanging="180"/>
+      </w:pPr>
+    </w:lvl>
+  </w:abstractNum>
+  <w:abstractNum w:abstractNumId="6" w15:restartNumberingAfterBreak="0">
     <w:nsid w:val="53D13B85"/>
     <w:multiLevelType w:val="hybridMultilevel"/>
     <w:tmpl w:val="F81C1032"/>
@@ -3271,7 +3414,7 @@
         <w:b/>
       </w:rPr>
     </w:lvl>
-    <w:lvl w:ilvl="1" w:tplc="04090003" w:tentative="1">
+    <w:lvl w:ilvl="1" w:tplc="04090003">
       <w:start w:val="1"/>
       <w:numFmt w:val="bullet"/>
       <w:lvlText w:val="o"/>
@@ -3368,7 +3511,7 @@
       </w:rPr>
     </w:lvl>
   </w:abstractNum>
-  <w:abstractNum w:abstractNumId="3" w15:restartNumberingAfterBreak="0">
+  <w:abstractNum w:abstractNumId="7" w15:restartNumberingAfterBreak="0">
     <w:nsid w:val="6BEA4ACE"/>
     <w:multiLevelType w:val="hybridMultilevel"/>
     <w:tmpl w:val="1032A0AE"/>
@@ -3480,7 +3623,7 @@
       </w:rPr>
     </w:lvl>
   </w:abstractNum>
-  <w:abstractNum w:abstractNumId="4" w15:restartNumberingAfterBreak="0">
+  <w:abstractNum w:abstractNumId="8" w15:restartNumberingAfterBreak="0">
     <w:nsid w:val="78AD6464"/>
     <w:multiLevelType w:val="hybridMultilevel"/>
     <w:tmpl w:val="F18ACC76"/>
@@ -3593,19 +3736,31 @@
     </w:lvl>
   </w:abstractNum>
   <w:num w:numId="1">
+    <w:abstractNumId w:val="2"/>
+  </w:num>
+  <w:num w:numId="2">
     <w:abstractNumId w:val="1"/>
   </w:num>
-  <w:num w:numId="2">
+  <w:num w:numId="3">
+    <w:abstractNumId w:val="8"/>
+  </w:num>
+  <w:num w:numId="4">
+    <w:abstractNumId w:val="7"/>
+  </w:num>
+  <w:num w:numId="5">
+    <w:abstractNumId w:val="6"/>
+  </w:num>
+  <w:num w:numId="6">
     <w:abstractNumId w:val="0"/>
   </w:num>
-  <w:num w:numId="3">
-    <w:abstractNumId w:val="4"/>
-  </w:num>
-  <w:num w:numId="4">
+  <w:num w:numId="7">
     <w:abstractNumId w:val="3"/>
   </w:num>
-  <w:num w:numId="5">
-    <w:abstractNumId w:val="2"/>
+  <w:num w:numId="8">
+    <w:abstractNumId w:val="5"/>
+  </w:num>
+  <w:num w:numId="9">
+    <w:abstractNumId w:val="4"/>
   </w:num>
 </w:numbering>
 </file>
@@ -4070,6 +4225,18 @@
       <w:shd w:val="clear" w:color="auto" w:fill="E1DFDD"/>
     </w:rPr>
   </w:style>
+  <w:style w:type="character" w:styleId="FollowedHyperlink">
+    <w:name w:val="FollowedHyperlink"/>
+    <w:basedOn w:val="DefaultParagraphFont"/>
+    <w:uiPriority w:val="99"/>
+    <w:semiHidden/>
+    <w:unhideWhenUsed/>
+    <w:rsid w:val="002E28CD"/>
+    <w:rPr>
+      <w:color w:val="954F72" w:themeColor="followedHyperlink"/>
+      <w:u w:val="single"/>
+    </w:rPr>
+  </w:style>
 </w:styles>
 </file>
 

</xml_diff>